<commit_message>
Parte de adicionar, se quedo en pruebas de unidad
</commit_message>
<xml_diff>
--- a/Lab04/lab04.docx
+++ b/Lab04/lab04.docx
@@ -765,59 +765,1590 @@
       </w:pPr>
       <w:r>
         <w:rPr>
+          <w:b/>
+          <w:noProof/>
+          <w:lang w:val="es-CO" w:eastAsia="es-CO"/>
+        </w:rPr>
+        <w:drawing>
+          <wp:anchor distT="0" distB="0" distL="114300" distR="114300" simplePos="0" relativeHeight="251658240" behindDoc="1" locked="0" layoutInCell="1" allowOverlap="1">
+            <wp:simplePos x="0" y="0"/>
+            <wp:positionH relativeFrom="column">
+              <wp:posOffset>348615</wp:posOffset>
+            </wp:positionH>
+            <wp:positionV relativeFrom="paragraph">
+              <wp:posOffset>535940</wp:posOffset>
+            </wp:positionV>
+            <wp:extent cx="5430008" cy="885949"/>
+            <wp:effectExtent l="0" t="0" r="0" b="9525"/>
+            <wp:wrapTight wrapText="bothSides">
+              <wp:wrapPolygon edited="0">
+                <wp:start x="0" y="0"/>
+                <wp:lineTo x="0" y="21368"/>
+                <wp:lineTo x="21522" y="21368"/>
+                <wp:lineTo x="21522" y="0"/>
+                <wp:lineTo x="0" y="0"/>
+              </wp:wrapPolygon>
+            </wp:wrapTight>
+            <wp:docPr id="1" name="Imagen 1"/>
+            <wp:cNvGraphicFramePr>
+              <a:graphicFrameLocks xmlns:a="http://schemas.openxmlformats.org/drawingml/2006/main" noChangeAspect="1"/>
+            </wp:cNvGraphicFramePr>
+            <a:graphic xmlns:a="http://schemas.openxmlformats.org/drawingml/2006/main">
+              <a:graphicData uri="http://schemas.openxmlformats.org/drawingml/2006/picture">
+                <pic:pic xmlns:pic="http://schemas.openxmlformats.org/drawingml/2006/picture">
+                  <pic:nvPicPr>
+                    <pic:cNvPr id="1" name="Screenshot_1.png"/>
+                    <pic:cNvPicPr/>
+                  </pic:nvPicPr>
+                  <pic:blipFill>
+                    <a:blip r:embed="rId5">
+                      <a:extLst>
+                        <a:ext uri="{28A0092B-C50C-407E-A947-70E740481C1C}">
+                          <a14:useLocalDpi xmlns:a14="http://schemas.microsoft.com/office/drawing/2010/main" val="0"/>
+                        </a:ext>
+                      </a:extLst>
+                    </a:blip>
+                    <a:stretch>
+                      <a:fillRect/>
+                    </a:stretch>
+                  </pic:blipFill>
+                  <pic:spPr>
+                    <a:xfrm>
+                      <a:off x="0" y="0"/>
+                      <a:ext cx="5430008" cy="885949"/>
+                    </a:xfrm>
+                    <a:prstGeom prst="rect">
+                      <a:avLst/>
+                    </a:prstGeom>
+                  </pic:spPr>
+                </pic:pic>
+              </a:graphicData>
+            </a:graphic>
+          </wp:anchor>
+        </w:drawing>
+      </w:r>
+      <w:r>
+        <w:rPr>
           <w:lang w:val="es-CO"/>
         </w:rPr>
         <w:t>Prepare los directorios necesarios para ejecutar el proyecto. ¿qué estructura debe tener? ¿qué instrucciones debe para ejecutarlo?</w:t>
+      </w:r>
+    </w:p>
+    <w:p>
+      <w:pPr>
+        <w:pStyle w:val="Prrafodelista"/>
+        <w:ind w:left="1440"/>
+        <w:rPr>
+          <w:noProof/>
+          <w:lang w:val="es-CO" w:eastAsia="es-CO"/>
+        </w:rPr>
+      </w:pPr>
+      <w:r>
+        <w:rPr>
+          <w:noProof/>
+          <w:lang w:val="es-CO" w:eastAsia="es-CO"/>
+        </w:rPr>
+        <w:t>Dentro del directorio src</w:t>
+      </w:r>
+    </w:p>
+    <w:p>
+      <w:pPr>
+        <w:pStyle w:val="Prrafodelista"/>
+        <w:ind w:left="1440"/>
+        <w:rPr>
+          <w:noProof/>
+          <w:lang w:val="es-CO" w:eastAsia="es-CO"/>
+        </w:rPr>
+      </w:pPr>
+      <w:r>
+        <w:rPr>
+          <w:noProof/>
+          <w:lang w:val="es-CO" w:eastAsia="es-CO"/>
+        </w:rPr>
+        <w:drawing>
+          <wp:anchor distT="0" distB="0" distL="114300" distR="114300" simplePos="0" relativeHeight="251659264" behindDoc="1" locked="0" layoutInCell="1" allowOverlap="1">
+            <wp:simplePos x="0" y="0"/>
+            <wp:positionH relativeFrom="column">
+              <wp:posOffset>462915</wp:posOffset>
+            </wp:positionH>
+            <wp:positionV relativeFrom="paragraph">
+              <wp:posOffset>200025</wp:posOffset>
+            </wp:positionV>
+            <wp:extent cx="5612130" cy="638175"/>
+            <wp:effectExtent l="0" t="0" r="7620" b="9525"/>
+            <wp:wrapTight wrapText="bothSides">
+              <wp:wrapPolygon edited="0">
+                <wp:start x="0" y="0"/>
+                <wp:lineTo x="0" y="21278"/>
+                <wp:lineTo x="21556" y="21278"/>
+                <wp:lineTo x="21556" y="0"/>
+                <wp:lineTo x="0" y="0"/>
+              </wp:wrapPolygon>
+            </wp:wrapTight>
+            <wp:docPr id="3" name="Imagen 3"/>
+            <wp:cNvGraphicFramePr>
+              <a:graphicFrameLocks xmlns:a="http://schemas.openxmlformats.org/drawingml/2006/main" noChangeAspect="1"/>
+            </wp:cNvGraphicFramePr>
+            <a:graphic xmlns:a="http://schemas.openxmlformats.org/drawingml/2006/main">
+              <a:graphicData uri="http://schemas.openxmlformats.org/drawingml/2006/picture">
+                <pic:pic xmlns:pic="http://schemas.openxmlformats.org/drawingml/2006/picture">
+                  <pic:nvPicPr>
+                    <pic:cNvPr id="1" name=""/>
+                    <pic:cNvPicPr/>
+                  </pic:nvPicPr>
+                  <pic:blipFill>
+                    <a:blip r:embed="rId6">
+                      <a:extLst>
+                        <a:ext uri="{28A0092B-C50C-407E-A947-70E740481C1C}">
+                          <a14:useLocalDpi xmlns:a14="http://schemas.microsoft.com/office/drawing/2010/main" val="0"/>
+                        </a:ext>
+                      </a:extLst>
+                    </a:blip>
+                    <a:stretch>
+                      <a:fillRect/>
+                    </a:stretch>
+                  </pic:blipFill>
+                  <pic:spPr>
+                    <a:xfrm>
+                      <a:off x="0" y="0"/>
+                      <a:ext cx="5612130" cy="638175"/>
+                    </a:xfrm>
+                    <a:prstGeom prst="rect">
+                      <a:avLst/>
+                    </a:prstGeom>
+                  </pic:spPr>
+                </pic:pic>
+              </a:graphicData>
+            </a:graphic>
+          </wp:anchor>
+        </w:drawing>
+      </w:r>
+    </w:p>
+    <w:p>
+      <w:pPr>
+        <w:pStyle w:val="Prrafodelista"/>
+        <w:numPr>
+          <w:ilvl w:val="0"/>
+          <w:numId w:val="8"/>
+        </w:numPr>
+        <w:rPr>
+          <w:b/>
+          <w:lang w:val="es-CO"/>
+        </w:rPr>
+      </w:pPr>
+      <w:r>
+        <w:rPr>
+          <w:lang w:val="es-CO"/>
+        </w:rPr>
+        <w:t xml:space="preserve">El comando utilizado para copilar: </w:t>
+      </w:r>
+    </w:p>
+    <w:p>
+      <w:pPr>
+        <w:pStyle w:val="Prrafodelista"/>
+        <w:ind w:firstLine="348"/>
+        <w:rPr>
+          <w:b/>
+          <w:lang w:val="es-CO"/>
+        </w:rPr>
+      </w:pPr>
+      <w:proofErr w:type="spellStart"/>
+      <w:r>
+        <w:rPr>
+          <w:b/>
+          <w:lang w:val="es-CO"/>
+        </w:rPr>
+        <w:t>javac</w:t>
+      </w:r>
+      <w:proofErr w:type="spellEnd"/>
+      <w:r>
+        <w:rPr>
+          <w:b/>
+          <w:lang w:val="es-CO"/>
+        </w:rPr>
+        <w:t xml:space="preserve"> -d </w:t>
+      </w:r>
+      <w:proofErr w:type="spellStart"/>
+      <w:r>
+        <w:rPr>
+          <w:b/>
+          <w:lang w:val="es-CO"/>
+        </w:rPr>
+        <w:t>bin</w:t>
+      </w:r>
+      <w:proofErr w:type="spellEnd"/>
+      <w:r>
+        <w:rPr>
+          <w:b/>
+          <w:lang w:val="es-CO"/>
+        </w:rPr>
+        <w:t xml:space="preserve"> </w:t>
+      </w:r>
+      <w:proofErr w:type="spellStart"/>
+      <w:r>
+        <w:rPr>
+          <w:b/>
+          <w:lang w:val="es-CO"/>
+        </w:rPr>
+        <w:t>src</w:t>
+      </w:r>
+      <w:proofErr w:type="spellEnd"/>
+      <w:r>
+        <w:rPr>
+          <w:b/>
+          <w:lang w:val="es-CO"/>
+        </w:rPr>
+        <w:t>/</w:t>
+      </w:r>
+      <w:proofErr w:type="spellStart"/>
+      <w:r>
+        <w:rPr>
+          <w:b/>
+          <w:lang w:val="es-CO"/>
+        </w:rPr>
+        <w:t>presentacion</w:t>
+      </w:r>
+      <w:proofErr w:type="spellEnd"/>
+      <w:r>
+        <w:rPr>
+          <w:b/>
+          <w:lang w:val="es-CO"/>
+        </w:rPr>
+        <w:t xml:space="preserve">/*.java </w:t>
+      </w:r>
+      <w:proofErr w:type="spellStart"/>
+      <w:r>
+        <w:rPr>
+          <w:b/>
+          <w:lang w:val="es-CO"/>
+        </w:rPr>
+        <w:t>src</w:t>
+      </w:r>
+      <w:proofErr w:type="spellEnd"/>
+      <w:r>
+        <w:rPr>
+          <w:b/>
+          <w:lang w:val="es-CO"/>
+        </w:rPr>
+        <w:t>/</w:t>
+      </w:r>
+      <w:proofErr w:type="spellStart"/>
+      <w:r>
+        <w:rPr>
+          <w:b/>
+          <w:lang w:val="es-CO"/>
+        </w:rPr>
+        <w:t>aplicacion</w:t>
+      </w:r>
+      <w:proofErr w:type="spellEnd"/>
+      <w:r>
+        <w:rPr>
+          <w:b/>
+          <w:lang w:val="es-CO"/>
+        </w:rPr>
+        <w:t>/*.java</w:t>
+      </w:r>
+    </w:p>
+    <w:p>
+      <w:pPr>
+        <w:pStyle w:val="Prrafodelista"/>
+        <w:ind w:firstLine="348"/>
+        <w:rPr>
+          <w:b/>
+          <w:lang w:val="es-CO"/>
+        </w:rPr>
+      </w:pPr>
+    </w:p>
+    <w:p>
+      <w:pPr>
+        <w:pStyle w:val="Prrafodelista"/>
+        <w:numPr>
+          <w:ilvl w:val="0"/>
+          <w:numId w:val="4"/>
+        </w:numPr>
+        <w:rPr>
+          <w:b/>
+          <w:lang w:val="es-CO"/>
+        </w:rPr>
+      </w:pPr>
+      <w:r>
+        <w:rPr>
+          <w:lang w:val="es-CO"/>
+        </w:rPr>
+        <w:t>Ejecute el proyecto, ¿qué funcionalidades ofrece? ¿cuáles funcionan?</w:t>
+      </w:r>
+    </w:p>
+    <w:p>
+      <w:pPr>
+        <w:pStyle w:val="Prrafodelista"/>
+        <w:rPr>
+          <w:lang w:val="es-CO"/>
+        </w:rPr>
+      </w:pPr>
+      <w:r>
+        <w:rPr>
+          <w:lang w:val="es-CO"/>
+        </w:rPr>
+        <w:t>Realice el diagrama de casos de uso correspondientes</w:t>
+      </w:r>
+    </w:p>
+    <w:p>
+      <w:pPr>
+        <w:pStyle w:val="Prrafodelista"/>
+        <w:rPr>
+          <w:lang w:val="es-CO"/>
+        </w:rPr>
+      </w:pPr>
+      <w:r>
+        <w:rPr>
+          <w:lang w:val="es-CO"/>
+        </w:rPr>
+        <w:t>Comando Utilizado Para Ejecutar:</w:t>
+      </w:r>
+    </w:p>
+    <w:p>
+      <w:pPr>
+        <w:pStyle w:val="Prrafodelista"/>
+        <w:rPr>
+          <w:lang w:val="es-CO"/>
+        </w:rPr>
+      </w:pPr>
+      <w:r>
+        <w:rPr>
+          <w:lang w:val="es-CO"/>
+        </w:rPr>
+        <w:t>java -</w:t>
+      </w:r>
+      <w:proofErr w:type="spellStart"/>
+      <w:r>
+        <w:rPr>
+          <w:lang w:val="es-CO"/>
+        </w:rPr>
+        <w:t>cp</w:t>
+      </w:r>
+      <w:proofErr w:type="spellEnd"/>
+      <w:r>
+        <w:rPr>
+          <w:lang w:val="es-CO"/>
+        </w:rPr>
+        <w:t xml:space="preserve"> </w:t>
+      </w:r>
+      <w:proofErr w:type="spellStart"/>
+      <w:r>
+        <w:rPr>
+          <w:lang w:val="es-CO"/>
+        </w:rPr>
+        <w:t>bin</w:t>
+      </w:r>
+      <w:proofErr w:type="spellEnd"/>
+      <w:r>
+        <w:rPr>
+          <w:lang w:val="es-CO"/>
+        </w:rPr>
+        <w:t xml:space="preserve"> </w:t>
+      </w:r>
+      <w:proofErr w:type="spellStart"/>
+      <w:proofErr w:type="gramStart"/>
+      <w:r>
+        <w:rPr>
+          <w:lang w:val="es-CO"/>
+        </w:rPr>
+        <w:t>presentacion.SinapGUI</w:t>
+      </w:r>
+      <w:proofErr w:type="spellEnd"/>
+      <w:proofErr w:type="gramEnd"/>
+    </w:p>
+    <w:p>
+      <w:pPr>
+        <w:pStyle w:val="Prrafodelista"/>
+        <w:rPr>
+          <w:lang w:val="es-CO"/>
+        </w:rPr>
+      </w:pPr>
+    </w:p>
+    <w:p>
+      <w:pPr>
+        <w:pStyle w:val="Prrafodelista"/>
+        <w:numPr>
+          <w:ilvl w:val="0"/>
+          <w:numId w:val="8"/>
+        </w:numPr>
+        <w:rPr>
+          <w:lang w:val="es-CO"/>
+        </w:rPr>
+      </w:pPr>
+      <w:r>
+        <w:rPr>
+          <w:lang w:val="es-CO"/>
+        </w:rPr>
+        <w:t>Funcionalidades</w:t>
+      </w:r>
+    </w:p>
+    <w:p>
+      <w:pPr>
+        <w:rPr>
+          <w:lang w:val="es-CO"/>
+        </w:rPr>
+      </w:pPr>
+      <w:r>
+        <w:rPr>
+          <w:noProof/>
+          <w:lang w:val="es-CO" w:eastAsia="es-CO"/>
+        </w:rPr>
+        <w:drawing>
+          <wp:anchor distT="0" distB="0" distL="114300" distR="114300" simplePos="0" relativeHeight="251660288" behindDoc="1" locked="0" layoutInCell="1" allowOverlap="1">
+            <wp:simplePos x="0" y="0"/>
+            <wp:positionH relativeFrom="margin">
+              <wp:posOffset>577215</wp:posOffset>
+            </wp:positionH>
+            <wp:positionV relativeFrom="paragraph">
+              <wp:posOffset>10795</wp:posOffset>
+            </wp:positionV>
+            <wp:extent cx="2095500" cy="2090420"/>
+            <wp:effectExtent l="0" t="0" r="0" b="5080"/>
+            <wp:wrapSquare wrapText="bothSides"/>
+            <wp:docPr id="6" name="Imagen 6"/>
+            <wp:cNvGraphicFramePr>
+              <a:graphicFrameLocks xmlns:a="http://schemas.openxmlformats.org/drawingml/2006/main" noChangeAspect="1"/>
+            </wp:cNvGraphicFramePr>
+            <a:graphic xmlns:a="http://schemas.openxmlformats.org/drawingml/2006/main">
+              <a:graphicData uri="http://schemas.openxmlformats.org/drawingml/2006/picture">
+                <pic:pic xmlns:pic="http://schemas.openxmlformats.org/drawingml/2006/picture">
+                  <pic:nvPicPr>
+                    <pic:cNvPr id="1" name=""/>
+                    <pic:cNvPicPr/>
+                  </pic:nvPicPr>
+                  <pic:blipFill rotWithShape="1">
+                    <a:blip r:embed="rId7">
+                      <a:extLst>
+                        <a:ext uri="{28A0092B-C50C-407E-A947-70E740481C1C}">
+                          <a14:useLocalDpi xmlns:a14="http://schemas.microsoft.com/office/drawing/2010/main" val="0"/>
+                        </a:ext>
+                      </a:extLst>
+                    </a:blip>
+                    <a:srcRect t="1354"/>
+                    <a:stretch/>
+                  </pic:blipFill>
+                  <pic:spPr bwMode="auto">
+                    <a:xfrm>
+                      <a:off x="0" y="0"/>
+                      <a:ext cx="2095500" cy="2090420"/>
+                    </a:xfrm>
+                    <a:prstGeom prst="rect">
+                      <a:avLst/>
+                    </a:prstGeom>
+                    <a:ln>
+                      <a:noFill/>
+                    </a:ln>
+                    <a:extLst>
+                      <a:ext uri="{53640926-AAD7-44D8-BBD7-CCE9431645EC}">
+                        <a14:shadowObscured xmlns:a14="http://schemas.microsoft.com/office/drawing/2010/main"/>
+                      </a:ext>
+                    </a:extLst>
+                  </pic:spPr>
+                </pic:pic>
+              </a:graphicData>
+            </a:graphic>
+            <wp14:sizeRelH relativeFrom="margin">
+              <wp14:pctWidth>0</wp14:pctWidth>
+            </wp14:sizeRelH>
+            <wp14:sizeRelV relativeFrom="margin">
+              <wp14:pctHeight>0</wp14:pctHeight>
+            </wp14:sizeRelV>
+          </wp:anchor>
+        </w:drawing>
+      </w:r>
+    </w:p>
+    <w:p>
+      <w:pPr>
+        <w:pStyle w:val="Prrafodelista"/>
+        <w:ind w:left="1068"/>
+        <w:rPr>
+          <w:b/>
+          <w:lang w:val="es-CO"/>
+        </w:rPr>
+      </w:pPr>
+    </w:p>
+    <w:p>
+      <w:pPr>
+        <w:pStyle w:val="Prrafodelista"/>
+        <w:ind w:left="1068"/>
+        <w:rPr>
+          <w:b/>
+          <w:lang w:val="es-CO"/>
+        </w:rPr>
+      </w:pPr>
+    </w:p>
+    <w:p>
+      <w:pPr>
+        <w:pStyle w:val="Prrafodelista"/>
+        <w:ind w:left="1068"/>
+        <w:rPr>
+          <w:b/>
+          <w:lang w:val="es-CO"/>
+        </w:rPr>
+      </w:pPr>
+    </w:p>
+    <w:p>
+      <w:pPr>
+        <w:pStyle w:val="Prrafodelista"/>
+        <w:ind w:left="1068"/>
+        <w:rPr>
+          <w:b/>
+          <w:lang w:val="es-CO"/>
+        </w:rPr>
+      </w:pPr>
+    </w:p>
+    <w:p>
+      <w:pPr>
+        <w:pStyle w:val="Prrafodelista"/>
+        <w:ind w:left="1068"/>
+        <w:rPr>
+          <w:b/>
+          <w:lang w:val="es-CO"/>
+        </w:rPr>
+      </w:pPr>
+    </w:p>
+    <w:p>
+      <w:pPr>
+        <w:pStyle w:val="Prrafodelista"/>
+        <w:ind w:left="1068"/>
+        <w:rPr>
+          <w:b/>
+          <w:lang w:val="es-CO"/>
+        </w:rPr>
+      </w:pPr>
+    </w:p>
+    <w:p>
+      <w:pPr>
+        <w:pStyle w:val="Prrafodelista"/>
+        <w:ind w:left="1068"/>
+        <w:rPr>
+          <w:b/>
+          <w:lang w:val="es-CO"/>
+        </w:rPr>
+      </w:pPr>
+    </w:p>
+    <w:p>
+      <w:pPr>
+        <w:pStyle w:val="Prrafodelista"/>
+        <w:ind w:left="1068"/>
+        <w:rPr>
+          <w:b/>
+          <w:lang w:val="es-CO"/>
+        </w:rPr>
+      </w:pPr>
+    </w:p>
+    <w:p>
+      <w:pPr>
+        <w:pStyle w:val="Prrafodelista"/>
+        <w:ind w:left="1068"/>
+        <w:rPr>
+          <w:b/>
+          <w:lang w:val="es-CO"/>
+        </w:rPr>
+      </w:pPr>
+    </w:p>
+    <w:p>
+      <w:pPr>
+        <w:pStyle w:val="Prrafodelista"/>
+        <w:ind w:left="1068"/>
+        <w:rPr>
+          <w:b/>
+          <w:lang w:val="es-CO"/>
+        </w:rPr>
+      </w:pPr>
+    </w:p>
+    <w:p>
+      <w:pPr>
+        <w:pStyle w:val="Prrafodelista"/>
+        <w:ind w:left="1068"/>
+        <w:rPr>
+          <w:b/>
+          <w:lang w:val="es-CO"/>
+        </w:rPr>
+      </w:pPr>
+    </w:p>
+    <w:p>
+      <w:pPr>
+        <w:pStyle w:val="Prrafodelista"/>
+        <w:ind w:left="1068"/>
+        <w:rPr>
+          <w:b/>
+          <w:lang w:val="es-CO"/>
+        </w:rPr>
+      </w:pPr>
+    </w:p>
+    <w:p>
+      <w:pPr>
+        <w:pStyle w:val="Prrafodelista"/>
+        <w:ind w:left="1068"/>
+        <w:rPr>
+          <w:b/>
+          <w:lang w:val="es-CO"/>
+        </w:rPr>
+      </w:pPr>
+    </w:p>
+    <w:p>
+      <w:pPr>
+        <w:pStyle w:val="Prrafodelista"/>
+        <w:ind w:left="1068"/>
+        <w:rPr>
+          <w:b/>
+          <w:lang w:val="es-CO"/>
+        </w:rPr>
+      </w:pPr>
+    </w:p>
+    <w:p>
+      <w:pPr>
+        <w:pStyle w:val="Prrafodelista"/>
+        <w:numPr>
+          <w:ilvl w:val="0"/>
+          <w:numId w:val="8"/>
+        </w:numPr>
+        <w:rPr>
+          <w:b/>
+          <w:lang w:val="es-CO"/>
+        </w:rPr>
+      </w:pPr>
+      <w:r>
+        <w:rPr>
+          <w:lang w:val="es-CO"/>
+        </w:rPr>
+        <w:t xml:space="preserve">Sirve las </w:t>
+      </w:r>
+      <w:r>
+        <w:rPr>
+          <w:lang w:val="es-CO"/>
+        </w:rPr>
+        <w:t>funcionalidades Listar, Adicionar y Buscar. El problema que encontramos es que al cerrar el programa los parques nacionales que añadimos se eliminan y quedan los definidos por defecto, esto se debe a que aún no tiene base de datos.</w:t>
+      </w:r>
+    </w:p>
+    <w:p>
+      <w:pPr>
+        <w:pStyle w:val="Prrafodelista"/>
+        <w:ind w:left="1068"/>
+        <w:rPr>
+          <w:lang w:val="es-CO"/>
+        </w:rPr>
+      </w:pPr>
+    </w:p>
+    <w:p>
+      <w:pPr>
+        <w:pStyle w:val="Prrafodelista"/>
+        <w:numPr>
+          <w:ilvl w:val="0"/>
+          <w:numId w:val="4"/>
+        </w:numPr>
+        <w:rPr>
+          <w:b/>
+          <w:lang w:val="es-CO"/>
+        </w:rPr>
+      </w:pPr>
+      <w:r>
+        <w:rPr>
+          <w:lang w:val="es-CO"/>
+        </w:rPr>
+        <w:t>¿De dónde sales las áreas iniciales? Revisen el código y la documentación del proyecto.</w:t>
+      </w:r>
+    </w:p>
+    <w:p>
+      <w:pPr>
+        <w:pStyle w:val="Prrafodelista"/>
+        <w:rPr>
+          <w:lang w:val="es-CO"/>
+        </w:rPr>
+      </w:pPr>
+      <w:r>
+        <w:rPr>
+          <w:lang w:val="es-CO"/>
+        </w:rPr>
+        <w:t>¿Qué clase pide que se adicionen? ¿Qué clase los adiciona?</w:t>
+      </w:r>
+    </w:p>
+    <w:p>
+      <w:pPr>
+        <w:pStyle w:val="Prrafodelista"/>
+        <w:numPr>
+          <w:ilvl w:val="0"/>
+          <w:numId w:val="8"/>
+        </w:numPr>
+        <w:rPr>
+          <w:b/>
+          <w:lang w:val="es-CO"/>
+        </w:rPr>
+      </w:pPr>
+      <w:r>
+        <w:rPr>
+          <w:lang w:val="es-CO"/>
+        </w:rPr>
+        <w:t xml:space="preserve">Las primeras áreas se adicionan desde un método de </w:t>
+      </w:r>
+      <w:proofErr w:type="spellStart"/>
+      <w:r>
+        <w:rPr>
+          <w:lang w:val="es-CO"/>
+        </w:rPr>
+        <w:t>sinap</w:t>
+      </w:r>
+      <w:proofErr w:type="spellEnd"/>
+      <w:r>
+        <w:rPr>
+          <w:lang w:val="es-CO"/>
+        </w:rPr>
+        <w:t xml:space="preserve"> el cual es </w:t>
+      </w:r>
+      <w:proofErr w:type="spellStart"/>
+      <w:proofErr w:type="gramStart"/>
+      <w:r>
+        <w:rPr>
+          <w:lang w:val="es-CO"/>
+        </w:rPr>
+        <w:t>adicioneCinco</w:t>
+      </w:r>
+      <w:proofErr w:type="spellEnd"/>
+      <w:r>
+        <w:rPr>
+          <w:lang w:val="es-CO"/>
+        </w:rPr>
+        <w:t>(</w:t>
+      </w:r>
+      <w:proofErr w:type="gramEnd"/>
+      <w:r>
+        <w:rPr>
+          <w:lang w:val="es-CO"/>
+        </w:rPr>
+        <w:t>), aquí se añaden las áreas que aparecen al ejecutar el programa.</w:t>
+      </w:r>
+    </w:p>
+    <w:p>
+      <w:pPr>
+        <w:pStyle w:val="Prrafodelista"/>
+        <w:ind w:left="1068"/>
+        <w:rPr>
+          <w:b/>
+          <w:lang w:val="es-CO"/>
+        </w:rPr>
+      </w:pPr>
+      <w:r>
+        <w:rPr>
+          <w:noProof/>
+          <w:lang w:val="es-CO" w:eastAsia="es-CO"/>
+        </w:rPr>
+        <w:drawing>
+          <wp:inline distT="0" distB="0" distL="0" distR="0" wp14:anchorId="412329C9" wp14:editId="3A873721">
+            <wp:extent cx="5612130" cy="2672080"/>
+            <wp:effectExtent l="0" t="0" r="7620" b="0"/>
+            <wp:docPr id="7" name="Imagen 7"/>
+            <wp:cNvGraphicFramePr>
+              <a:graphicFrameLocks xmlns:a="http://schemas.openxmlformats.org/drawingml/2006/main" noChangeAspect="1"/>
+            </wp:cNvGraphicFramePr>
+            <a:graphic xmlns:a="http://schemas.openxmlformats.org/drawingml/2006/main">
+              <a:graphicData uri="http://schemas.openxmlformats.org/drawingml/2006/picture">
+                <pic:pic xmlns:pic="http://schemas.openxmlformats.org/drawingml/2006/picture">
+                  <pic:nvPicPr>
+                    <pic:cNvPr id="1" name=""/>
+                    <pic:cNvPicPr/>
+                  </pic:nvPicPr>
+                  <pic:blipFill>
+                    <a:blip r:embed="rId8"/>
+                    <a:stretch>
+                      <a:fillRect/>
+                    </a:stretch>
+                  </pic:blipFill>
+                  <pic:spPr>
+                    <a:xfrm>
+                      <a:off x="0" y="0"/>
+                      <a:ext cx="5612130" cy="2672080"/>
+                    </a:xfrm>
+                    <a:prstGeom prst="rect">
+                      <a:avLst/>
+                    </a:prstGeom>
+                  </pic:spPr>
+                </pic:pic>
+              </a:graphicData>
+            </a:graphic>
+          </wp:inline>
+        </w:drawing>
+      </w:r>
+    </w:p>
+    <w:p>
+      <w:pPr>
+        <w:pStyle w:val="Prrafodelista"/>
+        <w:ind w:left="1068"/>
+        <w:rPr>
+          <w:b/>
+          <w:lang w:val="es-CO"/>
+        </w:rPr>
+      </w:pPr>
+    </w:p>
+    <w:p>
+      <w:pPr>
+        <w:pStyle w:val="Prrafodelista"/>
+        <w:ind w:left="1068"/>
+        <w:rPr>
+          <w:b/>
+          <w:lang w:val="es-CO"/>
+        </w:rPr>
+      </w:pPr>
+      <w:r>
+        <w:rPr>
+          <w:noProof/>
+          <w:lang w:val="es-CO" w:eastAsia="es-CO"/>
+        </w:rPr>
+        <w:lastRenderedPageBreak/>
+        <w:drawing>
+          <wp:inline distT="0" distB="0" distL="0" distR="0" wp14:anchorId="56B967CE" wp14:editId="1B5DDDA6">
+            <wp:extent cx="4124325" cy="4210050"/>
+            <wp:effectExtent l="0" t="0" r="9525" b="0"/>
+            <wp:docPr id="8" name="Imagen 8"/>
+            <wp:cNvGraphicFramePr>
+              <a:graphicFrameLocks xmlns:a="http://schemas.openxmlformats.org/drawingml/2006/main" noChangeAspect="1"/>
+            </wp:cNvGraphicFramePr>
+            <a:graphic xmlns:a="http://schemas.openxmlformats.org/drawingml/2006/main">
+              <a:graphicData uri="http://schemas.openxmlformats.org/drawingml/2006/picture">
+                <pic:pic xmlns:pic="http://schemas.openxmlformats.org/drawingml/2006/picture">
+                  <pic:nvPicPr>
+                    <pic:cNvPr id="1" name=""/>
+                    <pic:cNvPicPr/>
+                  </pic:nvPicPr>
+                  <pic:blipFill>
+                    <a:blip r:embed="rId9"/>
+                    <a:stretch>
+                      <a:fillRect/>
+                    </a:stretch>
+                  </pic:blipFill>
+                  <pic:spPr>
+                    <a:xfrm>
+                      <a:off x="0" y="0"/>
+                      <a:ext cx="4124325" cy="4210050"/>
+                    </a:xfrm>
+                    <a:prstGeom prst="rect">
+                      <a:avLst/>
+                    </a:prstGeom>
+                  </pic:spPr>
+                </pic:pic>
+              </a:graphicData>
+            </a:graphic>
+          </wp:inline>
+        </w:drawing>
+      </w:r>
+    </w:p>
+    <w:p>
+      <w:pPr>
+        <w:pStyle w:val="Prrafodelista"/>
+        <w:ind w:left="1068"/>
+        <w:rPr>
+          <w:b/>
+          <w:lang w:val="es-CO"/>
+        </w:rPr>
+      </w:pPr>
+    </w:p>
+    <w:p>
+      <w:pPr>
+        <w:pStyle w:val="Prrafodelista"/>
+        <w:numPr>
+          <w:ilvl w:val="0"/>
+          <w:numId w:val="8"/>
+        </w:numPr>
+        <w:rPr>
+          <w:b/>
+          <w:lang w:val="es-CO"/>
+        </w:rPr>
+      </w:pPr>
+      <w:r>
+        <w:rPr>
+          <w:lang w:val="es-CO"/>
+        </w:rPr>
+        <w:t xml:space="preserve">La clase que pide que adicionen las nuevas áreas es la clase </w:t>
+      </w:r>
+      <w:proofErr w:type="spellStart"/>
+      <w:r>
+        <w:rPr>
+          <w:lang w:val="es-CO"/>
+        </w:rPr>
+        <w:t>sinap</w:t>
+      </w:r>
+      <w:proofErr w:type="spellEnd"/>
+      <w:r>
+        <w:rPr>
+          <w:lang w:val="es-CO"/>
+        </w:rPr>
+        <w:t xml:space="preserve"> en el método mencionado anteriormente.</w:t>
+      </w:r>
+    </w:p>
+    <w:p>
+      <w:pPr>
+        <w:pStyle w:val="Prrafodelista"/>
+        <w:numPr>
+          <w:ilvl w:val="0"/>
+          <w:numId w:val="8"/>
+        </w:numPr>
+        <w:rPr>
+          <w:b/>
+          <w:lang w:val="es-CO"/>
+        </w:rPr>
+      </w:pPr>
+      <w:r>
+        <w:rPr>
+          <w:lang w:val="es-CO"/>
+        </w:rPr>
+        <w:t xml:space="preserve">La clase que los adiciona es la clase </w:t>
+      </w:r>
+      <w:proofErr w:type="spellStart"/>
+      <w:r>
+        <w:rPr>
+          <w:lang w:val="es-CO"/>
+        </w:rPr>
+        <w:t>Area</w:t>
+      </w:r>
+      <w:proofErr w:type="spellEnd"/>
+      <w:r>
+        <w:rPr>
+          <w:lang w:val="es-CO"/>
+        </w:rPr>
+        <w:t xml:space="preserve"> del paquete presentación</w:t>
+      </w:r>
+    </w:p>
+    <w:p>
+      <w:pPr>
+        <w:pStyle w:val="Prrafodelista"/>
+        <w:ind w:left="1068"/>
+        <w:rPr>
+          <w:b/>
+          <w:lang w:val="es-CO"/>
+        </w:rPr>
+      </w:pPr>
+      <w:r>
+        <w:rPr>
+          <w:noProof/>
+          <w:lang w:val="es-CO" w:eastAsia="es-CO"/>
+        </w:rPr>
+        <w:drawing>
+          <wp:inline distT="0" distB="0" distL="0" distR="0" wp14:anchorId="57A59ED7" wp14:editId="38E46B7E">
+            <wp:extent cx="5612130" cy="3035300"/>
+            <wp:effectExtent l="0" t="0" r="7620" b="0"/>
+            <wp:docPr id="9" name="Imagen 9"/>
+            <wp:cNvGraphicFramePr>
+              <a:graphicFrameLocks xmlns:a="http://schemas.openxmlformats.org/drawingml/2006/main" noChangeAspect="1"/>
+            </wp:cNvGraphicFramePr>
+            <a:graphic xmlns:a="http://schemas.openxmlformats.org/drawingml/2006/main">
+              <a:graphicData uri="http://schemas.openxmlformats.org/drawingml/2006/picture">
+                <pic:pic xmlns:pic="http://schemas.openxmlformats.org/drawingml/2006/picture">
+                  <pic:nvPicPr>
+                    <pic:cNvPr id="1" name=""/>
+                    <pic:cNvPicPr/>
+                  </pic:nvPicPr>
+                  <pic:blipFill>
+                    <a:blip r:embed="rId10"/>
+                    <a:stretch>
+                      <a:fillRect/>
+                    </a:stretch>
+                  </pic:blipFill>
+                  <pic:spPr>
+                    <a:xfrm>
+                      <a:off x="0" y="0"/>
+                      <a:ext cx="5612130" cy="3035300"/>
+                    </a:xfrm>
+                    <a:prstGeom prst="rect">
+                      <a:avLst/>
+                    </a:prstGeom>
+                  </pic:spPr>
+                </pic:pic>
+              </a:graphicData>
+            </a:graphic>
+          </wp:inline>
+        </w:drawing>
+      </w:r>
+    </w:p>
+    <w:p>
+      <w:pPr>
+        <w:rPr>
+          <w:b/>
+          <w:lang w:val="es-CO"/>
+        </w:rPr>
+      </w:pPr>
+      <w:r>
+        <w:rPr>
+          <w:b/>
+          <w:lang w:val="es-CO"/>
+        </w:rPr>
+        <w:lastRenderedPageBreak/>
+        <w:t>Adicionar y listar. Todo OK.</w:t>
+      </w:r>
+    </w:p>
+    <w:p>
+      <w:pPr>
+        <w:rPr>
+          <w:lang w:val="es-CO"/>
+        </w:rPr>
+      </w:pPr>
+      <w:r>
+        <w:rPr>
+          <w:lang w:val="es-CO"/>
+        </w:rPr>
+        <w:t>El objetivo es realizar ingeniería reversa a las funciones de adicionar y listar.</w:t>
+      </w:r>
+    </w:p>
+    <w:p>
+      <w:pPr>
+        <w:pStyle w:val="Prrafodelista"/>
+        <w:numPr>
+          <w:ilvl w:val="0"/>
+          <w:numId w:val="9"/>
+        </w:numPr>
+        <w:rPr>
+          <w:lang w:val="es-CO"/>
+        </w:rPr>
+      </w:pPr>
+      <w:r>
+        <w:rPr>
+          <w:lang w:val="es-CO"/>
+        </w:rPr>
+        <w:t>Adicionen una nueva área</w:t>
+      </w:r>
+    </w:p>
+    <w:p>
+      <w:pPr>
+        <w:pStyle w:val="Prrafodelista"/>
+        <w:rPr>
+          <w:lang w:val="es-CO"/>
+        </w:rPr>
+      </w:pPr>
+      <w:r>
+        <w:rPr>
+          <w:lang w:val="es-CO"/>
+        </w:rPr>
+        <w:t>¿Qué ocurre?  ¿Cómo lo comprueban? Capturen la pantalla ¿Es adecuado este comportamiento?</w:t>
+      </w:r>
+    </w:p>
+    <w:p>
+      <w:pPr>
+        <w:pStyle w:val="Prrafodelista"/>
+        <w:numPr>
+          <w:ilvl w:val="0"/>
+          <w:numId w:val="10"/>
+        </w:numPr>
+        <w:rPr>
+          <w:lang w:val="es-CO"/>
+        </w:rPr>
+      </w:pPr>
+      <w:r>
+        <w:rPr>
+          <w:lang w:val="es-CO"/>
+        </w:rPr>
+        <w:t xml:space="preserve">Que ocurre: Al darle adicionar no pasa nada, no muestra mensaje alguno de que logro adicionar la nueva </w:t>
+      </w:r>
+      <w:proofErr w:type="spellStart"/>
+      <w:r>
+        <w:rPr>
+          <w:lang w:val="es-CO"/>
+        </w:rPr>
+        <w:t>area</w:t>
+      </w:r>
+      <w:proofErr w:type="spellEnd"/>
+    </w:p>
+    <w:p>
+      <w:pPr>
+        <w:pStyle w:val="Prrafodelista"/>
+        <w:ind w:left="1440"/>
+        <w:rPr>
+          <w:lang w:val="es-CO"/>
+        </w:rPr>
+      </w:pPr>
+      <w:r>
+        <w:rPr>
+          <w:noProof/>
+          <w:lang w:val="es-CO" w:eastAsia="es-CO"/>
+        </w:rPr>
+        <w:drawing>
+          <wp:inline distT="0" distB="0" distL="0" distR="0" wp14:anchorId="4A5C0316" wp14:editId="0C5DB9E0">
+            <wp:extent cx="4143375" cy="4181475"/>
+            <wp:effectExtent l="0" t="0" r="9525" b="9525"/>
+            <wp:docPr id="11" name="Imagen 11"/>
+            <wp:cNvGraphicFramePr>
+              <a:graphicFrameLocks xmlns:a="http://schemas.openxmlformats.org/drawingml/2006/main" noChangeAspect="1"/>
+            </wp:cNvGraphicFramePr>
+            <a:graphic xmlns:a="http://schemas.openxmlformats.org/drawingml/2006/main">
+              <a:graphicData uri="http://schemas.openxmlformats.org/drawingml/2006/picture">
+                <pic:pic xmlns:pic="http://schemas.openxmlformats.org/drawingml/2006/picture">
+                  <pic:nvPicPr>
+                    <pic:cNvPr id="1" name=""/>
+                    <pic:cNvPicPr/>
+                  </pic:nvPicPr>
+                  <pic:blipFill>
+                    <a:blip r:embed="rId11"/>
+                    <a:stretch>
+                      <a:fillRect/>
+                    </a:stretch>
+                  </pic:blipFill>
+                  <pic:spPr>
+                    <a:xfrm>
+                      <a:off x="0" y="0"/>
+                      <a:ext cx="4143375" cy="4181475"/>
+                    </a:xfrm>
+                    <a:prstGeom prst="rect">
+                      <a:avLst/>
+                    </a:prstGeom>
+                  </pic:spPr>
+                </pic:pic>
+              </a:graphicData>
+            </a:graphic>
+          </wp:inline>
+        </w:drawing>
+      </w:r>
+    </w:p>
+    <w:p>
+      <w:pPr>
+        <w:pStyle w:val="Prrafodelista"/>
+        <w:numPr>
+          <w:ilvl w:val="0"/>
+          <w:numId w:val="10"/>
+        </w:numPr>
+        <w:rPr>
+          <w:lang w:val="es-CO"/>
+        </w:rPr>
+      </w:pPr>
+      <w:r>
+        <w:rPr>
+          <w:lang w:val="es-CO"/>
+        </w:rPr>
+        <w:t>Se comprueba en la funcionalidad de listar, al listar las áreas que hay, o en buscar con el nombre del parque</w:t>
+      </w:r>
+    </w:p>
+    <w:p>
+      <w:pPr>
+        <w:pStyle w:val="Prrafodelista"/>
+        <w:ind w:left="1440"/>
+        <w:rPr>
+          <w:lang w:val="es-CO"/>
+        </w:rPr>
+      </w:pPr>
+      <w:r>
+        <w:rPr>
+          <w:noProof/>
+          <w:lang w:val="es-CO" w:eastAsia="es-CO"/>
+        </w:rPr>
+        <w:lastRenderedPageBreak/>
+        <w:drawing>
+          <wp:inline distT="0" distB="0" distL="0" distR="0" wp14:anchorId="76D16EF0" wp14:editId="55E91EDE">
+            <wp:extent cx="4095750" cy="4219575"/>
+            <wp:effectExtent l="0" t="0" r="0" b="9525"/>
+            <wp:docPr id="12" name="Imagen 12"/>
+            <wp:cNvGraphicFramePr>
+              <a:graphicFrameLocks xmlns:a="http://schemas.openxmlformats.org/drawingml/2006/main" noChangeAspect="1"/>
+            </wp:cNvGraphicFramePr>
+            <a:graphic xmlns:a="http://schemas.openxmlformats.org/drawingml/2006/main">
+              <a:graphicData uri="http://schemas.openxmlformats.org/drawingml/2006/picture">
+                <pic:pic xmlns:pic="http://schemas.openxmlformats.org/drawingml/2006/picture">
+                  <pic:nvPicPr>
+                    <pic:cNvPr id="1" name=""/>
+                    <pic:cNvPicPr/>
+                  </pic:nvPicPr>
+                  <pic:blipFill>
+                    <a:blip r:embed="rId12"/>
+                    <a:stretch>
+                      <a:fillRect/>
+                    </a:stretch>
+                  </pic:blipFill>
+                  <pic:spPr>
+                    <a:xfrm>
+                      <a:off x="0" y="0"/>
+                      <a:ext cx="4095750" cy="4219575"/>
+                    </a:xfrm>
+                    <a:prstGeom prst="rect">
+                      <a:avLst/>
+                    </a:prstGeom>
+                  </pic:spPr>
+                </pic:pic>
+              </a:graphicData>
+            </a:graphic>
+          </wp:inline>
+        </w:drawing>
+      </w:r>
+    </w:p>
+    <w:p>
+      <w:pPr>
+        <w:pStyle w:val="Prrafodelista"/>
+        <w:ind w:left="1440"/>
+        <w:rPr>
+          <w:lang w:val="es-CO"/>
+        </w:rPr>
+      </w:pPr>
+    </w:p>
+    <w:p>
+      <w:pPr>
+        <w:pStyle w:val="Prrafodelista"/>
+        <w:ind w:left="1440"/>
+        <w:rPr>
+          <w:lang w:val="es-CO"/>
+        </w:rPr>
+      </w:pPr>
+      <w:r>
+        <w:rPr>
+          <w:noProof/>
+          <w:lang w:val="es-CO" w:eastAsia="es-CO"/>
+        </w:rPr>
+        <w:lastRenderedPageBreak/>
+        <w:drawing>
+          <wp:inline distT="0" distB="0" distL="0" distR="0" wp14:anchorId="49D64CBC" wp14:editId="6DAFAF10">
+            <wp:extent cx="4086225" cy="4152900"/>
+            <wp:effectExtent l="0" t="0" r="9525" b="0"/>
+            <wp:docPr id="13" name="Imagen 13"/>
+            <wp:cNvGraphicFramePr>
+              <a:graphicFrameLocks xmlns:a="http://schemas.openxmlformats.org/drawingml/2006/main" noChangeAspect="1"/>
+            </wp:cNvGraphicFramePr>
+            <a:graphic xmlns:a="http://schemas.openxmlformats.org/drawingml/2006/main">
+              <a:graphicData uri="http://schemas.openxmlformats.org/drawingml/2006/picture">
+                <pic:pic xmlns:pic="http://schemas.openxmlformats.org/drawingml/2006/picture">
+                  <pic:nvPicPr>
+                    <pic:cNvPr id="1" name=""/>
+                    <pic:cNvPicPr/>
+                  </pic:nvPicPr>
+                  <pic:blipFill>
+                    <a:blip r:embed="rId13"/>
+                    <a:stretch>
+                      <a:fillRect/>
+                    </a:stretch>
+                  </pic:blipFill>
+                  <pic:spPr>
+                    <a:xfrm>
+                      <a:off x="0" y="0"/>
+                      <a:ext cx="4086225" cy="4152900"/>
+                    </a:xfrm>
+                    <a:prstGeom prst="rect">
+                      <a:avLst/>
+                    </a:prstGeom>
+                  </pic:spPr>
+                </pic:pic>
+              </a:graphicData>
+            </a:graphic>
+          </wp:inline>
+        </w:drawing>
+      </w:r>
+    </w:p>
+    <w:p>
+      <w:pPr>
+        <w:pStyle w:val="Prrafodelista"/>
+        <w:ind w:left="1440"/>
+        <w:rPr>
+          <w:lang w:val="es-CO"/>
+        </w:rPr>
+      </w:pPr>
+    </w:p>
+    <w:p>
+      <w:pPr>
+        <w:pStyle w:val="Prrafodelista"/>
+        <w:numPr>
+          <w:ilvl w:val="0"/>
+          <w:numId w:val="10"/>
+        </w:numPr>
+        <w:rPr>
+          <w:lang w:val="es-CO"/>
+        </w:rPr>
+      </w:pPr>
+      <w:r>
+        <w:rPr>
+          <w:lang w:val="es-CO"/>
+        </w:rPr>
+        <w:t>Creemos que sí, ya que adiciono a la lista el área nueva y en el buscador esta</w:t>
+      </w:r>
+    </w:p>
+    <w:p>
+      <w:pPr>
+        <w:pStyle w:val="Prrafodelista"/>
+        <w:ind w:left="1440"/>
+        <w:rPr>
+          <w:lang w:val="es-CO"/>
+        </w:rPr>
+      </w:pPr>
+    </w:p>
+    <w:p>
+      <w:pPr>
+        <w:pStyle w:val="Prrafodelista"/>
+        <w:numPr>
+          <w:ilvl w:val="0"/>
+          <w:numId w:val="9"/>
+        </w:numPr>
+        <w:rPr>
+          <w:lang w:val="es-CO"/>
+        </w:rPr>
+      </w:pPr>
+      <w:r>
+        <w:rPr>
+          <w:lang w:val="es-CO"/>
+        </w:rPr>
+        <w:t xml:space="preserve">Revisen el código asociado a </w:t>
+      </w:r>
+      <w:r>
+        <w:rPr>
+          <w:b/>
+          <w:lang w:val="es-CO"/>
+        </w:rPr>
+        <w:t xml:space="preserve">adicionar </w:t>
+      </w:r>
+      <w:r>
+        <w:rPr>
+          <w:lang w:val="es-CO"/>
+        </w:rPr>
+        <w:t>en la capa de presentación y la capa de aplicación. ¿Qué método es responsable en la capa de presentación? ¿Qué método en la capa de aplicación?</w:t>
+      </w:r>
+    </w:p>
+    <w:p>
+      <w:pPr>
+        <w:pStyle w:val="Prrafodelista"/>
+        <w:numPr>
+          <w:ilvl w:val="0"/>
+          <w:numId w:val="10"/>
+        </w:numPr>
+        <w:rPr>
+          <w:lang w:val="es-CO"/>
+        </w:rPr>
+      </w:pPr>
+      <w:r>
+        <w:rPr>
+          <w:lang w:val="es-CO"/>
+        </w:rPr>
+        <w:t xml:space="preserve">El método encargado de crear la ventana adicionar es </w:t>
+      </w:r>
+      <w:proofErr w:type="spellStart"/>
+      <w:proofErr w:type="gramStart"/>
+      <w:r>
+        <w:rPr>
+          <w:lang w:val="es-CO"/>
+        </w:rPr>
+        <w:t>prepareAreaAdicionar</w:t>
+      </w:r>
+      <w:proofErr w:type="spellEnd"/>
+      <w:r>
+        <w:rPr>
+          <w:lang w:val="es-CO"/>
+        </w:rPr>
+        <w:t>(</w:t>
+      </w:r>
+      <w:proofErr w:type="gramEnd"/>
+      <w:r>
+        <w:rPr>
+          <w:lang w:val="es-CO"/>
+        </w:rPr>
+        <w:t xml:space="preserve">), en el caso de ya haber presionado el botón es el método </w:t>
+      </w:r>
+      <w:proofErr w:type="spellStart"/>
+      <w:r>
+        <w:rPr>
+          <w:lang w:val="es-CO"/>
+        </w:rPr>
+        <w:t>accionAdionar</w:t>
+      </w:r>
+      <w:proofErr w:type="spellEnd"/>
+      <w:r>
+        <w:rPr>
+          <w:lang w:val="es-CO"/>
+        </w:rPr>
+        <w:t>()</w:t>
+      </w:r>
+    </w:p>
+    <w:p>
+      <w:pPr>
+        <w:pStyle w:val="Prrafodelista"/>
+        <w:ind w:left="1440"/>
+        <w:rPr>
+          <w:lang w:val="es-CO"/>
+        </w:rPr>
+      </w:pPr>
+      <w:r>
+        <w:rPr>
+          <w:noProof/>
+          <w:lang w:val="es-CO" w:eastAsia="es-CO"/>
+        </w:rPr>
+        <w:drawing>
+          <wp:inline distT="0" distB="0" distL="0" distR="0" wp14:anchorId="6B5BF3B5" wp14:editId="4B0B5DFD">
+            <wp:extent cx="5612130" cy="516890"/>
+            <wp:effectExtent l="0" t="0" r="7620" b="0"/>
+            <wp:docPr id="14" name="Imagen 14"/>
+            <wp:cNvGraphicFramePr>
+              <a:graphicFrameLocks xmlns:a="http://schemas.openxmlformats.org/drawingml/2006/main" noChangeAspect="1"/>
+            </wp:cNvGraphicFramePr>
+            <a:graphic xmlns:a="http://schemas.openxmlformats.org/drawingml/2006/main">
+              <a:graphicData uri="http://schemas.openxmlformats.org/drawingml/2006/picture">
+                <pic:pic xmlns:pic="http://schemas.openxmlformats.org/drawingml/2006/picture">
+                  <pic:nvPicPr>
+                    <pic:cNvPr id="1" name=""/>
+                    <pic:cNvPicPr/>
+                  </pic:nvPicPr>
+                  <pic:blipFill>
+                    <a:blip r:embed="rId14"/>
+                    <a:stretch>
+                      <a:fillRect/>
+                    </a:stretch>
+                  </pic:blipFill>
+                  <pic:spPr>
+                    <a:xfrm>
+                      <a:off x="0" y="0"/>
+                      <a:ext cx="5612130" cy="516890"/>
+                    </a:xfrm>
+                    <a:prstGeom prst="rect">
+                      <a:avLst/>
+                    </a:prstGeom>
+                  </pic:spPr>
+                </pic:pic>
+              </a:graphicData>
+            </a:graphic>
+          </wp:inline>
+        </w:drawing>
+      </w:r>
+    </w:p>
+    <w:p>
+      <w:pPr>
+        <w:pStyle w:val="Prrafodelista"/>
+        <w:ind w:left="1440"/>
+        <w:rPr>
+          <w:lang w:val="es-CO"/>
+        </w:rPr>
+      </w:pPr>
+    </w:p>
+    <w:p>
+      <w:pPr>
+        <w:pStyle w:val="Prrafodelista"/>
+        <w:numPr>
+          <w:ilvl w:val="0"/>
+          <w:numId w:val="10"/>
+        </w:numPr>
+        <w:rPr>
+          <w:lang w:val="es-CO"/>
+        </w:rPr>
+      </w:pPr>
+      <w:r>
+        <w:rPr>
+          <w:lang w:val="es-CO"/>
+        </w:rPr>
+        <w:t xml:space="preserve">El método encargado de adicionar en la capa aplicación es el método </w:t>
+      </w:r>
+      <w:proofErr w:type="gramStart"/>
+      <w:r>
+        <w:rPr>
+          <w:lang w:val="es-CO"/>
+        </w:rPr>
+        <w:t>adicione(</w:t>
+      </w:r>
+      <w:proofErr w:type="gramEnd"/>
+      <w:r>
+        <w:rPr>
+          <w:lang w:val="es-CO"/>
+        </w:rPr>
+        <w:t xml:space="preserve">) de la clase </w:t>
+      </w:r>
+      <w:proofErr w:type="spellStart"/>
+      <w:r>
+        <w:rPr>
+          <w:lang w:val="es-CO"/>
+        </w:rPr>
+        <w:t>Sinap</w:t>
+      </w:r>
+      <w:proofErr w:type="spellEnd"/>
+      <w:r>
+        <w:rPr>
+          <w:lang w:val="es-CO"/>
+        </w:rPr>
+        <w:t>()</w:t>
+      </w:r>
+    </w:p>
+    <w:p>
+      <w:pPr>
+        <w:pStyle w:val="Prrafodelista"/>
+        <w:ind w:left="1440"/>
+        <w:rPr>
+          <w:lang w:val="es-CO"/>
+        </w:rPr>
+      </w:pPr>
+      <w:r>
+        <w:rPr>
+          <w:noProof/>
+          <w:lang w:val="es-CO" w:eastAsia="es-CO"/>
+        </w:rPr>
+        <w:drawing>
+          <wp:inline distT="0" distB="0" distL="0" distR="0" wp14:anchorId="1BC7C213" wp14:editId="6B2A40B1">
+            <wp:extent cx="5612130" cy="566420"/>
+            <wp:effectExtent l="0" t="0" r="7620" b="5080"/>
+            <wp:docPr id="15" name="Imagen 15"/>
+            <wp:cNvGraphicFramePr>
+              <a:graphicFrameLocks xmlns:a="http://schemas.openxmlformats.org/drawingml/2006/main" noChangeAspect="1"/>
+            </wp:cNvGraphicFramePr>
+            <a:graphic xmlns:a="http://schemas.openxmlformats.org/drawingml/2006/main">
+              <a:graphicData uri="http://schemas.openxmlformats.org/drawingml/2006/picture">
+                <pic:pic xmlns:pic="http://schemas.openxmlformats.org/drawingml/2006/picture">
+                  <pic:nvPicPr>
+                    <pic:cNvPr id="1" name=""/>
+                    <pic:cNvPicPr/>
+                  </pic:nvPicPr>
+                  <pic:blipFill>
+                    <a:blip r:embed="rId15"/>
+                    <a:stretch>
+                      <a:fillRect/>
+                    </a:stretch>
+                  </pic:blipFill>
+                  <pic:spPr>
+                    <a:xfrm>
+                      <a:off x="0" y="0"/>
+                      <a:ext cx="5612130" cy="566420"/>
+                    </a:xfrm>
+                    <a:prstGeom prst="rect">
+                      <a:avLst/>
+                    </a:prstGeom>
+                  </pic:spPr>
+                </pic:pic>
+              </a:graphicData>
+            </a:graphic>
+          </wp:inline>
+        </w:drawing>
+      </w:r>
+    </w:p>
+    <w:p>
+      <w:pPr>
+        <w:pStyle w:val="Prrafodelista"/>
+        <w:numPr>
+          <w:ilvl w:val="0"/>
+          <w:numId w:val="9"/>
+        </w:numPr>
+        <w:rPr>
+          <w:lang w:val="es-CO"/>
+        </w:rPr>
+      </w:pPr>
+      <w:r>
+        <w:rPr>
+          <w:lang w:val="es-CO"/>
+        </w:rPr>
+        <w:t xml:space="preserve">Realicen ingeniería reversa para la capa de aplicación para </w:t>
+      </w:r>
+      <w:r>
+        <w:rPr>
+          <w:b/>
+          <w:lang w:val="es-CO"/>
+        </w:rPr>
+        <w:t>adicionar</w:t>
+      </w:r>
+      <w:r>
+        <w:rPr>
+          <w:lang w:val="es-CO"/>
+        </w:rPr>
+        <w:t>.</w:t>
+      </w:r>
+    </w:p>
+    <w:p>
+      <w:pPr>
+        <w:pStyle w:val="Prrafodelista"/>
+        <w:rPr>
+          <w:lang w:val="es-CO"/>
+        </w:rPr>
+      </w:pPr>
+      <w:r>
+        <w:rPr>
+          <w:lang w:val="es-CO"/>
+        </w:rPr>
+        <w:t>Capturen los resultados de las pruebas de unidad.</w:t>
       </w:r>
       <w:bookmarkStart w:id="0" w:name="_GoBack"/>
       <w:bookmarkEnd w:id="0"/>
-    </w:p>
-    <w:p>
-      <w:pPr>
-        <w:pStyle w:val="Prrafodelista"/>
-        <w:numPr>
-          <w:ilvl w:val="0"/>
-          <w:numId w:val="7"/>
-        </w:numPr>
-        <w:rPr>
-          <w:b/>
-          <w:lang w:val="es-CO"/>
-        </w:rPr>
-      </w:pPr>
-      <w:r>
-        <w:t xml:space="preserve">Deben de tener los directorios </w:t>
-      </w:r>
-      <w:proofErr w:type="spellStart"/>
-      <w:proofErr w:type="gramStart"/>
-      <w:r>
-        <w:t>bin,docs</w:t>
-      </w:r>
-      <w:proofErr w:type="spellEnd"/>
-      <w:proofErr w:type="gramEnd"/>
-      <w:r>
-        <w:t xml:space="preserve"> y </w:t>
-      </w:r>
-      <w:proofErr w:type="spellStart"/>
-      <w:r>
-        <w:t>src</w:t>
-      </w:r>
-      <w:proofErr w:type="spellEnd"/>
-      <w:r>
-        <w:t>.</w:t>
-      </w:r>
-    </w:p>
-    <w:p>
-      <w:pPr>
-        <w:pStyle w:val="Prrafodelista"/>
-        <w:numPr>
-          <w:ilvl w:val="0"/>
-          <w:numId w:val="7"/>
-        </w:numPr>
-        <w:rPr>
-          <w:b/>
-          <w:lang w:val="es-CO"/>
-        </w:rPr>
-      </w:pPr>
     </w:p>
     <w:sectPr>
       <w:pgSz w:w="12240" w:h="15840"/>
@@ -1058,6 +2589,232 @@
     </w:lvl>
   </w:abstractNum>
   <w:abstractNum w:abstractNumId="2" w15:restartNumberingAfterBreak="0">
+    <w:nsid w:val="25D51D3F"/>
+    <w:multiLevelType w:val="hybridMultilevel"/>
+    <w:tmpl w:val="1C4274F2"/>
+    <w:lvl w:ilvl="0" w:tplc="240A0001">
+      <w:start w:val="1"/>
+      <w:numFmt w:val="bullet"/>
+      <w:lvlText w:val=""/>
+      <w:lvlJc w:val="left"/>
+      <w:pPr>
+        <w:ind w:left="1440" w:hanging="360"/>
+      </w:pPr>
+      <w:rPr>
+        <w:rFonts w:ascii="Symbol" w:hAnsi="Symbol" w:hint="default"/>
+      </w:rPr>
+    </w:lvl>
+    <w:lvl w:ilvl="1" w:tplc="240A0003" w:tentative="1">
+      <w:start w:val="1"/>
+      <w:numFmt w:val="bullet"/>
+      <w:lvlText w:val="o"/>
+      <w:lvlJc w:val="left"/>
+      <w:pPr>
+        <w:ind w:left="2160" w:hanging="360"/>
+      </w:pPr>
+      <w:rPr>
+        <w:rFonts w:ascii="Courier New" w:hAnsi="Courier New" w:cs="Courier New" w:hint="default"/>
+      </w:rPr>
+    </w:lvl>
+    <w:lvl w:ilvl="2" w:tplc="240A0005" w:tentative="1">
+      <w:start w:val="1"/>
+      <w:numFmt w:val="bullet"/>
+      <w:lvlText w:val=""/>
+      <w:lvlJc w:val="left"/>
+      <w:pPr>
+        <w:ind w:left="2880" w:hanging="360"/>
+      </w:pPr>
+      <w:rPr>
+        <w:rFonts w:ascii="Wingdings" w:hAnsi="Wingdings" w:hint="default"/>
+      </w:rPr>
+    </w:lvl>
+    <w:lvl w:ilvl="3" w:tplc="240A0001" w:tentative="1">
+      <w:start w:val="1"/>
+      <w:numFmt w:val="bullet"/>
+      <w:lvlText w:val=""/>
+      <w:lvlJc w:val="left"/>
+      <w:pPr>
+        <w:ind w:left="3600" w:hanging="360"/>
+      </w:pPr>
+      <w:rPr>
+        <w:rFonts w:ascii="Symbol" w:hAnsi="Symbol" w:hint="default"/>
+      </w:rPr>
+    </w:lvl>
+    <w:lvl w:ilvl="4" w:tplc="240A0003" w:tentative="1">
+      <w:start w:val="1"/>
+      <w:numFmt w:val="bullet"/>
+      <w:lvlText w:val="o"/>
+      <w:lvlJc w:val="left"/>
+      <w:pPr>
+        <w:ind w:left="4320" w:hanging="360"/>
+      </w:pPr>
+      <w:rPr>
+        <w:rFonts w:ascii="Courier New" w:hAnsi="Courier New" w:cs="Courier New" w:hint="default"/>
+      </w:rPr>
+    </w:lvl>
+    <w:lvl w:ilvl="5" w:tplc="240A0005" w:tentative="1">
+      <w:start w:val="1"/>
+      <w:numFmt w:val="bullet"/>
+      <w:lvlText w:val=""/>
+      <w:lvlJc w:val="left"/>
+      <w:pPr>
+        <w:ind w:left="5040" w:hanging="360"/>
+      </w:pPr>
+      <w:rPr>
+        <w:rFonts w:ascii="Wingdings" w:hAnsi="Wingdings" w:hint="default"/>
+      </w:rPr>
+    </w:lvl>
+    <w:lvl w:ilvl="6" w:tplc="240A0001" w:tentative="1">
+      <w:start w:val="1"/>
+      <w:numFmt w:val="bullet"/>
+      <w:lvlText w:val=""/>
+      <w:lvlJc w:val="left"/>
+      <w:pPr>
+        <w:ind w:left="5760" w:hanging="360"/>
+      </w:pPr>
+      <w:rPr>
+        <w:rFonts w:ascii="Symbol" w:hAnsi="Symbol" w:hint="default"/>
+      </w:rPr>
+    </w:lvl>
+    <w:lvl w:ilvl="7" w:tplc="240A0003" w:tentative="1">
+      <w:start w:val="1"/>
+      <w:numFmt w:val="bullet"/>
+      <w:lvlText w:val="o"/>
+      <w:lvlJc w:val="left"/>
+      <w:pPr>
+        <w:ind w:left="6480" w:hanging="360"/>
+      </w:pPr>
+      <w:rPr>
+        <w:rFonts w:ascii="Courier New" w:hAnsi="Courier New" w:cs="Courier New" w:hint="default"/>
+      </w:rPr>
+    </w:lvl>
+    <w:lvl w:ilvl="8" w:tplc="240A0005" w:tentative="1">
+      <w:start w:val="1"/>
+      <w:numFmt w:val="bullet"/>
+      <w:lvlText w:val=""/>
+      <w:lvlJc w:val="left"/>
+      <w:pPr>
+        <w:ind w:left="7200" w:hanging="360"/>
+      </w:pPr>
+      <w:rPr>
+        <w:rFonts w:ascii="Wingdings" w:hAnsi="Wingdings" w:hint="default"/>
+      </w:rPr>
+    </w:lvl>
+  </w:abstractNum>
+  <w:abstractNum w:abstractNumId="3" w15:restartNumberingAfterBreak="0">
+    <w:nsid w:val="2B7F52E8"/>
+    <w:multiLevelType w:val="hybridMultilevel"/>
+    <w:tmpl w:val="F6166EA6"/>
+    <w:lvl w:ilvl="0" w:tplc="240A0001">
+      <w:start w:val="1"/>
+      <w:numFmt w:val="bullet"/>
+      <w:lvlText w:val=""/>
+      <w:lvlJc w:val="left"/>
+      <w:pPr>
+        <w:ind w:left="1068" w:hanging="360"/>
+      </w:pPr>
+      <w:rPr>
+        <w:rFonts w:ascii="Symbol" w:hAnsi="Symbol" w:hint="default"/>
+      </w:rPr>
+    </w:lvl>
+    <w:lvl w:ilvl="1" w:tplc="240A0003" w:tentative="1">
+      <w:start w:val="1"/>
+      <w:numFmt w:val="bullet"/>
+      <w:lvlText w:val="o"/>
+      <w:lvlJc w:val="left"/>
+      <w:pPr>
+        <w:ind w:left="1788" w:hanging="360"/>
+      </w:pPr>
+      <w:rPr>
+        <w:rFonts w:ascii="Courier New" w:hAnsi="Courier New" w:cs="Courier New" w:hint="default"/>
+      </w:rPr>
+    </w:lvl>
+    <w:lvl w:ilvl="2" w:tplc="240A0005" w:tentative="1">
+      <w:start w:val="1"/>
+      <w:numFmt w:val="bullet"/>
+      <w:lvlText w:val=""/>
+      <w:lvlJc w:val="left"/>
+      <w:pPr>
+        <w:ind w:left="2508" w:hanging="360"/>
+      </w:pPr>
+      <w:rPr>
+        <w:rFonts w:ascii="Wingdings" w:hAnsi="Wingdings" w:hint="default"/>
+      </w:rPr>
+    </w:lvl>
+    <w:lvl w:ilvl="3" w:tplc="240A0001" w:tentative="1">
+      <w:start w:val="1"/>
+      <w:numFmt w:val="bullet"/>
+      <w:lvlText w:val=""/>
+      <w:lvlJc w:val="left"/>
+      <w:pPr>
+        <w:ind w:left="3228" w:hanging="360"/>
+      </w:pPr>
+      <w:rPr>
+        <w:rFonts w:ascii="Symbol" w:hAnsi="Symbol" w:hint="default"/>
+      </w:rPr>
+    </w:lvl>
+    <w:lvl w:ilvl="4" w:tplc="240A0003" w:tentative="1">
+      <w:start w:val="1"/>
+      <w:numFmt w:val="bullet"/>
+      <w:lvlText w:val="o"/>
+      <w:lvlJc w:val="left"/>
+      <w:pPr>
+        <w:ind w:left="3948" w:hanging="360"/>
+      </w:pPr>
+      <w:rPr>
+        <w:rFonts w:ascii="Courier New" w:hAnsi="Courier New" w:cs="Courier New" w:hint="default"/>
+      </w:rPr>
+    </w:lvl>
+    <w:lvl w:ilvl="5" w:tplc="240A0005" w:tentative="1">
+      <w:start w:val="1"/>
+      <w:numFmt w:val="bullet"/>
+      <w:lvlText w:val=""/>
+      <w:lvlJc w:val="left"/>
+      <w:pPr>
+        <w:ind w:left="4668" w:hanging="360"/>
+      </w:pPr>
+      <w:rPr>
+        <w:rFonts w:ascii="Wingdings" w:hAnsi="Wingdings" w:hint="default"/>
+      </w:rPr>
+    </w:lvl>
+    <w:lvl w:ilvl="6" w:tplc="240A0001" w:tentative="1">
+      <w:start w:val="1"/>
+      <w:numFmt w:val="bullet"/>
+      <w:lvlText w:val=""/>
+      <w:lvlJc w:val="left"/>
+      <w:pPr>
+        <w:ind w:left="5388" w:hanging="360"/>
+      </w:pPr>
+      <w:rPr>
+        <w:rFonts w:ascii="Symbol" w:hAnsi="Symbol" w:hint="default"/>
+      </w:rPr>
+    </w:lvl>
+    <w:lvl w:ilvl="7" w:tplc="240A0003" w:tentative="1">
+      <w:start w:val="1"/>
+      <w:numFmt w:val="bullet"/>
+      <w:lvlText w:val="o"/>
+      <w:lvlJc w:val="left"/>
+      <w:pPr>
+        <w:ind w:left="6108" w:hanging="360"/>
+      </w:pPr>
+      <w:rPr>
+        <w:rFonts w:ascii="Courier New" w:hAnsi="Courier New" w:cs="Courier New" w:hint="default"/>
+      </w:rPr>
+    </w:lvl>
+    <w:lvl w:ilvl="8" w:tplc="240A0005" w:tentative="1">
+      <w:start w:val="1"/>
+      <w:numFmt w:val="bullet"/>
+      <w:lvlText w:val=""/>
+      <w:lvlJc w:val="left"/>
+      <w:pPr>
+        <w:ind w:left="6828" w:hanging="360"/>
+      </w:pPr>
+      <w:rPr>
+        <w:rFonts w:ascii="Wingdings" w:hAnsi="Wingdings" w:hint="default"/>
+      </w:rPr>
+    </w:lvl>
+  </w:abstractNum>
+  <w:abstractNum w:abstractNumId="4" w15:restartNumberingAfterBreak="0">
     <w:nsid w:val="30F0116E"/>
     <w:multiLevelType w:val="hybridMultilevel"/>
     <w:tmpl w:val="7098DB94"/>
@@ -1146,10 +2903,10 @@
       </w:pPr>
     </w:lvl>
   </w:abstractNum>
-  <w:abstractNum w:abstractNumId="3" w15:restartNumberingAfterBreak="0">
+  <w:abstractNum w:abstractNumId="5" w15:restartNumberingAfterBreak="0">
     <w:nsid w:val="4CAB744E"/>
     <w:multiLevelType w:val="hybridMultilevel"/>
-    <w:tmpl w:val="764C9E5A"/>
+    <w:tmpl w:val="A0987C16"/>
     <w:lvl w:ilvl="0" w:tplc="240A000F">
       <w:start w:val="1"/>
       <w:numFmt w:val="decimal"/>
@@ -1235,7 +2992,7 @@
       </w:pPr>
     </w:lvl>
   </w:abstractNum>
-  <w:abstractNum w:abstractNumId="4" w15:restartNumberingAfterBreak="0">
+  <w:abstractNum w:abstractNumId="6" w15:restartNumberingAfterBreak="0">
     <w:nsid w:val="5105698A"/>
     <w:multiLevelType w:val="hybridMultilevel"/>
     <w:tmpl w:val="68200DF2"/>
@@ -1348,7 +3105,7 @@
       </w:rPr>
     </w:lvl>
   </w:abstractNum>
-  <w:abstractNum w:abstractNumId="5" w15:restartNumberingAfterBreak="0">
+  <w:abstractNum w:abstractNumId="7" w15:restartNumberingAfterBreak="0">
     <w:nsid w:val="68D51282"/>
     <w:multiLevelType w:val="hybridMultilevel"/>
     <w:tmpl w:val="52D8B918"/>
@@ -1461,7 +3218,97 @@
       </w:rPr>
     </w:lvl>
   </w:abstractNum>
-  <w:abstractNum w:abstractNumId="6" w15:restartNumberingAfterBreak="0">
+  <w:abstractNum w:abstractNumId="8" w15:restartNumberingAfterBreak="0">
+    <w:nsid w:val="6AE525C3"/>
+    <w:multiLevelType w:val="hybridMultilevel"/>
+    <w:tmpl w:val="C4A6CE26"/>
+    <w:lvl w:ilvl="0" w:tplc="46083456">
+      <w:start w:val="1"/>
+      <w:numFmt w:val="decimal"/>
+      <w:lvlText w:val="%1."/>
+      <w:lvlJc w:val="left"/>
+      <w:pPr>
+        <w:ind w:left="720" w:hanging="360"/>
+      </w:pPr>
+      <w:rPr>
+        <w:rFonts w:hint="default"/>
+        <w:b/>
+      </w:rPr>
+    </w:lvl>
+    <w:lvl w:ilvl="1" w:tplc="240A0019" w:tentative="1">
+      <w:start w:val="1"/>
+      <w:numFmt w:val="lowerLetter"/>
+      <w:lvlText w:val="%2."/>
+      <w:lvlJc w:val="left"/>
+      <w:pPr>
+        <w:ind w:left="1440" w:hanging="360"/>
+      </w:pPr>
+    </w:lvl>
+    <w:lvl w:ilvl="2" w:tplc="240A001B" w:tentative="1">
+      <w:start w:val="1"/>
+      <w:numFmt w:val="lowerRoman"/>
+      <w:lvlText w:val="%3."/>
+      <w:lvlJc w:val="right"/>
+      <w:pPr>
+        <w:ind w:left="2160" w:hanging="180"/>
+      </w:pPr>
+    </w:lvl>
+    <w:lvl w:ilvl="3" w:tplc="240A000F" w:tentative="1">
+      <w:start w:val="1"/>
+      <w:numFmt w:val="decimal"/>
+      <w:lvlText w:val="%4."/>
+      <w:lvlJc w:val="left"/>
+      <w:pPr>
+        <w:ind w:left="2880" w:hanging="360"/>
+      </w:pPr>
+    </w:lvl>
+    <w:lvl w:ilvl="4" w:tplc="240A0019" w:tentative="1">
+      <w:start w:val="1"/>
+      <w:numFmt w:val="lowerLetter"/>
+      <w:lvlText w:val="%5."/>
+      <w:lvlJc w:val="left"/>
+      <w:pPr>
+        <w:ind w:left="3600" w:hanging="360"/>
+      </w:pPr>
+    </w:lvl>
+    <w:lvl w:ilvl="5" w:tplc="240A001B" w:tentative="1">
+      <w:start w:val="1"/>
+      <w:numFmt w:val="lowerRoman"/>
+      <w:lvlText w:val="%6."/>
+      <w:lvlJc w:val="right"/>
+      <w:pPr>
+        <w:ind w:left="4320" w:hanging="180"/>
+      </w:pPr>
+    </w:lvl>
+    <w:lvl w:ilvl="6" w:tplc="240A000F" w:tentative="1">
+      <w:start w:val="1"/>
+      <w:numFmt w:val="decimal"/>
+      <w:lvlText w:val="%7."/>
+      <w:lvlJc w:val="left"/>
+      <w:pPr>
+        <w:ind w:left="5040" w:hanging="360"/>
+      </w:pPr>
+    </w:lvl>
+    <w:lvl w:ilvl="7" w:tplc="240A0019" w:tentative="1">
+      <w:start w:val="1"/>
+      <w:numFmt w:val="lowerLetter"/>
+      <w:lvlText w:val="%8."/>
+      <w:lvlJc w:val="left"/>
+      <w:pPr>
+        <w:ind w:left="5760" w:hanging="360"/>
+      </w:pPr>
+    </w:lvl>
+    <w:lvl w:ilvl="8" w:tplc="240A001B" w:tentative="1">
+      <w:start w:val="1"/>
+      <w:numFmt w:val="lowerRoman"/>
+      <w:lvlText w:val="%9."/>
+      <w:lvlJc w:val="right"/>
+      <w:pPr>
+        <w:ind w:left="6480" w:hanging="180"/>
+      </w:pPr>
+    </w:lvl>
+  </w:abstractNum>
+  <w:abstractNum w:abstractNumId="9" w15:restartNumberingAfterBreak="0">
     <w:nsid w:val="7BF248F7"/>
     <w:multiLevelType w:val="hybridMultilevel"/>
     <w:tmpl w:val="BC5A7206"/>
@@ -1575,25 +3422,34 @@
     </w:lvl>
   </w:abstractNum>
   <w:num w:numId="1">
-    <w:abstractNumId w:val="2"/>
+    <w:abstractNumId w:val="4"/>
   </w:num>
   <w:num w:numId="2">
-    <w:abstractNumId w:val="6"/>
+    <w:abstractNumId w:val="9"/>
   </w:num>
   <w:num w:numId="3">
     <w:abstractNumId w:val="1"/>
   </w:num>
   <w:num w:numId="4">
-    <w:abstractNumId w:val="3"/>
+    <w:abstractNumId w:val="5"/>
   </w:num>
   <w:num w:numId="5">
     <w:abstractNumId w:val="0"/>
   </w:num>
   <w:num w:numId="6">
-    <w:abstractNumId w:val="5"/>
+    <w:abstractNumId w:val="7"/>
   </w:num>
   <w:num w:numId="7">
-    <w:abstractNumId w:val="4"/>
+    <w:abstractNumId w:val="6"/>
+  </w:num>
+  <w:num w:numId="8">
+    <w:abstractNumId w:val="3"/>
+  </w:num>
+  <w:num w:numId="9">
+    <w:abstractNumId w:val="8"/>
+  </w:num>
+  <w:num w:numId="10">
+    <w:abstractNumId w:val="2"/>
   </w:num>
 </w:numbering>
 </file>
@@ -1998,6 +3854,7 @@
   <w:style w:type="character" w:default="1" w:styleId="Fuentedeprrafopredeter">
     <w:name w:val="Default Paragraph Font"/>
     <w:uiPriority w:val="1"/>
+    <w:semiHidden/>
     <w:unhideWhenUsed/>
   </w:style>
   <w:style w:type="table" w:default="1" w:styleId="Tablanormal">

</xml_diff>

<commit_message>
Se soluciono la importacion de la libreria de pruebas
</commit_message>
<xml_diff>
--- a/Lab04/lab04.docx
+++ b/Lab04/lab04.docx
@@ -2347,8 +2347,1438 @@
         </w:rPr>
         <w:t>Capturen los resultados de las pruebas de unidad.</w:t>
       </w:r>
+    </w:p>
+    <w:p>
+      <w:pPr>
+        <w:pStyle w:val="Prrafodelista"/>
+        <w:rPr>
+          <w:lang w:val="es-CO"/>
+        </w:rPr>
+      </w:pPr>
+    </w:p>
+    <w:p>
+      <w:pPr>
+        <w:pStyle w:val="Prrafodelista"/>
+        <w:numPr>
+          <w:ilvl w:val="0"/>
+          <w:numId w:val="9"/>
+        </w:numPr>
+        <w:rPr>
+          <w:lang w:val="es-CO"/>
+        </w:rPr>
+      </w:pPr>
+      <w:r>
+        <w:rPr>
+          <w:lang w:val="es-CO"/>
+        </w:rPr>
+        <w:t xml:space="preserve">Revisen el código asociado a </w:t>
+      </w:r>
+      <w:r>
+        <w:rPr>
+          <w:b/>
+          <w:lang w:val="es-CO"/>
+        </w:rPr>
+        <w:t xml:space="preserve">listar </w:t>
+      </w:r>
+      <w:r>
+        <w:rPr>
+          <w:lang w:val="es-CO"/>
+        </w:rPr>
+        <w:t xml:space="preserve">en la capa presentación y la capa de aplicación. </w:t>
+      </w:r>
+    </w:p>
+    <w:p>
+      <w:pPr>
+        <w:pStyle w:val="Prrafodelista"/>
+        <w:rPr>
+          <w:lang w:val="es-CO"/>
+        </w:rPr>
+      </w:pPr>
+      <w:r>
+        <w:rPr>
+          <w:lang w:val="es-CO"/>
+        </w:rPr>
+        <w:lastRenderedPageBreak/>
+        <w:t>¿Qué método es responsable en la capa de presentación? ¿Qué método en la capa de aplicación?</w:t>
+      </w:r>
+    </w:p>
+    <w:p>
+      <w:pPr>
+        <w:pStyle w:val="Prrafodelista"/>
+        <w:numPr>
+          <w:ilvl w:val="0"/>
+          <w:numId w:val="10"/>
+        </w:numPr>
+        <w:rPr>
+          <w:lang w:val="es-CO"/>
+        </w:rPr>
+      </w:pPr>
+      <w:r>
+        <w:rPr>
+          <w:lang w:val="es-CO"/>
+        </w:rPr>
+        <w:t xml:space="preserve">En la capa presentación el método encargado de </w:t>
+      </w:r>
+      <w:r>
+        <w:rPr>
+          <w:b/>
+          <w:lang w:val="es-CO"/>
+        </w:rPr>
+        <w:t>listar</w:t>
+      </w:r>
+      <w:r>
+        <w:rPr>
+          <w:lang w:val="es-CO"/>
+        </w:rPr>
+        <w:t xml:space="preserve">, es el método </w:t>
+      </w:r>
+      <w:proofErr w:type="spellStart"/>
+      <w:proofErr w:type="gramStart"/>
+      <w:r>
+        <w:rPr>
+          <w:lang w:val="es-CO"/>
+        </w:rPr>
+        <w:t>accionListar</w:t>
+      </w:r>
+      <w:proofErr w:type="spellEnd"/>
+      <w:r>
+        <w:rPr>
+          <w:lang w:val="es-CO"/>
+        </w:rPr>
+        <w:t>(</w:t>
+      </w:r>
+      <w:proofErr w:type="gramEnd"/>
+      <w:r>
+        <w:rPr>
+          <w:lang w:val="es-CO"/>
+        </w:rPr>
+        <w:t>).</w:t>
+      </w:r>
+    </w:p>
+    <w:p>
+      <w:pPr>
+        <w:pStyle w:val="Prrafodelista"/>
+        <w:numPr>
+          <w:ilvl w:val="0"/>
+          <w:numId w:val="10"/>
+        </w:numPr>
+        <w:rPr>
+          <w:lang w:val="es-CO"/>
+        </w:rPr>
+      </w:pPr>
+      <w:r>
+        <w:rPr>
+          <w:lang w:val="es-CO"/>
+        </w:rPr>
+        <w:t xml:space="preserve">En la capa aplicación el método encargado es </w:t>
+      </w:r>
+      <w:proofErr w:type="spellStart"/>
+      <w:proofErr w:type="gramStart"/>
+      <w:r>
+        <w:rPr>
+          <w:lang w:val="es-CO"/>
+        </w:rPr>
+        <w:t>toString</w:t>
+      </w:r>
+      <w:proofErr w:type="spellEnd"/>
+      <w:r>
+        <w:rPr>
+          <w:lang w:val="es-CO"/>
+        </w:rPr>
+        <w:t>(</w:t>
+      </w:r>
+      <w:proofErr w:type="gramEnd"/>
+      <w:r>
+        <w:rPr>
+          <w:lang w:val="es-CO"/>
+        </w:rPr>
+        <w:t xml:space="preserve">), este método nos consulta todas las áreas que tenemos y </w:t>
+      </w:r>
+      <w:proofErr w:type="spellStart"/>
+      <w:r>
+        <w:rPr>
+          <w:lang w:val="es-CO"/>
+        </w:rPr>
+        <w:t>asi</w:t>
+      </w:r>
+      <w:proofErr w:type="spellEnd"/>
+      <w:r>
+        <w:rPr>
+          <w:lang w:val="es-CO"/>
+        </w:rPr>
+        <w:t xml:space="preserve"> mismo las retorna. </w:t>
+      </w:r>
+    </w:p>
+    <w:p>
+      <w:pPr>
+        <w:pStyle w:val="Prrafodelista"/>
+        <w:ind w:left="1440"/>
+        <w:rPr>
+          <w:lang w:val="es-CO"/>
+        </w:rPr>
+      </w:pPr>
+    </w:p>
+    <w:p>
+      <w:pPr>
+        <w:pStyle w:val="Prrafodelista"/>
+        <w:numPr>
+          <w:ilvl w:val="0"/>
+          <w:numId w:val="9"/>
+        </w:numPr>
+        <w:rPr>
+          <w:lang w:val="es-CO"/>
+        </w:rPr>
+      </w:pPr>
+      <w:r>
+        <w:rPr>
+          <w:lang w:val="es-CO"/>
+        </w:rPr>
+        <w:t xml:space="preserve">Realicen ingeniería reversa para la capa de aplicación para </w:t>
+      </w:r>
+      <w:r>
+        <w:rPr>
+          <w:b/>
+          <w:lang w:val="es-CO"/>
+        </w:rPr>
+        <w:t>listar.</w:t>
+      </w:r>
+    </w:p>
+    <w:p>
+      <w:pPr>
+        <w:pStyle w:val="Prrafodelista"/>
+        <w:rPr>
+          <w:lang w:val="es-CO"/>
+        </w:rPr>
+      </w:pPr>
+      <w:r>
+        <w:rPr>
+          <w:lang w:val="es-CO"/>
+        </w:rPr>
+        <w:t>Capturen los resultados de las pruebas de unidad.</w:t>
+      </w:r>
+    </w:p>
+    <w:p>
+      <w:pPr>
+        <w:pStyle w:val="Prrafodelista"/>
+        <w:rPr>
+          <w:lang w:val="es-CO"/>
+        </w:rPr>
+      </w:pPr>
+    </w:p>
+    <w:p>
+      <w:pPr>
+        <w:pStyle w:val="Prrafodelista"/>
+        <w:rPr>
+          <w:color w:val="FF0000"/>
+          <w:lang w:val="es-CO"/>
+        </w:rPr>
+      </w:pPr>
+      <w:proofErr w:type="gramStart"/>
+      <w:r>
+        <w:rPr>
+          <w:color w:val="FF0000"/>
+          <w:lang w:val="es-CO"/>
+        </w:rPr>
+        <w:t>Archivo .</w:t>
+      </w:r>
+      <w:proofErr w:type="spellStart"/>
+      <w:r>
+        <w:rPr>
+          <w:color w:val="FF0000"/>
+          <w:lang w:val="es-CO"/>
+        </w:rPr>
+        <w:t>astah</w:t>
+      </w:r>
+      <w:proofErr w:type="spellEnd"/>
+      <w:proofErr w:type="gramEnd"/>
+    </w:p>
+    <w:p>
+      <w:pPr>
+        <w:pStyle w:val="Prrafodelista"/>
+        <w:rPr>
+          <w:lang w:val="es-CO"/>
+        </w:rPr>
+      </w:pPr>
+    </w:p>
+    <w:p>
+      <w:pPr>
+        <w:pStyle w:val="Prrafodelista"/>
+        <w:numPr>
+          <w:ilvl w:val="0"/>
+          <w:numId w:val="9"/>
+        </w:numPr>
+        <w:rPr>
+          <w:lang w:val="es-CO"/>
+        </w:rPr>
+      </w:pPr>
+      <w:r>
+        <w:rPr>
+          <w:lang w:val="es-CO"/>
+        </w:rPr>
+        <w:t>Propongan y ejecuten una prueba de aceptación.</w:t>
+      </w:r>
+    </w:p>
+    <w:p>
+      <w:pPr>
+        <w:pStyle w:val="Prrafodelista"/>
+        <w:ind w:left="0"/>
+        <w:rPr>
+          <w:lang w:val="es-CO"/>
+        </w:rPr>
+      </w:pPr>
+    </w:p>
+    <w:p>
+      <w:pPr>
+        <w:pStyle w:val="Prrafodelista"/>
+        <w:ind w:left="0"/>
+        <w:rPr>
+          <w:lang w:val="es-CO"/>
+        </w:rPr>
+      </w:pPr>
+      <w:r>
+        <w:rPr>
+          <w:noProof/>
+          <w:lang w:val="es-CO" w:eastAsia="es-CO"/>
+        </w:rPr>
+        <w:drawing>
+          <wp:inline distT="0" distB="0" distL="0" distR="0" wp14:anchorId="13ECCB6F" wp14:editId="704D91D5">
+            <wp:extent cx="5612130" cy="2343150"/>
+            <wp:effectExtent l="0" t="0" r="7620" b="0"/>
+            <wp:docPr id="19" name="Imagen 19"/>
+            <wp:cNvGraphicFramePr>
+              <a:graphicFrameLocks xmlns:a="http://schemas.openxmlformats.org/drawingml/2006/main" noChangeAspect="1"/>
+            </wp:cNvGraphicFramePr>
+            <a:graphic xmlns:a="http://schemas.openxmlformats.org/drawingml/2006/main">
+              <a:graphicData uri="http://schemas.openxmlformats.org/drawingml/2006/picture">
+                <pic:pic xmlns:pic="http://schemas.openxmlformats.org/drawingml/2006/picture">
+                  <pic:nvPicPr>
+                    <pic:cNvPr id="1" name=""/>
+                    <pic:cNvPicPr/>
+                  </pic:nvPicPr>
+                  <pic:blipFill>
+                    <a:blip r:embed="rId16"/>
+                    <a:stretch>
+                      <a:fillRect/>
+                    </a:stretch>
+                  </pic:blipFill>
+                  <pic:spPr>
+                    <a:xfrm>
+                      <a:off x="0" y="0"/>
+                      <a:ext cx="5612130" cy="2343150"/>
+                    </a:xfrm>
+                    <a:prstGeom prst="rect">
+                      <a:avLst/>
+                    </a:prstGeom>
+                  </pic:spPr>
+                </pic:pic>
+              </a:graphicData>
+            </a:graphic>
+          </wp:inline>
+        </w:drawing>
+      </w:r>
+    </w:p>
+    <w:p>
+      <w:pPr>
+        <w:pStyle w:val="Prrafodelista"/>
+        <w:ind w:left="0"/>
+        <w:rPr>
+          <w:b/>
+          <w:lang w:val="es-CO"/>
+        </w:rPr>
+      </w:pPr>
+      <w:r>
+        <w:rPr>
+          <w:b/>
+          <w:lang w:val="es-CO"/>
+        </w:rPr>
+        <w:t>Adicionar un área. ¡Y su no da un nombre?</w:t>
+      </w:r>
+    </w:p>
+    <w:p>
+      <w:pPr>
+        <w:pStyle w:val="Prrafodelista"/>
+        <w:ind w:left="0"/>
+        <w:rPr>
+          <w:lang w:val="es-CO"/>
+        </w:rPr>
+      </w:pPr>
+    </w:p>
+    <w:p>
+      <w:pPr>
+        <w:pStyle w:val="Prrafodelista"/>
+        <w:ind w:left="0"/>
+        <w:rPr>
+          <w:lang w:val="es-CO"/>
+        </w:rPr>
+      </w:pPr>
+      <w:r>
+        <w:rPr>
+          <w:lang w:val="es-CO"/>
+        </w:rPr>
+        <w:t>El objetivo es perfeccionar la funcionalidad de adicionar un área.</w:t>
+      </w:r>
+    </w:p>
+    <w:p>
+      <w:pPr>
+        <w:pStyle w:val="Prrafodelista"/>
+        <w:numPr>
+          <w:ilvl w:val="0"/>
+          <w:numId w:val="11"/>
+        </w:numPr>
+        <w:rPr>
+          <w:lang w:val="es-CO"/>
+        </w:rPr>
+      </w:pPr>
+      <w:r>
+        <w:rPr>
+          <w:lang w:val="es-CO"/>
+        </w:rPr>
+        <w:t xml:space="preserve">Adicionen el área </w:t>
+      </w:r>
+      <w:proofErr w:type="spellStart"/>
+      <w:r>
+        <w:rPr>
+          <w:lang w:val="es-CO"/>
+        </w:rPr>
+        <w:t>Tuparro</w:t>
+      </w:r>
+      <w:proofErr w:type="spellEnd"/>
+      <w:r>
+        <w:rPr>
+          <w:lang w:val="es-CO"/>
+        </w:rPr>
+        <w:t xml:space="preserve"> sin nombre internacional. ¿Qué ocurre? ¿Cómo lo comprueban?</w:t>
+      </w:r>
+    </w:p>
+    <w:p>
+      <w:pPr>
+        <w:pStyle w:val="Prrafodelista"/>
+        <w:rPr>
+          <w:lang w:val="es-CO"/>
+        </w:rPr>
+      </w:pPr>
+      <w:r>
+        <w:rPr>
+          <w:lang w:val="es-CO"/>
+        </w:rPr>
+        <w:t>Capturen la pantalla. ¿Es adecuado este comportamiento?</w:t>
+      </w:r>
+    </w:p>
+    <w:p>
+      <w:pPr>
+        <w:pStyle w:val="Prrafodelista"/>
+        <w:rPr>
+          <w:lang w:val="es-CO"/>
+        </w:rPr>
+      </w:pPr>
+      <w:r>
+        <w:rPr>
+          <w:lang w:val="es-CO"/>
+        </w:rPr>
+        <w:t xml:space="preserve">Adición de un método para adicionar </w:t>
+      </w:r>
+      <w:proofErr w:type="spellStart"/>
+      <w:r>
+        <w:rPr>
+          <w:lang w:val="es-CO"/>
+        </w:rPr>
+        <w:t>Tuparro</w:t>
+      </w:r>
+      <w:proofErr w:type="spellEnd"/>
+      <w:r>
+        <w:rPr>
+          <w:lang w:val="es-CO"/>
+        </w:rPr>
+        <w:t>:</w:t>
+      </w:r>
+    </w:p>
+    <w:p>
+      <w:pPr>
+        <w:pStyle w:val="Prrafodelista"/>
+        <w:rPr>
+          <w:lang w:val="es-CO"/>
+        </w:rPr>
+      </w:pPr>
+      <w:r>
+        <w:rPr>
+          <w:noProof/>
+          <w:lang w:val="es-CO" w:eastAsia="es-CO"/>
+        </w:rPr>
+        <w:drawing>
+          <wp:inline distT="0" distB="0" distL="0" distR="0" wp14:anchorId="45318CE3" wp14:editId="6C0CF8F9">
+            <wp:extent cx="5612130" cy="1144270"/>
+            <wp:effectExtent l="0" t="0" r="7620" b="0"/>
+            <wp:docPr id="2" name="Imagen 2"/>
+            <wp:cNvGraphicFramePr>
+              <a:graphicFrameLocks xmlns:a="http://schemas.openxmlformats.org/drawingml/2006/main" noChangeAspect="1"/>
+            </wp:cNvGraphicFramePr>
+            <a:graphic xmlns:a="http://schemas.openxmlformats.org/drawingml/2006/main">
+              <a:graphicData uri="http://schemas.openxmlformats.org/drawingml/2006/picture">
+                <pic:pic xmlns:pic="http://schemas.openxmlformats.org/drawingml/2006/picture">
+                  <pic:nvPicPr>
+                    <pic:cNvPr id="1" name=""/>
+                    <pic:cNvPicPr/>
+                  </pic:nvPicPr>
+                  <pic:blipFill>
+                    <a:blip r:embed="rId17"/>
+                    <a:stretch>
+                      <a:fillRect/>
+                    </a:stretch>
+                  </pic:blipFill>
+                  <pic:spPr>
+                    <a:xfrm>
+                      <a:off x="0" y="0"/>
+                      <a:ext cx="5612130" cy="1144270"/>
+                    </a:xfrm>
+                    <a:prstGeom prst="rect">
+                      <a:avLst/>
+                    </a:prstGeom>
+                  </pic:spPr>
+                </pic:pic>
+              </a:graphicData>
+            </a:graphic>
+          </wp:inline>
+        </w:drawing>
+      </w:r>
+    </w:p>
+    <w:p>
+      <w:pPr>
+        <w:pStyle w:val="Prrafodelista"/>
+        <w:rPr>
+          <w:lang w:val="es-CO"/>
+        </w:rPr>
+      </w:pPr>
+    </w:p>
+    <w:p>
+      <w:pPr>
+        <w:pStyle w:val="Prrafodelista"/>
+        <w:rPr>
+          <w:lang w:val="es-CO"/>
+        </w:rPr>
+      </w:pPr>
+      <w:proofErr w:type="spellStart"/>
+      <w:r>
+        <w:rPr>
+          <w:lang w:val="es-CO"/>
+        </w:rPr>
+        <w:t>Adicion</w:t>
+      </w:r>
+      <w:proofErr w:type="spellEnd"/>
+      <w:r>
+        <w:rPr>
+          <w:lang w:val="es-CO"/>
+        </w:rPr>
+        <w:t xml:space="preserve"> del método </w:t>
+      </w:r>
+      <w:proofErr w:type="spellStart"/>
+      <w:r>
+        <w:rPr>
+          <w:lang w:val="es-CO"/>
+        </w:rPr>
+        <w:t>Tuparro</w:t>
+      </w:r>
+      <w:proofErr w:type="spellEnd"/>
+      <w:r>
+        <w:rPr>
+          <w:lang w:val="es-CO"/>
+        </w:rPr>
+        <w:t xml:space="preserve"> en </w:t>
+      </w:r>
+      <w:proofErr w:type="spellStart"/>
+      <w:r>
+        <w:rPr>
+          <w:lang w:val="es-CO"/>
+        </w:rPr>
+        <w:t>SinapGUI</w:t>
+      </w:r>
+      <w:proofErr w:type="spellEnd"/>
+      <w:r>
+        <w:rPr>
+          <w:lang w:val="es-CO"/>
+        </w:rPr>
+        <w:t>:</w:t>
+      </w:r>
+    </w:p>
+    <w:p>
+      <w:pPr>
+        <w:pStyle w:val="Prrafodelista"/>
+        <w:rPr>
+          <w:lang w:val="es-CO"/>
+        </w:rPr>
+      </w:pPr>
+      <w:r>
+        <w:rPr>
+          <w:noProof/>
+          <w:lang w:val="es-CO" w:eastAsia="es-CO"/>
+        </w:rPr>
+        <w:lastRenderedPageBreak/>
+        <w:drawing>
+          <wp:inline distT="0" distB="0" distL="0" distR="0" wp14:anchorId="52D219C7" wp14:editId="0B4E5BF9">
+            <wp:extent cx="3571875" cy="1314450"/>
+            <wp:effectExtent l="0" t="0" r="9525" b="0"/>
+            <wp:docPr id="4" name="Imagen 4"/>
+            <wp:cNvGraphicFramePr>
+              <a:graphicFrameLocks xmlns:a="http://schemas.openxmlformats.org/drawingml/2006/main" noChangeAspect="1"/>
+            </wp:cNvGraphicFramePr>
+            <a:graphic xmlns:a="http://schemas.openxmlformats.org/drawingml/2006/main">
+              <a:graphicData uri="http://schemas.openxmlformats.org/drawingml/2006/picture">
+                <pic:pic xmlns:pic="http://schemas.openxmlformats.org/drawingml/2006/picture">
+                  <pic:nvPicPr>
+                    <pic:cNvPr id="1" name=""/>
+                    <pic:cNvPicPr/>
+                  </pic:nvPicPr>
+                  <pic:blipFill>
+                    <a:blip r:embed="rId18"/>
+                    <a:stretch>
+                      <a:fillRect/>
+                    </a:stretch>
+                  </pic:blipFill>
+                  <pic:spPr>
+                    <a:xfrm>
+                      <a:off x="0" y="0"/>
+                      <a:ext cx="3571875" cy="1314450"/>
+                    </a:xfrm>
+                    <a:prstGeom prst="rect">
+                      <a:avLst/>
+                    </a:prstGeom>
+                  </pic:spPr>
+                </pic:pic>
+              </a:graphicData>
+            </a:graphic>
+          </wp:inline>
+        </w:drawing>
+      </w:r>
+    </w:p>
+    <w:p>
+      <w:pPr>
+        <w:pStyle w:val="Prrafodelista"/>
+        <w:rPr>
+          <w:lang w:val="es-CO"/>
+        </w:rPr>
+      </w:pPr>
+    </w:p>
+    <w:p>
+      <w:pPr>
+        <w:pStyle w:val="Prrafodelista"/>
+        <w:rPr>
+          <w:lang w:val="es-CO"/>
+        </w:rPr>
+      </w:pPr>
+      <w:r>
+        <w:rPr>
+          <w:lang w:val="es-CO"/>
+        </w:rPr>
+        <w:t>Como lo comprueban:</w:t>
+      </w:r>
+    </w:p>
+    <w:p>
+      <w:pPr>
+        <w:pStyle w:val="Prrafodelista"/>
+        <w:rPr>
+          <w:lang w:val="es-CO"/>
+        </w:rPr>
+      </w:pPr>
+      <w:r>
+        <w:rPr>
+          <w:noProof/>
+          <w:lang w:val="es-CO" w:eastAsia="es-CO"/>
+        </w:rPr>
+        <w:drawing>
+          <wp:inline distT="0" distB="0" distL="0" distR="0" wp14:anchorId="52B36751" wp14:editId="1B34893F">
+            <wp:extent cx="4143375" cy="4200525"/>
+            <wp:effectExtent l="0" t="0" r="9525" b="9525"/>
+            <wp:docPr id="5" name="Imagen 5"/>
+            <wp:cNvGraphicFramePr>
+              <a:graphicFrameLocks xmlns:a="http://schemas.openxmlformats.org/drawingml/2006/main" noChangeAspect="1"/>
+            </wp:cNvGraphicFramePr>
+            <a:graphic xmlns:a="http://schemas.openxmlformats.org/drawingml/2006/main">
+              <a:graphicData uri="http://schemas.openxmlformats.org/drawingml/2006/picture">
+                <pic:pic xmlns:pic="http://schemas.openxmlformats.org/drawingml/2006/picture">
+                  <pic:nvPicPr>
+                    <pic:cNvPr id="1" name=""/>
+                    <pic:cNvPicPr/>
+                  </pic:nvPicPr>
+                  <pic:blipFill>
+                    <a:blip r:embed="rId19"/>
+                    <a:stretch>
+                      <a:fillRect/>
+                    </a:stretch>
+                  </pic:blipFill>
+                  <pic:spPr>
+                    <a:xfrm>
+                      <a:off x="0" y="0"/>
+                      <a:ext cx="4143375" cy="4200525"/>
+                    </a:xfrm>
+                    <a:prstGeom prst="rect">
+                      <a:avLst/>
+                    </a:prstGeom>
+                  </pic:spPr>
+                </pic:pic>
+              </a:graphicData>
+            </a:graphic>
+          </wp:inline>
+        </w:drawing>
+      </w:r>
+    </w:p>
+    <w:p>
+      <w:pPr>
+        <w:pStyle w:val="Prrafodelista"/>
+        <w:rPr>
+          <w:lang w:val="es-CO"/>
+        </w:rPr>
+      </w:pPr>
+    </w:p>
+    <w:p>
+      <w:pPr>
+        <w:pStyle w:val="Prrafodelista"/>
+        <w:numPr>
+          <w:ilvl w:val="0"/>
+          <w:numId w:val="11"/>
+        </w:numPr>
+        <w:rPr>
+          <w:lang w:val="es-CO"/>
+        </w:rPr>
+      </w:pPr>
+      <w:r>
+        <w:rPr>
+          <w:lang w:val="es-CO"/>
+        </w:rPr>
+        <w:t xml:space="preserve">Vamos a evitar la creación de áreas con un nombre internacional vacío manejando una excepción </w:t>
+      </w:r>
+      <w:proofErr w:type="spellStart"/>
+      <w:r>
+        <w:rPr>
+          <w:b/>
+          <w:lang w:val="es-CO"/>
+        </w:rPr>
+        <w:t>SINAPExcepcion</w:t>
+      </w:r>
+      <w:proofErr w:type="spellEnd"/>
+      <w:r>
+        <w:rPr>
+          <w:lang w:val="es-CO"/>
+        </w:rPr>
+        <w:t xml:space="preserve">. Si el área no tiene nombre internacional, no la creamos y se lo comunicamos al usuario. Para esto lo primero que debemos hacer es crear la nueva clase </w:t>
+      </w:r>
+      <w:proofErr w:type="spellStart"/>
+      <w:r>
+        <w:rPr>
+          <w:b/>
+          <w:lang w:val="es-CO"/>
+        </w:rPr>
+        <w:t>SINAPExcepcion</w:t>
+      </w:r>
+      <w:proofErr w:type="spellEnd"/>
+      <w:r>
+        <w:rPr>
+          <w:b/>
+          <w:lang w:val="es-CO"/>
+        </w:rPr>
+        <w:t xml:space="preserve"> </w:t>
+      </w:r>
+      <w:r>
+        <w:rPr>
+          <w:lang w:val="es-CO"/>
+        </w:rPr>
+        <w:t>Considerando este primer mensaje.</w:t>
+      </w:r>
+    </w:p>
+    <w:p>
+      <w:pPr>
+        <w:pStyle w:val="Prrafodelista"/>
+        <w:rPr>
+          <w:lang w:val="es-CO"/>
+        </w:rPr>
+      </w:pPr>
+    </w:p>
+    <w:p>
+      <w:pPr>
+        <w:pStyle w:val="Prrafodelista"/>
+        <w:rPr>
+          <w:lang w:val="es-CO"/>
+        </w:rPr>
+      </w:pPr>
+      <w:r>
+        <w:rPr>
+          <w:noProof/>
+          <w:lang w:val="es-CO" w:eastAsia="es-CO"/>
+        </w:rPr>
+        <w:lastRenderedPageBreak/>
+        <w:drawing>
+          <wp:inline distT="0" distB="0" distL="0" distR="0" wp14:anchorId="6A75E983" wp14:editId="6CFB511A">
+            <wp:extent cx="5612130" cy="1229995"/>
+            <wp:effectExtent l="0" t="0" r="7620" b="8255"/>
+            <wp:docPr id="16" name="Imagen 16"/>
+            <wp:cNvGraphicFramePr>
+              <a:graphicFrameLocks xmlns:a="http://schemas.openxmlformats.org/drawingml/2006/main" noChangeAspect="1"/>
+            </wp:cNvGraphicFramePr>
+            <a:graphic xmlns:a="http://schemas.openxmlformats.org/drawingml/2006/main">
+              <a:graphicData uri="http://schemas.openxmlformats.org/drawingml/2006/picture">
+                <pic:pic xmlns:pic="http://schemas.openxmlformats.org/drawingml/2006/picture">
+                  <pic:nvPicPr>
+                    <pic:cNvPr id="1" name=""/>
+                    <pic:cNvPicPr/>
+                  </pic:nvPicPr>
+                  <pic:blipFill>
+                    <a:blip r:embed="rId20"/>
+                    <a:stretch>
+                      <a:fillRect/>
+                    </a:stretch>
+                  </pic:blipFill>
+                  <pic:spPr>
+                    <a:xfrm>
+                      <a:off x="0" y="0"/>
+                      <a:ext cx="5612130" cy="1229995"/>
+                    </a:xfrm>
+                    <a:prstGeom prst="rect">
+                      <a:avLst/>
+                    </a:prstGeom>
+                  </pic:spPr>
+                </pic:pic>
+              </a:graphicData>
+            </a:graphic>
+          </wp:inline>
+        </w:drawing>
+      </w:r>
+    </w:p>
+    <w:p>
+      <w:pPr>
+        <w:pStyle w:val="Prrafodelista"/>
+        <w:rPr>
+          <w:lang w:val="es-CO"/>
+        </w:rPr>
+      </w:pPr>
+    </w:p>
+    <w:p>
+      <w:pPr>
+        <w:pStyle w:val="Prrafodelista"/>
+        <w:numPr>
+          <w:ilvl w:val="0"/>
+          <w:numId w:val="11"/>
+        </w:numPr>
+        <w:rPr>
+          <w:lang w:val="es-CO"/>
+        </w:rPr>
+      </w:pPr>
+      <w:r>
+        <w:rPr>
+          <w:lang w:val="es-CO"/>
+        </w:rPr>
+        <w:t>Analicen el diseño realizado. ¿Qué método debería lanzar la excepción? ¿Qué métodos deberían propagarla? ¿Qué método debería atenderla? Explique claramente.</w:t>
+      </w:r>
+    </w:p>
+    <w:p>
+      <w:pPr>
+        <w:pStyle w:val="Prrafodelista"/>
+        <w:rPr>
+          <w:lang w:val="es-CO"/>
+        </w:rPr>
+      </w:pPr>
+    </w:p>
+    <w:p>
+      <w:pPr>
+        <w:pStyle w:val="Prrafodelista"/>
+        <w:rPr>
+          <w:lang w:val="es-CO"/>
+        </w:rPr>
+      </w:pPr>
+      <w:r>
+        <w:rPr>
+          <w:lang w:val="es-CO"/>
+        </w:rPr>
+        <w:t xml:space="preserve">El método que debería de lanzar </w:t>
+      </w:r>
+      <w:proofErr w:type="gramStart"/>
+      <w:r>
+        <w:rPr>
+          <w:lang w:val="es-CO"/>
+        </w:rPr>
+        <w:t>al excepción</w:t>
+      </w:r>
+      <w:proofErr w:type="gramEnd"/>
+      <w:r>
+        <w:rPr>
+          <w:lang w:val="es-CO"/>
+        </w:rPr>
+        <w:t xml:space="preserve"> debe de ser adicione:</w:t>
+      </w:r>
+    </w:p>
+    <w:p>
+      <w:pPr>
+        <w:pStyle w:val="Prrafodelista"/>
+        <w:rPr>
+          <w:lang w:val="es-CO"/>
+        </w:rPr>
+      </w:pPr>
+      <w:r>
+        <w:rPr>
+          <w:noProof/>
+          <w:lang w:val="es-CO" w:eastAsia="es-CO"/>
+        </w:rPr>
+        <w:drawing>
+          <wp:inline distT="0" distB="0" distL="0" distR="0" wp14:anchorId="1038D4A0" wp14:editId="786E7C0C">
+            <wp:extent cx="5612130" cy="1395095"/>
+            <wp:effectExtent l="0" t="0" r="7620" b="0"/>
+            <wp:docPr id="17" name="Imagen 17"/>
+            <wp:cNvGraphicFramePr>
+              <a:graphicFrameLocks xmlns:a="http://schemas.openxmlformats.org/drawingml/2006/main" noChangeAspect="1"/>
+            </wp:cNvGraphicFramePr>
+            <a:graphic xmlns:a="http://schemas.openxmlformats.org/drawingml/2006/main">
+              <a:graphicData uri="http://schemas.openxmlformats.org/drawingml/2006/picture">
+                <pic:pic xmlns:pic="http://schemas.openxmlformats.org/drawingml/2006/picture">
+                  <pic:nvPicPr>
+                    <pic:cNvPr id="1" name=""/>
+                    <pic:cNvPicPr/>
+                  </pic:nvPicPr>
+                  <pic:blipFill>
+                    <a:blip r:embed="rId21"/>
+                    <a:stretch>
+                      <a:fillRect/>
+                    </a:stretch>
+                  </pic:blipFill>
+                  <pic:spPr>
+                    <a:xfrm>
+                      <a:off x="0" y="0"/>
+                      <a:ext cx="5612130" cy="1395095"/>
+                    </a:xfrm>
+                    <a:prstGeom prst="rect">
+                      <a:avLst/>
+                    </a:prstGeom>
+                  </pic:spPr>
+                </pic:pic>
+              </a:graphicData>
+            </a:graphic>
+          </wp:inline>
+        </w:drawing>
+      </w:r>
+    </w:p>
+    <w:p>
+      <w:pPr>
+        <w:pStyle w:val="Prrafodelista"/>
+        <w:rPr>
+          <w:lang w:val="es-CO"/>
+        </w:rPr>
+      </w:pPr>
+    </w:p>
+    <w:p>
+      <w:pPr>
+        <w:pStyle w:val="Prrafodelista"/>
+        <w:rPr>
+          <w:lang w:val="es-CO"/>
+        </w:rPr>
+      </w:pPr>
+      <w:r>
+        <w:rPr>
+          <w:lang w:val="es-CO"/>
+        </w:rPr>
+        <w:t>Los que deberían propagarla serían los siguientes métodos:</w:t>
+      </w:r>
+    </w:p>
+    <w:p>
+      <w:pPr>
+        <w:pStyle w:val="Prrafodelista"/>
+        <w:numPr>
+          <w:ilvl w:val="0"/>
+          <w:numId w:val="13"/>
+        </w:numPr>
+        <w:rPr>
+          <w:lang w:val="es-CO"/>
+        </w:rPr>
+      </w:pPr>
+      <w:r>
+        <w:rPr>
+          <w:lang w:val="es-CO"/>
+        </w:rPr>
+        <w:t xml:space="preserve">Clase </w:t>
+      </w:r>
+      <w:proofErr w:type="spellStart"/>
+      <w:r>
+        <w:rPr>
+          <w:lang w:val="es-CO"/>
+        </w:rPr>
+        <w:t>SinapGUI</w:t>
+      </w:r>
+      <w:proofErr w:type="spellEnd"/>
+      <w:r>
+        <w:rPr>
+          <w:lang w:val="es-CO"/>
+        </w:rPr>
+        <w:t>:</w:t>
+      </w:r>
+    </w:p>
+    <w:p>
+      <w:pPr>
+        <w:pStyle w:val="Prrafodelista"/>
+        <w:numPr>
+          <w:ilvl w:val="0"/>
+          <w:numId w:val="14"/>
+        </w:numPr>
+        <w:rPr>
+          <w:lang w:val="es-CO"/>
+        </w:rPr>
+      </w:pPr>
+      <w:proofErr w:type="spellStart"/>
+      <w:r>
+        <w:rPr>
+          <w:lang w:val="es-CO"/>
+        </w:rPr>
+        <w:t>Main</w:t>
+      </w:r>
+      <w:proofErr w:type="spellEnd"/>
+    </w:p>
+    <w:p>
+      <w:pPr>
+        <w:pStyle w:val="Prrafodelista"/>
+        <w:numPr>
+          <w:ilvl w:val="0"/>
+          <w:numId w:val="14"/>
+        </w:numPr>
+        <w:rPr>
+          <w:lang w:val="es-CO"/>
+        </w:rPr>
+      </w:pPr>
+      <w:proofErr w:type="spellStart"/>
+      <w:r>
+        <w:rPr>
+          <w:lang w:val="es-CO"/>
+        </w:rPr>
+        <w:t>AccionAdicionar</w:t>
+      </w:r>
+      <w:proofErr w:type="spellEnd"/>
+    </w:p>
+    <w:p>
+      <w:pPr>
+        <w:pStyle w:val="Prrafodelista"/>
+        <w:numPr>
+          <w:ilvl w:val="0"/>
+          <w:numId w:val="14"/>
+        </w:numPr>
+        <w:rPr>
+          <w:lang w:val="es-CO"/>
+        </w:rPr>
+      </w:pPr>
+      <w:r>
+        <w:rPr>
+          <w:lang w:val="es-CO"/>
+        </w:rPr>
+        <w:t xml:space="preserve">Constructor </w:t>
+      </w:r>
+      <w:proofErr w:type="spellStart"/>
+      <w:r>
+        <w:rPr>
+          <w:lang w:val="es-CO"/>
+        </w:rPr>
+        <w:t>Sinap</w:t>
+      </w:r>
+      <w:proofErr w:type="spellEnd"/>
+    </w:p>
+    <w:p>
+      <w:pPr>
+        <w:pStyle w:val="Prrafodelista"/>
+        <w:ind w:left="2490"/>
+        <w:rPr>
+          <w:lang w:val="es-CO"/>
+        </w:rPr>
+      </w:pPr>
+    </w:p>
+    <w:p>
+      <w:pPr>
+        <w:pStyle w:val="Prrafodelista"/>
+        <w:numPr>
+          <w:ilvl w:val="0"/>
+          <w:numId w:val="11"/>
+        </w:numPr>
+        <w:rPr>
+          <w:lang w:val="es-CO"/>
+        </w:rPr>
+      </w:pPr>
+      <w:r>
+        <w:rPr>
+          <w:lang w:val="es-CO"/>
+        </w:rPr>
+        <w:t xml:space="preserve">Construya la solución propuesta. Capturen los resultados de las pruebas. </w:t>
+      </w:r>
+    </w:p>
+    <w:p>
+      <w:pPr>
+        <w:pStyle w:val="Prrafodelista"/>
+        <w:rPr>
+          <w:lang w:val="es-CO"/>
+        </w:rPr>
+      </w:pPr>
+    </w:p>
+    <w:p>
+      <w:pPr>
+        <w:pStyle w:val="Prrafodelista"/>
+        <w:rPr>
+          <w:color w:val="FF0000"/>
+          <w:lang w:val="es-CO"/>
+        </w:rPr>
+      </w:pPr>
+      <w:r>
+        <w:rPr>
+          <w:noProof/>
+          <w:lang w:val="es-CO" w:eastAsia="es-CO"/>
+        </w:rPr>
+        <w:drawing>
+          <wp:inline distT="0" distB="0" distL="0" distR="0" wp14:anchorId="23919256" wp14:editId="5A240225">
+            <wp:extent cx="5612130" cy="2096770"/>
+            <wp:effectExtent l="0" t="0" r="7620" b="0"/>
+            <wp:docPr id="20" name="Imagen 20"/>
+            <wp:cNvGraphicFramePr>
+              <a:graphicFrameLocks xmlns:a="http://schemas.openxmlformats.org/drawingml/2006/main" noChangeAspect="1"/>
+            </wp:cNvGraphicFramePr>
+            <a:graphic xmlns:a="http://schemas.openxmlformats.org/drawingml/2006/main">
+              <a:graphicData uri="http://schemas.openxmlformats.org/drawingml/2006/picture">
+                <pic:pic xmlns:pic="http://schemas.openxmlformats.org/drawingml/2006/picture">
+                  <pic:nvPicPr>
+                    <pic:cNvPr id="1" name=""/>
+                    <pic:cNvPicPr/>
+                  </pic:nvPicPr>
+                  <pic:blipFill>
+                    <a:blip r:embed="rId22"/>
+                    <a:stretch>
+                      <a:fillRect/>
+                    </a:stretch>
+                  </pic:blipFill>
+                  <pic:spPr>
+                    <a:xfrm>
+                      <a:off x="0" y="0"/>
+                      <a:ext cx="5612130" cy="2096770"/>
+                    </a:xfrm>
+                    <a:prstGeom prst="rect">
+                      <a:avLst/>
+                    </a:prstGeom>
+                  </pic:spPr>
+                </pic:pic>
+              </a:graphicData>
+            </a:graphic>
+          </wp:inline>
+        </w:drawing>
+      </w:r>
+    </w:p>
+    <w:p>
+      <w:pPr>
+        <w:pStyle w:val="Prrafodelista"/>
+        <w:rPr>
+          <w:lang w:val="es-CO"/>
+        </w:rPr>
+      </w:pPr>
+    </w:p>
+    <w:p>
+      <w:pPr>
+        <w:pStyle w:val="Prrafodelista"/>
+        <w:numPr>
+          <w:ilvl w:val="0"/>
+          <w:numId w:val="11"/>
+        </w:numPr>
+        <w:rPr>
+          <w:lang w:val="es-CO"/>
+        </w:rPr>
+      </w:pPr>
+      <w:r>
+        <w:rPr>
+          <w:lang w:val="es-CO"/>
+        </w:rPr>
+        <w:t>Ejecuten nuevamente la aplicación con el caso de prueba propuesto en 1. ¿Qué sucede ahora? Capture la pantalla.</w:t>
+      </w:r>
+    </w:p>
+    <w:p>
+      <w:pPr>
+        <w:pStyle w:val="Prrafodelista"/>
+        <w:rPr>
+          <w:lang w:val="es-CO"/>
+        </w:rPr>
+      </w:pPr>
+    </w:p>
+    <w:p>
+      <w:pPr>
+        <w:pStyle w:val="Prrafodelista"/>
+        <w:rPr>
+          <w:lang w:val="es-CO"/>
+        </w:rPr>
+      </w:pPr>
+      <w:r>
+        <w:rPr>
+          <w:noProof/>
+          <w:lang w:val="es-CO" w:eastAsia="es-CO"/>
+        </w:rPr>
+        <w:lastRenderedPageBreak/>
+        <w:drawing>
+          <wp:inline distT="0" distB="0" distL="0" distR="0" wp14:anchorId="684A217F" wp14:editId="73DA59D5">
+            <wp:extent cx="4162425" cy="4229100"/>
+            <wp:effectExtent l="0" t="0" r="9525" b="0"/>
+            <wp:docPr id="21" name="Imagen 21"/>
+            <wp:cNvGraphicFramePr>
+              <a:graphicFrameLocks xmlns:a="http://schemas.openxmlformats.org/drawingml/2006/main" noChangeAspect="1"/>
+            </wp:cNvGraphicFramePr>
+            <a:graphic xmlns:a="http://schemas.openxmlformats.org/drawingml/2006/main">
+              <a:graphicData uri="http://schemas.openxmlformats.org/drawingml/2006/picture">
+                <pic:pic xmlns:pic="http://schemas.openxmlformats.org/drawingml/2006/picture">
+                  <pic:nvPicPr>
+                    <pic:cNvPr id="1" name=""/>
+                    <pic:cNvPicPr/>
+                  </pic:nvPicPr>
+                  <pic:blipFill>
+                    <a:blip r:embed="rId23"/>
+                    <a:stretch>
+                      <a:fillRect/>
+                    </a:stretch>
+                  </pic:blipFill>
+                  <pic:spPr>
+                    <a:xfrm>
+                      <a:off x="0" y="0"/>
+                      <a:ext cx="4162425" cy="4229100"/>
+                    </a:xfrm>
+                    <a:prstGeom prst="rect">
+                      <a:avLst/>
+                    </a:prstGeom>
+                  </pic:spPr>
+                </pic:pic>
+              </a:graphicData>
+            </a:graphic>
+          </wp:inline>
+        </w:drawing>
+      </w:r>
+    </w:p>
+    <w:p>
+      <w:pPr>
+        <w:pStyle w:val="Prrafodelista"/>
+        <w:rPr>
+          <w:lang w:val="es-CO"/>
+        </w:rPr>
+      </w:pPr>
+    </w:p>
+    <w:p>
+      <w:pPr>
+        <w:rPr>
+          <w:lang w:val="es-CO"/>
+        </w:rPr>
+      </w:pPr>
+    </w:p>
+    <w:p>
+      <w:pPr>
+        <w:rPr>
+          <w:b/>
+          <w:lang w:val="es-CO"/>
+        </w:rPr>
+      </w:pPr>
+      <w:r>
+        <w:rPr>
+          <w:b/>
+          <w:lang w:val="es-CO"/>
+        </w:rPr>
+        <w:t>Adicionar un área. ¿Y si ya se encuentra?</w:t>
+      </w:r>
+    </w:p>
+    <w:p>
+      <w:pPr>
+        <w:rPr>
+          <w:lang w:val="es-CO"/>
+        </w:rPr>
+      </w:pPr>
+      <w:r>
+        <w:rPr>
+          <w:lang w:val="es-CO"/>
+        </w:rPr>
+        <w:t>EL objetivo es perfeccionar la funcionalidad de adicionar un área.</w:t>
+      </w:r>
+    </w:p>
+    <w:p>
+      <w:pPr>
+        <w:pStyle w:val="Prrafodelista"/>
+        <w:numPr>
+          <w:ilvl w:val="0"/>
+          <w:numId w:val="15"/>
+        </w:numPr>
+        <w:rPr>
+          <w:lang w:val="es-CO"/>
+        </w:rPr>
+      </w:pPr>
+      <w:r>
+        <w:rPr>
+          <w:lang w:val="es-CO"/>
+        </w:rPr>
+        <w:t xml:space="preserve">Adicionen dos veces la nueva área </w:t>
+      </w:r>
+      <w:proofErr w:type="spellStart"/>
+      <w:r>
+        <w:rPr>
+          <w:lang w:val="es-CO"/>
+        </w:rPr>
+        <w:t>Tuparro</w:t>
+      </w:r>
+      <w:proofErr w:type="spellEnd"/>
+      <w:r>
+        <w:rPr>
+          <w:lang w:val="es-CO"/>
+        </w:rPr>
+        <w:t xml:space="preserve"> ¿Qué ocurre? ¿Cómo lo comprueban?</w:t>
+      </w:r>
+    </w:p>
+    <w:p>
+      <w:pPr>
+        <w:pStyle w:val="Prrafodelista"/>
+        <w:rPr>
+          <w:lang w:val="es-CO"/>
+        </w:rPr>
+      </w:pPr>
+      <w:r>
+        <w:rPr>
+          <w:lang w:val="es-CO"/>
+        </w:rPr>
+        <w:t>Capturen la pantalla. ¿Es adecuado este comportamiento?</w:t>
+      </w:r>
+    </w:p>
+    <w:p>
+      <w:pPr>
+        <w:pStyle w:val="Prrafodelista"/>
+        <w:rPr>
+          <w:lang w:val="es-CO"/>
+        </w:rPr>
+      </w:pPr>
+    </w:p>
+    <w:p>
+      <w:pPr>
+        <w:pStyle w:val="Prrafodelista"/>
+        <w:rPr>
+          <w:lang w:val="es-CO"/>
+        </w:rPr>
+      </w:pPr>
+      <w:r>
+        <w:rPr>
+          <w:lang w:val="es-CO"/>
+        </w:rPr>
+        <w:t xml:space="preserve">Al añadir dos veces </w:t>
+      </w:r>
+      <w:proofErr w:type="spellStart"/>
+      <w:r>
+        <w:rPr>
+          <w:lang w:val="es-CO"/>
+        </w:rPr>
+        <w:t>Tuparro</w:t>
+      </w:r>
+      <w:proofErr w:type="spellEnd"/>
+      <w:r>
+        <w:rPr>
+          <w:lang w:val="es-CO"/>
+        </w:rPr>
+        <w:t>, en este caso nos dirigimos a listar y nos muestra dos veces la información, esto no debería pasar, si ya está, no se debería añadir.</w:t>
+      </w:r>
+    </w:p>
+    <w:p>
+      <w:pPr>
+        <w:pStyle w:val="Prrafodelista"/>
+        <w:rPr>
+          <w:lang w:val="es-CO"/>
+        </w:rPr>
+      </w:pPr>
+      <w:r>
+        <w:rPr>
+          <w:noProof/>
+          <w:lang w:val="es-CO" w:eastAsia="es-CO"/>
+        </w:rPr>
+        <w:lastRenderedPageBreak/>
+        <w:drawing>
+          <wp:inline distT="0" distB="0" distL="0" distR="0" wp14:anchorId="1518EDD0" wp14:editId="4BDC38AE">
+            <wp:extent cx="4152900" cy="4210050"/>
+            <wp:effectExtent l="0" t="0" r="0" b="0"/>
+            <wp:docPr id="22" name="Imagen 22"/>
+            <wp:cNvGraphicFramePr>
+              <a:graphicFrameLocks xmlns:a="http://schemas.openxmlformats.org/drawingml/2006/main" noChangeAspect="1"/>
+            </wp:cNvGraphicFramePr>
+            <a:graphic xmlns:a="http://schemas.openxmlformats.org/drawingml/2006/main">
+              <a:graphicData uri="http://schemas.openxmlformats.org/drawingml/2006/picture">
+                <pic:pic xmlns:pic="http://schemas.openxmlformats.org/drawingml/2006/picture">
+                  <pic:nvPicPr>
+                    <pic:cNvPr id="1" name=""/>
+                    <pic:cNvPicPr/>
+                  </pic:nvPicPr>
+                  <pic:blipFill>
+                    <a:blip r:embed="rId24"/>
+                    <a:stretch>
+                      <a:fillRect/>
+                    </a:stretch>
+                  </pic:blipFill>
+                  <pic:spPr>
+                    <a:xfrm>
+                      <a:off x="0" y="0"/>
+                      <a:ext cx="4152900" cy="4210050"/>
+                    </a:xfrm>
+                    <a:prstGeom prst="rect">
+                      <a:avLst/>
+                    </a:prstGeom>
+                  </pic:spPr>
+                </pic:pic>
+              </a:graphicData>
+            </a:graphic>
+          </wp:inline>
+        </w:drawing>
+      </w:r>
+    </w:p>
+    <w:p>
+      <w:pPr>
+        <w:pStyle w:val="Prrafodelista"/>
+        <w:numPr>
+          <w:ilvl w:val="0"/>
+          <w:numId w:val="15"/>
+        </w:numPr>
+        <w:rPr>
+          <w:lang w:val="es-CO"/>
+        </w:rPr>
+      </w:pPr>
+      <w:r>
+        <w:rPr>
+          <w:lang w:val="es-CO"/>
+        </w:rPr>
+        <w:t xml:space="preserve">Analicen el diseño realizado. ¿Qué método debería lanzar la excepción? ¿Qué métodos deberían propagarla? ¿Qué método debería atenderla? Explique claramente. </w:t>
+      </w:r>
+    </w:p>
+    <w:p>
+      <w:pPr>
+        <w:pStyle w:val="Prrafodelista"/>
+        <w:rPr>
+          <w:lang w:val="es-CO"/>
+        </w:rPr>
+      </w:pPr>
       <w:bookmarkStart w:id="0" w:name="_GoBack"/>
       <w:bookmarkEnd w:id="0"/>
+    </w:p>
+    <w:p>
+      <w:pPr>
+        <w:pStyle w:val="Prrafodelista"/>
+        <w:numPr>
+          <w:ilvl w:val="0"/>
+          <w:numId w:val="15"/>
+        </w:numPr>
+        <w:rPr>
+          <w:lang w:val="es-CO"/>
+        </w:rPr>
+      </w:pPr>
+      <w:r>
+        <w:rPr>
+          <w:lang w:val="es-CO"/>
+        </w:rPr>
+        <w:t>Construya la solución propuesta. Capturen los resultados de las pruebas.</w:t>
+      </w:r>
+    </w:p>
+    <w:p>
+      <w:pPr>
+        <w:pStyle w:val="Prrafodelista"/>
+        <w:numPr>
+          <w:ilvl w:val="0"/>
+          <w:numId w:val="15"/>
+        </w:numPr>
+        <w:rPr>
+          <w:lang w:val="es-CO"/>
+        </w:rPr>
+      </w:pPr>
+      <w:r>
+        <w:rPr>
+          <w:lang w:val="es-CO"/>
+        </w:rPr>
+        <w:t>Ejecuten nuevamente la aplicación con el caso de prueba propuesto en 1., ¿Qué sucede ahora? Capture la pantalla.</w:t>
+      </w:r>
     </w:p>
     <w:sectPr>
       <w:pgSz w:w="12240" w:h="15840"/>
@@ -2363,6 +3793,208 @@
 <file path=word/numbering.xml><?xml version="1.0" encoding="utf-8"?>
 <w:numbering xmlns:wpc="http://schemas.microsoft.com/office/word/2010/wordprocessingCanvas" xmlns:cx="http://schemas.microsoft.com/office/drawing/2014/chartex" xmlns:cx1="http://schemas.microsoft.com/office/drawing/2015/9/8/chartex" xmlns:mc="http://schemas.openxmlformats.org/markup-compatibility/2006" xmlns:o="urn:schemas-microsoft-com:office:office" xmlns:r="http://schemas.openxmlformats.org/officeDocument/2006/relationships" xmlns:m="http://schemas.openxmlformats.org/officeDocument/2006/math" xmlns:v="urn:schemas-microsoft-com:vml" xmlns:wp14="http://schemas.microsoft.com/office/word/2010/wordprocessingDrawing" xmlns:wp="http://schemas.openxmlformats.org/drawingml/2006/wordprocessingDrawing" xmlns:w10="urn:schemas-microsoft-com:office:word" xmlns:w="http://schemas.openxmlformats.org/wordprocessingml/2006/main" xmlns:w14="http://schemas.microsoft.com/office/word/2010/wordml" xmlns:w15="http://schemas.microsoft.com/office/word/2012/wordml" xmlns:w16se="http://schemas.microsoft.com/office/word/2015/wordml/symex" xmlns:wpg="http://schemas.microsoft.com/office/word/2010/wordprocessingGroup" xmlns:wpi="http://schemas.microsoft.com/office/word/2010/wordprocessingInk" xmlns:wne="http://schemas.microsoft.com/office/word/2006/wordml" xmlns:wps="http://schemas.microsoft.com/office/word/2010/wordprocessingShape" mc:Ignorable="w14 w15 w16se wp14">
   <w:abstractNum w:abstractNumId="0" w15:restartNumberingAfterBreak="0">
+    <w:nsid w:val="001D0D73"/>
+    <w:multiLevelType w:val="hybridMultilevel"/>
+    <w:tmpl w:val="1C369C50"/>
+    <w:lvl w:ilvl="0" w:tplc="FEB031CE">
+      <w:start w:val="1"/>
+      <w:numFmt w:val="decimal"/>
+      <w:lvlText w:val="%1."/>
+      <w:lvlJc w:val="left"/>
+      <w:pPr>
+        <w:ind w:left="1770" w:hanging="360"/>
+      </w:pPr>
+      <w:rPr>
+        <w:rFonts w:hint="default"/>
+      </w:rPr>
+    </w:lvl>
+    <w:lvl w:ilvl="1" w:tplc="240A0019" w:tentative="1">
+      <w:start w:val="1"/>
+      <w:numFmt w:val="lowerLetter"/>
+      <w:lvlText w:val="%2."/>
+      <w:lvlJc w:val="left"/>
+      <w:pPr>
+        <w:ind w:left="2490" w:hanging="360"/>
+      </w:pPr>
+    </w:lvl>
+    <w:lvl w:ilvl="2" w:tplc="240A001B" w:tentative="1">
+      <w:start w:val="1"/>
+      <w:numFmt w:val="lowerRoman"/>
+      <w:lvlText w:val="%3."/>
+      <w:lvlJc w:val="right"/>
+      <w:pPr>
+        <w:ind w:left="3210" w:hanging="180"/>
+      </w:pPr>
+    </w:lvl>
+    <w:lvl w:ilvl="3" w:tplc="240A000F" w:tentative="1">
+      <w:start w:val="1"/>
+      <w:numFmt w:val="decimal"/>
+      <w:lvlText w:val="%4."/>
+      <w:lvlJc w:val="left"/>
+      <w:pPr>
+        <w:ind w:left="3930" w:hanging="360"/>
+      </w:pPr>
+    </w:lvl>
+    <w:lvl w:ilvl="4" w:tplc="240A0019" w:tentative="1">
+      <w:start w:val="1"/>
+      <w:numFmt w:val="lowerLetter"/>
+      <w:lvlText w:val="%5."/>
+      <w:lvlJc w:val="left"/>
+      <w:pPr>
+        <w:ind w:left="4650" w:hanging="360"/>
+      </w:pPr>
+    </w:lvl>
+    <w:lvl w:ilvl="5" w:tplc="240A001B" w:tentative="1">
+      <w:start w:val="1"/>
+      <w:numFmt w:val="lowerRoman"/>
+      <w:lvlText w:val="%6."/>
+      <w:lvlJc w:val="right"/>
+      <w:pPr>
+        <w:ind w:left="5370" w:hanging="180"/>
+      </w:pPr>
+    </w:lvl>
+    <w:lvl w:ilvl="6" w:tplc="240A000F" w:tentative="1">
+      <w:start w:val="1"/>
+      <w:numFmt w:val="decimal"/>
+      <w:lvlText w:val="%7."/>
+      <w:lvlJc w:val="left"/>
+      <w:pPr>
+        <w:ind w:left="6090" w:hanging="360"/>
+      </w:pPr>
+    </w:lvl>
+    <w:lvl w:ilvl="7" w:tplc="240A0019" w:tentative="1">
+      <w:start w:val="1"/>
+      <w:numFmt w:val="lowerLetter"/>
+      <w:lvlText w:val="%8."/>
+      <w:lvlJc w:val="left"/>
+      <w:pPr>
+        <w:ind w:left="6810" w:hanging="360"/>
+      </w:pPr>
+    </w:lvl>
+    <w:lvl w:ilvl="8" w:tplc="240A001B" w:tentative="1">
+      <w:start w:val="1"/>
+      <w:numFmt w:val="lowerRoman"/>
+      <w:lvlText w:val="%9."/>
+      <w:lvlJc w:val="right"/>
+      <w:pPr>
+        <w:ind w:left="7530" w:hanging="180"/>
+      </w:pPr>
+    </w:lvl>
+  </w:abstractNum>
+  <w:abstractNum w:abstractNumId="1" w15:restartNumberingAfterBreak="0">
+    <w:nsid w:val="07F6140E"/>
+    <w:multiLevelType w:val="hybridMultilevel"/>
+    <w:tmpl w:val="24401F12"/>
+    <w:lvl w:ilvl="0" w:tplc="240A0001">
+      <w:start w:val="1"/>
+      <w:numFmt w:val="bullet"/>
+      <w:lvlText w:val=""/>
+      <w:lvlJc w:val="left"/>
+      <w:pPr>
+        <w:ind w:left="2490" w:hanging="360"/>
+      </w:pPr>
+      <w:rPr>
+        <w:rFonts w:ascii="Symbol" w:hAnsi="Symbol" w:hint="default"/>
+      </w:rPr>
+    </w:lvl>
+    <w:lvl w:ilvl="1" w:tplc="240A0003" w:tentative="1">
+      <w:start w:val="1"/>
+      <w:numFmt w:val="bullet"/>
+      <w:lvlText w:val="o"/>
+      <w:lvlJc w:val="left"/>
+      <w:pPr>
+        <w:ind w:left="3210" w:hanging="360"/>
+      </w:pPr>
+      <w:rPr>
+        <w:rFonts w:ascii="Courier New" w:hAnsi="Courier New" w:cs="Courier New" w:hint="default"/>
+      </w:rPr>
+    </w:lvl>
+    <w:lvl w:ilvl="2" w:tplc="240A0005" w:tentative="1">
+      <w:start w:val="1"/>
+      <w:numFmt w:val="bullet"/>
+      <w:lvlText w:val=""/>
+      <w:lvlJc w:val="left"/>
+      <w:pPr>
+        <w:ind w:left="3930" w:hanging="360"/>
+      </w:pPr>
+      <w:rPr>
+        <w:rFonts w:ascii="Wingdings" w:hAnsi="Wingdings" w:hint="default"/>
+      </w:rPr>
+    </w:lvl>
+    <w:lvl w:ilvl="3" w:tplc="240A0001" w:tentative="1">
+      <w:start w:val="1"/>
+      <w:numFmt w:val="bullet"/>
+      <w:lvlText w:val=""/>
+      <w:lvlJc w:val="left"/>
+      <w:pPr>
+        <w:ind w:left="4650" w:hanging="360"/>
+      </w:pPr>
+      <w:rPr>
+        <w:rFonts w:ascii="Symbol" w:hAnsi="Symbol" w:hint="default"/>
+      </w:rPr>
+    </w:lvl>
+    <w:lvl w:ilvl="4" w:tplc="240A0003" w:tentative="1">
+      <w:start w:val="1"/>
+      <w:numFmt w:val="bullet"/>
+      <w:lvlText w:val="o"/>
+      <w:lvlJc w:val="left"/>
+      <w:pPr>
+        <w:ind w:left="5370" w:hanging="360"/>
+      </w:pPr>
+      <w:rPr>
+        <w:rFonts w:ascii="Courier New" w:hAnsi="Courier New" w:cs="Courier New" w:hint="default"/>
+      </w:rPr>
+    </w:lvl>
+    <w:lvl w:ilvl="5" w:tplc="240A0005" w:tentative="1">
+      <w:start w:val="1"/>
+      <w:numFmt w:val="bullet"/>
+      <w:lvlText w:val=""/>
+      <w:lvlJc w:val="left"/>
+      <w:pPr>
+        <w:ind w:left="6090" w:hanging="360"/>
+      </w:pPr>
+      <w:rPr>
+        <w:rFonts w:ascii="Wingdings" w:hAnsi="Wingdings" w:hint="default"/>
+      </w:rPr>
+    </w:lvl>
+    <w:lvl w:ilvl="6" w:tplc="240A0001" w:tentative="1">
+      <w:start w:val="1"/>
+      <w:numFmt w:val="bullet"/>
+      <w:lvlText w:val=""/>
+      <w:lvlJc w:val="left"/>
+      <w:pPr>
+        <w:ind w:left="6810" w:hanging="360"/>
+      </w:pPr>
+      <w:rPr>
+        <w:rFonts w:ascii="Symbol" w:hAnsi="Symbol" w:hint="default"/>
+      </w:rPr>
+    </w:lvl>
+    <w:lvl w:ilvl="7" w:tplc="240A0003" w:tentative="1">
+      <w:start w:val="1"/>
+      <w:numFmt w:val="bullet"/>
+      <w:lvlText w:val="o"/>
+      <w:lvlJc w:val="left"/>
+      <w:pPr>
+        <w:ind w:left="7530" w:hanging="360"/>
+      </w:pPr>
+      <w:rPr>
+        <w:rFonts w:ascii="Courier New" w:hAnsi="Courier New" w:cs="Courier New" w:hint="default"/>
+      </w:rPr>
+    </w:lvl>
+    <w:lvl w:ilvl="8" w:tplc="240A0005" w:tentative="1">
+      <w:start w:val="1"/>
+      <w:numFmt w:val="bullet"/>
+      <w:lvlText w:val=""/>
+      <w:lvlJc w:val="left"/>
+      <w:pPr>
+        <w:ind w:left="8250" w:hanging="360"/>
+      </w:pPr>
+      <w:rPr>
+        <w:rFonts w:ascii="Wingdings" w:hAnsi="Wingdings" w:hint="default"/>
+      </w:rPr>
+    </w:lvl>
+  </w:abstractNum>
+  <w:abstractNum w:abstractNumId="2" w15:restartNumberingAfterBreak="0">
     <w:nsid w:val="097176E8"/>
     <w:multiLevelType w:val="hybridMultilevel"/>
     <w:tmpl w:val="C3261C1C"/>
@@ -2475,7 +4107,96 @@
       </w:rPr>
     </w:lvl>
   </w:abstractNum>
-  <w:abstractNum w:abstractNumId="1" w15:restartNumberingAfterBreak="0">
+  <w:abstractNum w:abstractNumId="3" w15:restartNumberingAfterBreak="0">
+    <w:nsid w:val="0EE46462"/>
+    <w:multiLevelType w:val="hybridMultilevel"/>
+    <w:tmpl w:val="35B0FE06"/>
+    <w:lvl w:ilvl="0" w:tplc="240A000F">
+      <w:start w:val="1"/>
+      <w:numFmt w:val="decimal"/>
+      <w:lvlText w:val="%1."/>
+      <w:lvlJc w:val="left"/>
+      <w:pPr>
+        <w:ind w:left="720" w:hanging="360"/>
+      </w:pPr>
+      <w:rPr>
+        <w:rFonts w:hint="default"/>
+      </w:rPr>
+    </w:lvl>
+    <w:lvl w:ilvl="1" w:tplc="240A0019" w:tentative="1">
+      <w:start w:val="1"/>
+      <w:numFmt w:val="lowerLetter"/>
+      <w:lvlText w:val="%2."/>
+      <w:lvlJc w:val="left"/>
+      <w:pPr>
+        <w:ind w:left="1440" w:hanging="360"/>
+      </w:pPr>
+    </w:lvl>
+    <w:lvl w:ilvl="2" w:tplc="240A001B" w:tentative="1">
+      <w:start w:val="1"/>
+      <w:numFmt w:val="lowerRoman"/>
+      <w:lvlText w:val="%3."/>
+      <w:lvlJc w:val="right"/>
+      <w:pPr>
+        <w:ind w:left="2160" w:hanging="180"/>
+      </w:pPr>
+    </w:lvl>
+    <w:lvl w:ilvl="3" w:tplc="240A000F" w:tentative="1">
+      <w:start w:val="1"/>
+      <w:numFmt w:val="decimal"/>
+      <w:lvlText w:val="%4."/>
+      <w:lvlJc w:val="left"/>
+      <w:pPr>
+        <w:ind w:left="2880" w:hanging="360"/>
+      </w:pPr>
+    </w:lvl>
+    <w:lvl w:ilvl="4" w:tplc="240A0019" w:tentative="1">
+      <w:start w:val="1"/>
+      <w:numFmt w:val="lowerLetter"/>
+      <w:lvlText w:val="%5."/>
+      <w:lvlJc w:val="left"/>
+      <w:pPr>
+        <w:ind w:left="3600" w:hanging="360"/>
+      </w:pPr>
+    </w:lvl>
+    <w:lvl w:ilvl="5" w:tplc="240A001B" w:tentative="1">
+      <w:start w:val="1"/>
+      <w:numFmt w:val="lowerRoman"/>
+      <w:lvlText w:val="%6."/>
+      <w:lvlJc w:val="right"/>
+      <w:pPr>
+        <w:ind w:left="4320" w:hanging="180"/>
+      </w:pPr>
+    </w:lvl>
+    <w:lvl w:ilvl="6" w:tplc="240A000F" w:tentative="1">
+      <w:start w:val="1"/>
+      <w:numFmt w:val="decimal"/>
+      <w:lvlText w:val="%7."/>
+      <w:lvlJc w:val="left"/>
+      <w:pPr>
+        <w:ind w:left="5040" w:hanging="360"/>
+      </w:pPr>
+    </w:lvl>
+    <w:lvl w:ilvl="7" w:tplc="240A0019" w:tentative="1">
+      <w:start w:val="1"/>
+      <w:numFmt w:val="lowerLetter"/>
+      <w:lvlText w:val="%8."/>
+      <w:lvlJc w:val="left"/>
+      <w:pPr>
+        <w:ind w:left="5760" w:hanging="360"/>
+      </w:pPr>
+    </w:lvl>
+    <w:lvl w:ilvl="8" w:tplc="240A001B" w:tentative="1">
+      <w:start w:val="1"/>
+      <w:numFmt w:val="lowerRoman"/>
+      <w:lvlText w:val="%9."/>
+      <w:lvlJc w:val="right"/>
+      <w:pPr>
+        <w:ind w:left="6480" w:hanging="180"/>
+      </w:pPr>
+    </w:lvl>
+  </w:abstractNum>
+  <w:abstractNum w:abstractNumId="4" w15:restartNumberingAfterBreak="0">
     <w:nsid w:val="15EB7C23"/>
     <w:multiLevelType w:val="hybridMultilevel"/>
     <w:tmpl w:val="3E3860AE"/>
@@ -2588,10 +4309,213 @@
       </w:rPr>
     </w:lvl>
   </w:abstractNum>
-  <w:abstractNum w:abstractNumId="2" w15:restartNumberingAfterBreak="0">
+  <w:abstractNum w:abstractNumId="5" w15:restartNumberingAfterBreak="0">
+    <w:nsid w:val="17F36E43"/>
+    <w:multiLevelType w:val="hybridMultilevel"/>
+    <w:tmpl w:val="B302CB8A"/>
+    <w:lvl w:ilvl="0" w:tplc="46083456">
+      <w:start w:val="1"/>
+      <w:numFmt w:val="decimal"/>
+      <w:lvlText w:val="%1."/>
+      <w:lvlJc w:val="left"/>
+      <w:pPr>
+        <w:ind w:left="720" w:hanging="360"/>
+      </w:pPr>
+      <w:rPr>
+        <w:rFonts w:hint="default"/>
+        <w:b/>
+      </w:rPr>
+    </w:lvl>
+    <w:lvl w:ilvl="1" w:tplc="240A0019" w:tentative="1">
+      <w:start w:val="1"/>
+      <w:numFmt w:val="lowerLetter"/>
+      <w:lvlText w:val="%2."/>
+      <w:lvlJc w:val="left"/>
+      <w:pPr>
+        <w:ind w:left="1440" w:hanging="360"/>
+      </w:pPr>
+    </w:lvl>
+    <w:lvl w:ilvl="2" w:tplc="240A001B" w:tentative="1">
+      <w:start w:val="1"/>
+      <w:numFmt w:val="lowerRoman"/>
+      <w:lvlText w:val="%3."/>
+      <w:lvlJc w:val="right"/>
+      <w:pPr>
+        <w:ind w:left="2160" w:hanging="180"/>
+      </w:pPr>
+    </w:lvl>
+    <w:lvl w:ilvl="3" w:tplc="240A000F" w:tentative="1">
+      <w:start w:val="1"/>
+      <w:numFmt w:val="decimal"/>
+      <w:lvlText w:val="%4."/>
+      <w:lvlJc w:val="left"/>
+      <w:pPr>
+        <w:ind w:left="2880" w:hanging="360"/>
+      </w:pPr>
+    </w:lvl>
+    <w:lvl w:ilvl="4" w:tplc="240A0019" w:tentative="1">
+      <w:start w:val="1"/>
+      <w:numFmt w:val="lowerLetter"/>
+      <w:lvlText w:val="%5."/>
+      <w:lvlJc w:val="left"/>
+      <w:pPr>
+        <w:ind w:left="3600" w:hanging="360"/>
+      </w:pPr>
+    </w:lvl>
+    <w:lvl w:ilvl="5" w:tplc="240A001B" w:tentative="1">
+      <w:start w:val="1"/>
+      <w:numFmt w:val="lowerRoman"/>
+      <w:lvlText w:val="%6."/>
+      <w:lvlJc w:val="right"/>
+      <w:pPr>
+        <w:ind w:left="4320" w:hanging="180"/>
+      </w:pPr>
+    </w:lvl>
+    <w:lvl w:ilvl="6" w:tplc="240A000F" w:tentative="1">
+      <w:start w:val="1"/>
+      <w:numFmt w:val="decimal"/>
+      <w:lvlText w:val="%7."/>
+      <w:lvlJc w:val="left"/>
+      <w:pPr>
+        <w:ind w:left="5040" w:hanging="360"/>
+      </w:pPr>
+    </w:lvl>
+    <w:lvl w:ilvl="7" w:tplc="240A0019" w:tentative="1">
+      <w:start w:val="1"/>
+      <w:numFmt w:val="lowerLetter"/>
+      <w:lvlText w:val="%8."/>
+      <w:lvlJc w:val="left"/>
+      <w:pPr>
+        <w:ind w:left="5760" w:hanging="360"/>
+      </w:pPr>
+    </w:lvl>
+    <w:lvl w:ilvl="8" w:tplc="240A001B" w:tentative="1">
+      <w:start w:val="1"/>
+      <w:numFmt w:val="lowerRoman"/>
+      <w:lvlText w:val="%9."/>
+      <w:lvlJc w:val="right"/>
+      <w:pPr>
+        <w:ind w:left="6480" w:hanging="180"/>
+      </w:pPr>
+    </w:lvl>
+  </w:abstractNum>
+  <w:abstractNum w:abstractNumId="6" w15:restartNumberingAfterBreak="0">
+    <w:nsid w:val="24E52800"/>
+    <w:multiLevelType w:val="hybridMultilevel"/>
+    <w:tmpl w:val="8A486734"/>
+    <w:lvl w:ilvl="0" w:tplc="240A0001">
+      <w:start w:val="1"/>
+      <w:numFmt w:val="bullet"/>
+      <w:lvlText w:val=""/>
+      <w:lvlJc w:val="left"/>
+      <w:pPr>
+        <w:ind w:left="1440" w:hanging="360"/>
+      </w:pPr>
+      <w:rPr>
+        <w:rFonts w:ascii="Symbol" w:hAnsi="Symbol" w:hint="default"/>
+      </w:rPr>
+    </w:lvl>
+    <w:lvl w:ilvl="1" w:tplc="240A0003" w:tentative="1">
+      <w:start w:val="1"/>
+      <w:numFmt w:val="bullet"/>
+      <w:lvlText w:val="o"/>
+      <w:lvlJc w:val="left"/>
+      <w:pPr>
+        <w:ind w:left="2160" w:hanging="360"/>
+      </w:pPr>
+      <w:rPr>
+        <w:rFonts w:ascii="Courier New" w:hAnsi="Courier New" w:cs="Courier New" w:hint="default"/>
+      </w:rPr>
+    </w:lvl>
+    <w:lvl w:ilvl="2" w:tplc="240A0005" w:tentative="1">
+      <w:start w:val="1"/>
+      <w:numFmt w:val="bullet"/>
+      <w:lvlText w:val=""/>
+      <w:lvlJc w:val="left"/>
+      <w:pPr>
+        <w:ind w:left="2880" w:hanging="360"/>
+      </w:pPr>
+      <w:rPr>
+        <w:rFonts w:ascii="Wingdings" w:hAnsi="Wingdings" w:hint="default"/>
+      </w:rPr>
+    </w:lvl>
+    <w:lvl w:ilvl="3" w:tplc="240A0001" w:tentative="1">
+      <w:start w:val="1"/>
+      <w:numFmt w:val="bullet"/>
+      <w:lvlText w:val=""/>
+      <w:lvlJc w:val="left"/>
+      <w:pPr>
+        <w:ind w:left="3600" w:hanging="360"/>
+      </w:pPr>
+      <w:rPr>
+        <w:rFonts w:ascii="Symbol" w:hAnsi="Symbol" w:hint="default"/>
+      </w:rPr>
+    </w:lvl>
+    <w:lvl w:ilvl="4" w:tplc="240A0003" w:tentative="1">
+      <w:start w:val="1"/>
+      <w:numFmt w:val="bullet"/>
+      <w:lvlText w:val="o"/>
+      <w:lvlJc w:val="left"/>
+      <w:pPr>
+        <w:ind w:left="4320" w:hanging="360"/>
+      </w:pPr>
+      <w:rPr>
+        <w:rFonts w:ascii="Courier New" w:hAnsi="Courier New" w:cs="Courier New" w:hint="default"/>
+      </w:rPr>
+    </w:lvl>
+    <w:lvl w:ilvl="5" w:tplc="240A0005" w:tentative="1">
+      <w:start w:val="1"/>
+      <w:numFmt w:val="bullet"/>
+      <w:lvlText w:val=""/>
+      <w:lvlJc w:val="left"/>
+      <w:pPr>
+        <w:ind w:left="5040" w:hanging="360"/>
+      </w:pPr>
+      <w:rPr>
+        <w:rFonts w:ascii="Wingdings" w:hAnsi="Wingdings" w:hint="default"/>
+      </w:rPr>
+    </w:lvl>
+    <w:lvl w:ilvl="6" w:tplc="240A0001" w:tentative="1">
+      <w:start w:val="1"/>
+      <w:numFmt w:val="bullet"/>
+      <w:lvlText w:val=""/>
+      <w:lvlJc w:val="left"/>
+      <w:pPr>
+        <w:ind w:left="5760" w:hanging="360"/>
+      </w:pPr>
+      <w:rPr>
+        <w:rFonts w:ascii="Symbol" w:hAnsi="Symbol" w:hint="default"/>
+      </w:rPr>
+    </w:lvl>
+    <w:lvl w:ilvl="7" w:tplc="240A0003" w:tentative="1">
+      <w:start w:val="1"/>
+      <w:numFmt w:val="bullet"/>
+      <w:lvlText w:val="o"/>
+      <w:lvlJc w:val="left"/>
+      <w:pPr>
+        <w:ind w:left="6480" w:hanging="360"/>
+      </w:pPr>
+      <w:rPr>
+        <w:rFonts w:ascii="Courier New" w:hAnsi="Courier New" w:cs="Courier New" w:hint="default"/>
+      </w:rPr>
+    </w:lvl>
+    <w:lvl w:ilvl="8" w:tplc="240A0005" w:tentative="1">
+      <w:start w:val="1"/>
+      <w:numFmt w:val="bullet"/>
+      <w:lvlText w:val=""/>
+      <w:lvlJc w:val="left"/>
+      <w:pPr>
+        <w:ind w:left="7200" w:hanging="360"/>
+      </w:pPr>
+      <w:rPr>
+        <w:rFonts w:ascii="Wingdings" w:hAnsi="Wingdings" w:hint="default"/>
+      </w:rPr>
+    </w:lvl>
+  </w:abstractNum>
+  <w:abstractNum w:abstractNumId="7" w15:restartNumberingAfterBreak="0">
     <w:nsid w:val="25D51D3F"/>
     <w:multiLevelType w:val="hybridMultilevel"/>
-    <w:tmpl w:val="1C4274F2"/>
+    <w:tmpl w:val="7FEAAAF6"/>
     <w:lvl w:ilvl="0" w:tplc="240A0001">
       <w:start w:val="1"/>
       <w:numFmt w:val="bullet"/>
@@ -2701,7 +4625,7 @@
       </w:rPr>
     </w:lvl>
   </w:abstractNum>
-  <w:abstractNum w:abstractNumId="3" w15:restartNumberingAfterBreak="0">
+  <w:abstractNum w:abstractNumId="8" w15:restartNumberingAfterBreak="0">
     <w:nsid w:val="2B7F52E8"/>
     <w:multiLevelType w:val="hybridMultilevel"/>
     <w:tmpl w:val="F6166EA6"/>
@@ -2814,7 +4738,7 @@
       </w:rPr>
     </w:lvl>
   </w:abstractNum>
-  <w:abstractNum w:abstractNumId="4" w15:restartNumberingAfterBreak="0">
+  <w:abstractNum w:abstractNumId="9" w15:restartNumberingAfterBreak="0">
     <w:nsid w:val="30F0116E"/>
     <w:multiLevelType w:val="hybridMultilevel"/>
     <w:tmpl w:val="7098DB94"/>
@@ -2903,7 +4827,7 @@
       </w:pPr>
     </w:lvl>
   </w:abstractNum>
-  <w:abstractNum w:abstractNumId="5" w15:restartNumberingAfterBreak="0">
+  <w:abstractNum w:abstractNumId="10" w15:restartNumberingAfterBreak="0">
     <w:nsid w:val="4CAB744E"/>
     <w:multiLevelType w:val="hybridMultilevel"/>
     <w:tmpl w:val="A0987C16"/>
@@ -2992,7 +4916,7 @@
       </w:pPr>
     </w:lvl>
   </w:abstractNum>
-  <w:abstractNum w:abstractNumId="6" w15:restartNumberingAfterBreak="0">
+  <w:abstractNum w:abstractNumId="11" w15:restartNumberingAfterBreak="0">
     <w:nsid w:val="5105698A"/>
     <w:multiLevelType w:val="hybridMultilevel"/>
     <w:tmpl w:val="68200DF2"/>
@@ -3105,7 +5029,7 @@
       </w:rPr>
     </w:lvl>
   </w:abstractNum>
-  <w:abstractNum w:abstractNumId="7" w15:restartNumberingAfterBreak="0">
+  <w:abstractNum w:abstractNumId="12" w15:restartNumberingAfterBreak="0">
     <w:nsid w:val="68D51282"/>
     <w:multiLevelType w:val="hybridMultilevel"/>
     <w:tmpl w:val="52D8B918"/>
@@ -3218,10 +5142,10 @@
       </w:rPr>
     </w:lvl>
   </w:abstractNum>
-  <w:abstractNum w:abstractNumId="8" w15:restartNumberingAfterBreak="0">
+  <w:abstractNum w:abstractNumId="13" w15:restartNumberingAfterBreak="0">
     <w:nsid w:val="6AE525C3"/>
     <w:multiLevelType w:val="hybridMultilevel"/>
-    <w:tmpl w:val="C4A6CE26"/>
+    <w:tmpl w:val="676C2F64"/>
     <w:lvl w:ilvl="0" w:tplc="46083456">
       <w:start w:val="1"/>
       <w:numFmt w:val="decimal"/>
@@ -3308,7 +5232,7 @@
       </w:pPr>
     </w:lvl>
   </w:abstractNum>
-  <w:abstractNum w:abstractNumId="9" w15:restartNumberingAfterBreak="0">
+  <w:abstractNum w:abstractNumId="14" w15:restartNumberingAfterBreak="0">
     <w:nsid w:val="7BF248F7"/>
     <w:multiLevelType w:val="hybridMultilevel"/>
     <w:tmpl w:val="BC5A7206"/>
@@ -3422,34 +5346,49 @@
     </w:lvl>
   </w:abstractNum>
   <w:num w:numId="1">
+    <w:abstractNumId w:val="9"/>
+  </w:num>
+  <w:num w:numId="2">
+    <w:abstractNumId w:val="14"/>
+  </w:num>
+  <w:num w:numId="3">
     <w:abstractNumId w:val="4"/>
   </w:num>
-  <w:num w:numId="2">
-    <w:abstractNumId w:val="9"/>
+  <w:num w:numId="4">
+    <w:abstractNumId w:val="10"/>
   </w:num>
-  <w:num w:numId="3">
+  <w:num w:numId="5">
+    <w:abstractNumId w:val="2"/>
+  </w:num>
+  <w:num w:numId="6">
+    <w:abstractNumId w:val="12"/>
+  </w:num>
+  <w:num w:numId="7">
+    <w:abstractNumId w:val="11"/>
+  </w:num>
+  <w:num w:numId="8">
+    <w:abstractNumId w:val="8"/>
+  </w:num>
+  <w:num w:numId="9">
+    <w:abstractNumId w:val="13"/>
+  </w:num>
+  <w:num w:numId="10">
+    <w:abstractNumId w:val="7"/>
+  </w:num>
+  <w:num w:numId="11">
+    <w:abstractNumId w:val="5"/>
+  </w:num>
+  <w:num w:numId="12">
+    <w:abstractNumId w:val="6"/>
+  </w:num>
+  <w:num w:numId="13">
+    <w:abstractNumId w:val="0"/>
+  </w:num>
+  <w:num w:numId="14">
     <w:abstractNumId w:val="1"/>
   </w:num>
-  <w:num w:numId="4">
-    <w:abstractNumId w:val="5"/>
-  </w:num>
-  <w:num w:numId="5">
-    <w:abstractNumId w:val="0"/>
-  </w:num>
-  <w:num w:numId="6">
-    <w:abstractNumId w:val="7"/>
-  </w:num>
-  <w:num w:numId="7">
-    <w:abstractNumId w:val="6"/>
-  </w:num>
-  <w:num w:numId="8">
+  <w:num w:numId="15">
     <w:abstractNumId w:val="3"/>
-  </w:num>
-  <w:num w:numId="9">
-    <w:abstractNumId w:val="8"/>
-  </w:num>
-  <w:num w:numId="10">
-    <w:abstractNumId w:val="2"/>
   </w:num>
 </w:numbering>
 </file>

</xml_diff>

<commit_message>
Se termino Adicionar un área ¿Y si ya se encuentra?
</commit_message>
<xml_diff>
--- a/Lab04/lab04.docx
+++ b/Lab04/lab04.docx
@@ -3731,18 +3731,194 @@
         <w:rPr>
           <w:lang w:val="es-CO"/>
         </w:rPr>
-        <w:t xml:space="preserve">Analicen el diseño realizado. ¿Qué método debería lanzar la excepción? ¿Qué métodos deberían propagarla? ¿Qué método debería atenderla? Explique claramente. </w:t>
-      </w:r>
-    </w:p>
-    <w:p>
-      <w:pPr>
-        <w:pStyle w:val="Prrafodelista"/>
-        <w:rPr>
-          <w:lang w:val="es-CO"/>
-        </w:rPr>
-      </w:pPr>
-      <w:bookmarkStart w:id="0" w:name="_GoBack"/>
-      <w:bookmarkEnd w:id="0"/>
+        <w:t>Analicen el diseño realizado. ¿Qué método debería lanzar la excepción? ¿Qué métodos deberían propagarla? ¿Qué método debería atenderla? Explique claramente.</w:t>
+      </w:r>
+    </w:p>
+    <w:p>
+      <w:pPr>
+        <w:pStyle w:val="Prrafodelista"/>
+        <w:rPr>
+          <w:lang w:val="es-CO"/>
+        </w:rPr>
+      </w:pPr>
+    </w:p>
+    <w:p>
+      <w:pPr>
+        <w:pStyle w:val="Prrafodelista"/>
+        <w:rPr>
+          <w:lang w:val="es-CO"/>
+        </w:rPr>
+      </w:pPr>
+      <w:r>
+        <w:rPr>
+          <w:lang w:val="es-CO"/>
+        </w:rPr>
+        <w:t xml:space="preserve">El método que debería lanzar la excepción cuando allá ya esa área debería ser </w:t>
+      </w:r>
+      <w:proofErr w:type="gramStart"/>
+      <w:r>
+        <w:rPr>
+          <w:lang w:val="es-CO"/>
+        </w:rPr>
+        <w:t>adicione(</w:t>
+      </w:r>
+      <w:proofErr w:type="gramEnd"/>
+      <w:r>
+        <w:rPr>
+          <w:lang w:val="es-CO"/>
+        </w:rPr>
+        <w:t xml:space="preserve">) de la clase </w:t>
+      </w:r>
+      <w:proofErr w:type="spellStart"/>
+      <w:r>
+        <w:rPr>
+          <w:lang w:val="es-CO"/>
+        </w:rPr>
+        <w:t>Sinap</w:t>
+      </w:r>
+      <w:proofErr w:type="spellEnd"/>
+      <w:r>
+        <w:rPr>
+          <w:lang w:val="es-CO"/>
+        </w:rPr>
+        <w:t>.</w:t>
+      </w:r>
+    </w:p>
+    <w:p>
+      <w:pPr>
+        <w:pStyle w:val="Prrafodelista"/>
+        <w:rPr>
+          <w:lang w:val="es-CO"/>
+        </w:rPr>
+      </w:pPr>
+    </w:p>
+    <w:p>
+      <w:pPr>
+        <w:pStyle w:val="Prrafodelista"/>
+        <w:rPr>
+          <w:lang w:val="es-CO"/>
+        </w:rPr>
+      </w:pPr>
+      <w:r>
+        <w:rPr>
+          <w:lang w:val="es-CO"/>
+        </w:rPr>
+        <w:t>Los que deberían propagarla serían los siguientes métodos:</w:t>
+      </w:r>
+    </w:p>
+    <w:p>
+      <w:pPr>
+        <w:pStyle w:val="Prrafodelista"/>
+        <w:numPr>
+          <w:ilvl w:val="0"/>
+          <w:numId w:val="16"/>
+        </w:numPr>
+        <w:rPr>
+          <w:lang w:val="es-CO"/>
+        </w:rPr>
+      </w:pPr>
+      <w:r>
+        <w:rPr>
+          <w:lang w:val="es-CO"/>
+        </w:rPr>
+        <w:t xml:space="preserve">Clase </w:t>
+      </w:r>
+      <w:proofErr w:type="spellStart"/>
+      <w:r>
+        <w:rPr>
+          <w:lang w:val="es-CO"/>
+        </w:rPr>
+        <w:t>SinapGUI</w:t>
+      </w:r>
+      <w:proofErr w:type="spellEnd"/>
+      <w:r>
+        <w:rPr>
+          <w:lang w:val="es-CO"/>
+        </w:rPr>
+        <w:t>:</w:t>
+      </w:r>
+    </w:p>
+    <w:p>
+      <w:pPr>
+        <w:pStyle w:val="Prrafodelista"/>
+        <w:numPr>
+          <w:ilvl w:val="0"/>
+          <w:numId w:val="14"/>
+        </w:numPr>
+        <w:rPr>
+          <w:lang w:val="es-CO"/>
+        </w:rPr>
+      </w:pPr>
+      <w:proofErr w:type="spellStart"/>
+      <w:r>
+        <w:rPr>
+          <w:lang w:val="es-CO"/>
+        </w:rPr>
+        <w:t>Main</w:t>
+      </w:r>
+      <w:proofErr w:type="spellEnd"/>
+    </w:p>
+    <w:p>
+      <w:pPr>
+        <w:pStyle w:val="Prrafodelista"/>
+        <w:numPr>
+          <w:ilvl w:val="0"/>
+          <w:numId w:val="14"/>
+        </w:numPr>
+        <w:rPr>
+          <w:lang w:val="es-CO"/>
+        </w:rPr>
+      </w:pPr>
+      <w:proofErr w:type="spellStart"/>
+      <w:r>
+        <w:rPr>
+          <w:lang w:val="es-CO"/>
+        </w:rPr>
+        <w:t>AccionAdicionar</w:t>
+      </w:r>
+      <w:proofErr w:type="spellEnd"/>
+    </w:p>
+    <w:p>
+      <w:pPr>
+        <w:pStyle w:val="Prrafodelista"/>
+        <w:numPr>
+          <w:ilvl w:val="0"/>
+          <w:numId w:val="14"/>
+        </w:numPr>
+        <w:rPr>
+          <w:lang w:val="es-CO"/>
+        </w:rPr>
+      </w:pPr>
+      <w:r>
+        <w:rPr>
+          <w:lang w:val="es-CO"/>
+        </w:rPr>
+        <w:t xml:space="preserve">Constructor </w:t>
+      </w:r>
+      <w:proofErr w:type="spellStart"/>
+      <w:r>
+        <w:rPr>
+          <w:lang w:val="es-CO"/>
+        </w:rPr>
+        <w:t>Sinap</w:t>
+      </w:r>
+      <w:proofErr w:type="spellEnd"/>
+    </w:p>
+    <w:p>
+      <w:pPr>
+        <w:pStyle w:val="Prrafodelista"/>
+        <w:rPr>
+          <w:lang w:val="es-CO"/>
+        </w:rPr>
+      </w:pPr>
+    </w:p>
+    <w:p>
+      <w:pPr>
+        <w:pStyle w:val="Prrafodelista"/>
+        <w:rPr>
+          <w:lang w:val="es-CO"/>
+        </w:rPr>
+      </w:pPr>
     </w:p>
     <w:p>
       <w:pPr>
@@ -3765,6 +3941,251 @@
     <w:p>
       <w:pPr>
         <w:pStyle w:val="Prrafodelista"/>
+        <w:rPr>
+          <w:lang w:val="es-CO"/>
+        </w:rPr>
+      </w:pPr>
+    </w:p>
+    <w:p>
+      <w:pPr>
+        <w:pStyle w:val="Prrafodelista"/>
+        <w:rPr>
+          <w:lang w:val="es-CO"/>
+        </w:rPr>
+      </w:pPr>
+      <w:r>
+        <w:rPr>
+          <w:noProof/>
+          <w:lang w:val="es-CO" w:eastAsia="es-CO"/>
+        </w:rPr>
+        <w:lastRenderedPageBreak/>
+        <w:drawing>
+          <wp:inline distT="0" distB="0" distL="0" distR="0" wp14:anchorId="0A11A750" wp14:editId="190430E5">
+            <wp:extent cx="5612130" cy="1908810"/>
+            <wp:effectExtent l="0" t="0" r="7620" b="0"/>
+            <wp:docPr id="18" name="Imagen 18"/>
+            <wp:cNvGraphicFramePr>
+              <a:graphicFrameLocks xmlns:a="http://schemas.openxmlformats.org/drawingml/2006/main" noChangeAspect="1"/>
+            </wp:cNvGraphicFramePr>
+            <a:graphic xmlns:a="http://schemas.openxmlformats.org/drawingml/2006/main">
+              <a:graphicData uri="http://schemas.openxmlformats.org/drawingml/2006/picture">
+                <pic:pic xmlns:pic="http://schemas.openxmlformats.org/drawingml/2006/picture">
+                  <pic:nvPicPr>
+                    <pic:cNvPr id="1" name=""/>
+                    <pic:cNvPicPr/>
+                  </pic:nvPicPr>
+                  <pic:blipFill>
+                    <a:blip r:embed="rId25"/>
+                    <a:stretch>
+                      <a:fillRect/>
+                    </a:stretch>
+                  </pic:blipFill>
+                  <pic:spPr>
+                    <a:xfrm>
+                      <a:off x="0" y="0"/>
+                      <a:ext cx="5612130" cy="1908810"/>
+                    </a:xfrm>
+                    <a:prstGeom prst="rect">
+                      <a:avLst/>
+                    </a:prstGeom>
+                  </pic:spPr>
+                </pic:pic>
+              </a:graphicData>
+            </a:graphic>
+          </wp:inline>
+        </w:drawing>
+      </w:r>
+    </w:p>
+    <w:p>
+      <w:pPr>
+        <w:pStyle w:val="Prrafodelista"/>
+        <w:rPr>
+          <w:lang w:val="es-CO"/>
+        </w:rPr>
+      </w:pPr>
+    </w:p>
+    <w:p>
+      <w:pPr>
+        <w:pStyle w:val="Prrafodelista"/>
+        <w:rPr>
+          <w:lang w:val="es-CO"/>
+        </w:rPr>
+      </w:pPr>
+      <w:r>
+        <w:rPr>
+          <w:noProof/>
+          <w:lang w:val="es-CO" w:eastAsia="es-CO"/>
+        </w:rPr>
+        <w:drawing>
+          <wp:inline distT="0" distB="0" distL="0" distR="0" wp14:anchorId="66E9D065" wp14:editId="2F374311">
+            <wp:extent cx="4267200" cy="1419225"/>
+            <wp:effectExtent l="0" t="0" r="0" b="9525"/>
+            <wp:docPr id="23" name="Imagen 23"/>
+            <wp:cNvGraphicFramePr>
+              <a:graphicFrameLocks xmlns:a="http://schemas.openxmlformats.org/drawingml/2006/main" noChangeAspect="1"/>
+            </wp:cNvGraphicFramePr>
+            <a:graphic xmlns:a="http://schemas.openxmlformats.org/drawingml/2006/main">
+              <a:graphicData uri="http://schemas.openxmlformats.org/drawingml/2006/picture">
+                <pic:pic xmlns:pic="http://schemas.openxmlformats.org/drawingml/2006/picture">
+                  <pic:nvPicPr>
+                    <pic:cNvPr id="1" name=""/>
+                    <pic:cNvPicPr/>
+                  </pic:nvPicPr>
+                  <pic:blipFill>
+                    <a:blip r:embed="rId26"/>
+                    <a:stretch>
+                      <a:fillRect/>
+                    </a:stretch>
+                  </pic:blipFill>
+                  <pic:spPr>
+                    <a:xfrm>
+                      <a:off x="0" y="0"/>
+                      <a:ext cx="4267200" cy="1419225"/>
+                    </a:xfrm>
+                    <a:prstGeom prst="rect">
+                      <a:avLst/>
+                    </a:prstGeom>
+                  </pic:spPr>
+                </pic:pic>
+              </a:graphicData>
+            </a:graphic>
+          </wp:inline>
+        </w:drawing>
+      </w:r>
+    </w:p>
+    <w:p>
+      <w:pPr>
+        <w:pStyle w:val="Prrafodelista"/>
+        <w:rPr>
+          <w:lang w:val="es-CO"/>
+        </w:rPr>
+      </w:pPr>
+    </w:p>
+    <w:p>
+      <w:pPr>
+        <w:pStyle w:val="Prrafodelista"/>
+        <w:rPr>
+          <w:lang w:val="es-CO"/>
+        </w:rPr>
+      </w:pPr>
+      <w:r>
+        <w:rPr>
+          <w:noProof/>
+          <w:lang w:val="es-CO" w:eastAsia="es-CO"/>
+        </w:rPr>
+        <w:drawing>
+          <wp:inline distT="0" distB="0" distL="0" distR="0" wp14:anchorId="2BC69AB0" wp14:editId="67245F7B">
+            <wp:extent cx="5612130" cy="956310"/>
+            <wp:effectExtent l="0" t="0" r="7620" b="0"/>
+            <wp:docPr id="24" name="Imagen 24"/>
+            <wp:cNvGraphicFramePr>
+              <a:graphicFrameLocks xmlns:a="http://schemas.openxmlformats.org/drawingml/2006/main" noChangeAspect="1"/>
+            </wp:cNvGraphicFramePr>
+            <a:graphic xmlns:a="http://schemas.openxmlformats.org/drawingml/2006/main">
+              <a:graphicData uri="http://schemas.openxmlformats.org/drawingml/2006/picture">
+                <pic:pic xmlns:pic="http://schemas.openxmlformats.org/drawingml/2006/picture">
+                  <pic:nvPicPr>
+                    <pic:cNvPr id="1" name=""/>
+                    <pic:cNvPicPr/>
+                  </pic:nvPicPr>
+                  <pic:blipFill>
+                    <a:blip r:embed="rId27"/>
+                    <a:stretch>
+                      <a:fillRect/>
+                    </a:stretch>
+                  </pic:blipFill>
+                  <pic:spPr>
+                    <a:xfrm>
+                      <a:off x="0" y="0"/>
+                      <a:ext cx="5612130" cy="956310"/>
+                    </a:xfrm>
+                    <a:prstGeom prst="rect">
+                      <a:avLst/>
+                    </a:prstGeom>
+                  </pic:spPr>
+                </pic:pic>
+              </a:graphicData>
+            </a:graphic>
+          </wp:inline>
+        </w:drawing>
+      </w:r>
+    </w:p>
+    <w:p>
+      <w:pPr>
+        <w:pStyle w:val="Prrafodelista"/>
+        <w:rPr>
+          <w:lang w:val="es-CO"/>
+        </w:rPr>
+      </w:pPr>
+    </w:p>
+    <w:p>
+      <w:pPr>
+        <w:pStyle w:val="Prrafodelista"/>
+        <w:rPr>
+          <w:lang w:val="es-CO"/>
+        </w:rPr>
+      </w:pPr>
+      <w:r>
+        <w:rPr>
+          <w:noProof/>
+          <w:lang w:val="es-CO" w:eastAsia="es-CO"/>
+        </w:rPr>
+        <w:drawing>
+          <wp:inline distT="0" distB="0" distL="0" distR="0" wp14:anchorId="62CB316B" wp14:editId="31646A01">
+            <wp:extent cx="5372100" cy="2428875"/>
+            <wp:effectExtent l="0" t="0" r="0" b="9525"/>
+            <wp:docPr id="25" name="Imagen 25"/>
+            <wp:cNvGraphicFramePr>
+              <a:graphicFrameLocks xmlns:a="http://schemas.openxmlformats.org/drawingml/2006/main" noChangeAspect="1"/>
+            </wp:cNvGraphicFramePr>
+            <a:graphic xmlns:a="http://schemas.openxmlformats.org/drawingml/2006/main">
+              <a:graphicData uri="http://schemas.openxmlformats.org/drawingml/2006/picture">
+                <pic:pic xmlns:pic="http://schemas.openxmlformats.org/drawingml/2006/picture">
+                  <pic:nvPicPr>
+                    <pic:cNvPr id="1" name=""/>
+                    <pic:cNvPicPr/>
+                  </pic:nvPicPr>
+                  <pic:blipFill>
+                    <a:blip r:embed="rId28"/>
+                    <a:stretch>
+                      <a:fillRect/>
+                    </a:stretch>
+                  </pic:blipFill>
+                  <pic:spPr>
+                    <a:xfrm>
+                      <a:off x="0" y="0"/>
+                      <a:ext cx="5372100" cy="2428875"/>
+                    </a:xfrm>
+                    <a:prstGeom prst="rect">
+                      <a:avLst/>
+                    </a:prstGeom>
+                  </pic:spPr>
+                </pic:pic>
+              </a:graphicData>
+            </a:graphic>
+          </wp:inline>
+        </w:drawing>
+      </w:r>
+    </w:p>
+    <w:p>
+      <w:pPr>
+        <w:pStyle w:val="Prrafodelista"/>
+        <w:rPr>
+          <w:lang w:val="es-CO"/>
+        </w:rPr>
+      </w:pPr>
+    </w:p>
+    <w:p>
+      <w:pPr>
+        <w:pStyle w:val="Prrafodelista"/>
+        <w:rPr>
+          <w:lang w:val="es-CO"/>
+        </w:rPr>
+      </w:pPr>
+    </w:p>
+    <w:p>
+      <w:pPr>
+        <w:pStyle w:val="Prrafodelista"/>
         <w:numPr>
           <w:ilvl w:val="0"/>
           <w:numId w:val="15"/>
@@ -3779,6 +4200,68 @@
         </w:rPr>
         <w:t>Ejecuten nuevamente la aplicación con el caso de prueba propuesto en 1., ¿Qué sucede ahora? Capture la pantalla.</w:t>
       </w:r>
+    </w:p>
+    <w:p>
+      <w:pPr>
+        <w:pStyle w:val="Prrafodelista"/>
+        <w:rPr>
+          <w:lang w:val="es-CO"/>
+        </w:rPr>
+      </w:pPr>
+    </w:p>
+    <w:p>
+      <w:pPr>
+        <w:pStyle w:val="Prrafodelista"/>
+        <w:rPr>
+          <w:u w:val="single"/>
+          <w:lang w:val="es-CO"/>
+        </w:rPr>
+      </w:pPr>
+      <w:bookmarkStart w:id="0" w:name="_GoBack"/>
+      <w:r>
+        <w:rPr>
+          <w:noProof/>
+          <w:u w:val="single"/>
+          <w:lang w:val="es-CO" w:eastAsia="es-CO"/>
+        </w:rPr>
+        <w:lastRenderedPageBreak/>
+        <w:drawing>
+          <wp:inline distT="0" distB="0" distL="0" distR="0" wp14:anchorId="4CFAA202" wp14:editId="51DEF158">
+            <wp:extent cx="5612130" cy="3220720"/>
+            <wp:effectExtent l="0" t="0" r="7620" b="0"/>
+            <wp:docPr id="26" name="Imagen 26"/>
+            <wp:cNvGraphicFramePr>
+              <a:graphicFrameLocks xmlns:a="http://schemas.openxmlformats.org/drawingml/2006/main" noChangeAspect="1"/>
+            </wp:cNvGraphicFramePr>
+            <a:graphic xmlns:a="http://schemas.openxmlformats.org/drawingml/2006/main">
+              <a:graphicData uri="http://schemas.openxmlformats.org/drawingml/2006/picture">
+                <pic:pic xmlns:pic="http://schemas.openxmlformats.org/drawingml/2006/picture">
+                  <pic:nvPicPr>
+                    <pic:cNvPr id="1" name=""/>
+                    <pic:cNvPicPr/>
+                  </pic:nvPicPr>
+                  <pic:blipFill>
+                    <a:blip r:embed="rId29"/>
+                    <a:stretch>
+                      <a:fillRect/>
+                    </a:stretch>
+                  </pic:blipFill>
+                  <pic:spPr>
+                    <a:xfrm>
+                      <a:off x="0" y="0"/>
+                      <a:ext cx="5612130" cy="3220720"/>
+                    </a:xfrm>
+                    <a:prstGeom prst="rect">
+                      <a:avLst/>
+                    </a:prstGeom>
+                  </pic:spPr>
+                </pic:pic>
+              </a:graphicData>
+            </a:graphic>
+          </wp:inline>
+        </w:drawing>
+      </w:r>
+      <w:bookmarkEnd w:id="0"/>
     </w:p>
     <w:sectPr>
       <w:pgSz w:w="12240" w:h="15840"/>
@@ -4828,6 +5311,95 @@
     </w:lvl>
   </w:abstractNum>
   <w:abstractNum w:abstractNumId="10" w15:restartNumberingAfterBreak="0">
+    <w:nsid w:val="47C63FE9"/>
+    <w:multiLevelType w:val="hybridMultilevel"/>
+    <w:tmpl w:val="1C369C50"/>
+    <w:lvl w:ilvl="0" w:tplc="FEB031CE">
+      <w:start w:val="1"/>
+      <w:numFmt w:val="decimal"/>
+      <w:lvlText w:val="%1."/>
+      <w:lvlJc w:val="left"/>
+      <w:pPr>
+        <w:ind w:left="1770" w:hanging="360"/>
+      </w:pPr>
+      <w:rPr>
+        <w:rFonts w:hint="default"/>
+      </w:rPr>
+    </w:lvl>
+    <w:lvl w:ilvl="1" w:tplc="240A0019" w:tentative="1">
+      <w:start w:val="1"/>
+      <w:numFmt w:val="lowerLetter"/>
+      <w:lvlText w:val="%2."/>
+      <w:lvlJc w:val="left"/>
+      <w:pPr>
+        <w:ind w:left="2490" w:hanging="360"/>
+      </w:pPr>
+    </w:lvl>
+    <w:lvl w:ilvl="2" w:tplc="240A001B" w:tentative="1">
+      <w:start w:val="1"/>
+      <w:numFmt w:val="lowerRoman"/>
+      <w:lvlText w:val="%3."/>
+      <w:lvlJc w:val="right"/>
+      <w:pPr>
+        <w:ind w:left="3210" w:hanging="180"/>
+      </w:pPr>
+    </w:lvl>
+    <w:lvl w:ilvl="3" w:tplc="240A000F" w:tentative="1">
+      <w:start w:val="1"/>
+      <w:numFmt w:val="decimal"/>
+      <w:lvlText w:val="%4."/>
+      <w:lvlJc w:val="left"/>
+      <w:pPr>
+        <w:ind w:left="3930" w:hanging="360"/>
+      </w:pPr>
+    </w:lvl>
+    <w:lvl w:ilvl="4" w:tplc="240A0019" w:tentative="1">
+      <w:start w:val="1"/>
+      <w:numFmt w:val="lowerLetter"/>
+      <w:lvlText w:val="%5."/>
+      <w:lvlJc w:val="left"/>
+      <w:pPr>
+        <w:ind w:left="4650" w:hanging="360"/>
+      </w:pPr>
+    </w:lvl>
+    <w:lvl w:ilvl="5" w:tplc="240A001B" w:tentative="1">
+      <w:start w:val="1"/>
+      <w:numFmt w:val="lowerRoman"/>
+      <w:lvlText w:val="%6."/>
+      <w:lvlJc w:val="right"/>
+      <w:pPr>
+        <w:ind w:left="5370" w:hanging="180"/>
+      </w:pPr>
+    </w:lvl>
+    <w:lvl w:ilvl="6" w:tplc="240A000F" w:tentative="1">
+      <w:start w:val="1"/>
+      <w:numFmt w:val="decimal"/>
+      <w:lvlText w:val="%7."/>
+      <w:lvlJc w:val="left"/>
+      <w:pPr>
+        <w:ind w:left="6090" w:hanging="360"/>
+      </w:pPr>
+    </w:lvl>
+    <w:lvl w:ilvl="7" w:tplc="240A0019" w:tentative="1">
+      <w:start w:val="1"/>
+      <w:numFmt w:val="lowerLetter"/>
+      <w:lvlText w:val="%8."/>
+      <w:lvlJc w:val="left"/>
+      <w:pPr>
+        <w:ind w:left="6810" w:hanging="360"/>
+      </w:pPr>
+    </w:lvl>
+    <w:lvl w:ilvl="8" w:tplc="240A001B" w:tentative="1">
+      <w:start w:val="1"/>
+      <w:numFmt w:val="lowerRoman"/>
+      <w:lvlText w:val="%9."/>
+      <w:lvlJc w:val="right"/>
+      <w:pPr>
+        <w:ind w:left="7530" w:hanging="180"/>
+      </w:pPr>
+    </w:lvl>
+  </w:abstractNum>
+  <w:abstractNum w:abstractNumId="11" w15:restartNumberingAfterBreak="0">
     <w:nsid w:val="4CAB744E"/>
     <w:multiLevelType w:val="hybridMultilevel"/>
     <w:tmpl w:val="A0987C16"/>
@@ -4916,7 +5488,7 @@
       </w:pPr>
     </w:lvl>
   </w:abstractNum>
-  <w:abstractNum w:abstractNumId="11" w15:restartNumberingAfterBreak="0">
+  <w:abstractNum w:abstractNumId="12" w15:restartNumberingAfterBreak="0">
     <w:nsid w:val="5105698A"/>
     <w:multiLevelType w:val="hybridMultilevel"/>
     <w:tmpl w:val="68200DF2"/>
@@ -5029,7 +5601,7 @@
       </w:rPr>
     </w:lvl>
   </w:abstractNum>
-  <w:abstractNum w:abstractNumId="12" w15:restartNumberingAfterBreak="0">
+  <w:abstractNum w:abstractNumId="13" w15:restartNumberingAfterBreak="0">
     <w:nsid w:val="68D51282"/>
     <w:multiLevelType w:val="hybridMultilevel"/>
     <w:tmpl w:val="52D8B918"/>
@@ -5142,7 +5714,7 @@
       </w:rPr>
     </w:lvl>
   </w:abstractNum>
-  <w:abstractNum w:abstractNumId="13" w15:restartNumberingAfterBreak="0">
+  <w:abstractNum w:abstractNumId="14" w15:restartNumberingAfterBreak="0">
     <w:nsid w:val="6AE525C3"/>
     <w:multiLevelType w:val="hybridMultilevel"/>
     <w:tmpl w:val="676C2F64"/>
@@ -5232,7 +5804,7 @@
       </w:pPr>
     </w:lvl>
   </w:abstractNum>
-  <w:abstractNum w:abstractNumId="14" w15:restartNumberingAfterBreak="0">
+  <w:abstractNum w:abstractNumId="15" w15:restartNumberingAfterBreak="0">
     <w:nsid w:val="7BF248F7"/>
     <w:multiLevelType w:val="hybridMultilevel"/>
     <w:tmpl w:val="BC5A7206"/>
@@ -5349,28 +5921,28 @@
     <w:abstractNumId w:val="9"/>
   </w:num>
   <w:num w:numId="2">
-    <w:abstractNumId w:val="14"/>
+    <w:abstractNumId w:val="15"/>
   </w:num>
   <w:num w:numId="3">
     <w:abstractNumId w:val="4"/>
   </w:num>
   <w:num w:numId="4">
-    <w:abstractNumId w:val="10"/>
+    <w:abstractNumId w:val="11"/>
   </w:num>
   <w:num w:numId="5">
     <w:abstractNumId w:val="2"/>
   </w:num>
   <w:num w:numId="6">
-    <w:abstractNumId w:val="12"/>
+    <w:abstractNumId w:val="13"/>
   </w:num>
   <w:num w:numId="7">
-    <w:abstractNumId w:val="11"/>
+    <w:abstractNumId w:val="12"/>
   </w:num>
   <w:num w:numId="8">
     <w:abstractNumId w:val="8"/>
   </w:num>
   <w:num w:numId="9">
-    <w:abstractNumId w:val="13"/>
+    <w:abstractNumId w:val="14"/>
   </w:num>
   <w:num w:numId="10">
     <w:abstractNumId w:val="7"/>
@@ -5389,6 +5961,9 @@
   </w:num>
   <w:num w:numId="15">
     <w:abstractNumId w:val="3"/>
+  </w:num>
+  <w:num w:numId="16">
+    <w:abstractNumId w:val="10"/>
   </w:num>
 </w:numbering>
 </file>

</xml_diff>

<commit_message>
Se acabo el Lab, falta perfeccionar astah
</commit_message>
<xml_diff>
--- a/Lab04/lab04.docx
+++ b/Lab04/lab04.docx
@@ -2,6 +2,15 @@
 <file path=word/document.xml><?xml version="1.0" encoding="utf-8"?>
 <w:document xmlns:wpc="http://schemas.microsoft.com/office/word/2010/wordprocessingCanvas" xmlns:cx="http://schemas.microsoft.com/office/drawing/2014/chartex" xmlns:cx1="http://schemas.microsoft.com/office/drawing/2015/9/8/chartex" xmlns:mc="http://schemas.openxmlformats.org/markup-compatibility/2006" xmlns:o="urn:schemas-microsoft-com:office:office" xmlns:r="http://schemas.openxmlformats.org/officeDocument/2006/relationships" xmlns:m="http://schemas.openxmlformats.org/officeDocument/2006/math" xmlns:v="urn:schemas-microsoft-com:vml" xmlns:wp14="http://schemas.microsoft.com/office/word/2010/wordprocessingDrawing" xmlns:wp="http://schemas.openxmlformats.org/drawingml/2006/wordprocessingDrawing" xmlns:w10="urn:schemas-microsoft-com:office:word" xmlns:w="http://schemas.openxmlformats.org/wordprocessingml/2006/main" xmlns:w14="http://schemas.microsoft.com/office/word/2010/wordml" xmlns:w15="http://schemas.microsoft.com/office/word/2012/wordml" xmlns:w16se="http://schemas.microsoft.com/office/word/2015/wordml/symex" xmlns:wpg="http://schemas.microsoft.com/office/word/2010/wordprocessingGroup" xmlns:wpi="http://schemas.microsoft.com/office/word/2010/wordprocessingInk" xmlns:wne="http://schemas.microsoft.com/office/word/2006/wordml" xmlns:wps="http://schemas.microsoft.com/office/word/2010/wordprocessingShape" mc:Ignorable="w14 w15 w16se wp14">
   <w:body>
+    <w:p>
+      <w:pPr>
+        <w:spacing w:after="0"/>
+        <w:rPr>
+          <w:b/>
+          <w:lang w:val="es-CO"/>
+        </w:rPr>
+      </w:pPr>
+    </w:p>
     <w:p>
       <w:pPr>
         <w:spacing w:after="0"/>
@@ -4217,7 +4226,6 @@
           <w:lang w:val="es-CO"/>
         </w:rPr>
       </w:pPr>
-      <w:bookmarkStart w:id="0" w:name="_GoBack"/>
       <w:r>
         <w:rPr>
           <w:noProof/>
@@ -4261,7 +4269,1756 @@
           </wp:inline>
         </w:drawing>
       </w:r>
+    </w:p>
+    <w:p>
+      <w:pPr>
+        <w:pStyle w:val="Prrafodelista"/>
+        <w:rPr>
+          <w:u w:val="single"/>
+          <w:lang w:val="es-CO"/>
+        </w:rPr>
+      </w:pPr>
+    </w:p>
+    <w:p>
+      <w:pPr>
+        <w:rPr>
+          <w:b/>
+          <w:lang w:val="es-CO"/>
+        </w:rPr>
+      </w:pPr>
+      <w:r>
+        <w:rPr>
+          <w:b/>
+          <w:lang w:val="es-CO"/>
+        </w:rPr>
+        <w:t>Adicionar un área. ¿Otras condiciones?</w:t>
+      </w:r>
+    </w:p>
+    <w:p>
+      <w:pPr>
+        <w:rPr>
+          <w:lang w:val="es-CO"/>
+        </w:rPr>
+      </w:pPr>
+      <w:r>
+        <w:rPr>
+          <w:lang w:val="es-CO"/>
+        </w:rPr>
+        <w:t xml:space="preserve">El objetivo es perfeccionar la funcionalidad de adicionar un área. </w:t>
+      </w:r>
+    </w:p>
+    <w:p>
+      <w:pPr>
+        <w:pStyle w:val="Prrafodelista"/>
+        <w:numPr>
+          <w:ilvl w:val="0"/>
+          <w:numId w:val="17"/>
+        </w:numPr>
+        <w:rPr>
+          <w:lang w:val="es-CO"/>
+        </w:rPr>
+      </w:pPr>
+      <w:r>
+        <w:rPr>
+          <w:lang w:val="es-CO"/>
+        </w:rPr>
+        <w:t>Propongan la solución propuesta de un área sea más robusta.</w:t>
+      </w:r>
+    </w:p>
+    <w:p>
+      <w:pPr>
+        <w:pStyle w:val="Prrafodelista"/>
+        <w:rPr>
+          <w:lang w:val="es-CO"/>
+        </w:rPr>
+      </w:pPr>
+      <w:r>
+        <w:rPr>
+          <w:lang w:val="es-CO"/>
+        </w:rPr>
+        <w:t xml:space="preserve">La ubicación no puede ser nula y no pueden tener números. </w:t>
+      </w:r>
+    </w:p>
+    <w:p>
+      <w:pPr>
+        <w:pStyle w:val="Prrafodelista"/>
+        <w:numPr>
+          <w:ilvl w:val="0"/>
+          <w:numId w:val="17"/>
+        </w:numPr>
+        <w:rPr>
+          <w:lang w:val="es-CO"/>
+        </w:rPr>
+      </w:pPr>
+      <w:r>
+        <w:rPr>
+          <w:lang w:val="es-CO"/>
+        </w:rPr>
+        <w:t xml:space="preserve">Construya la solución propuesta (diseño, prueba de unidad, </w:t>
+      </w:r>
+      <w:proofErr w:type="spellStart"/>
+      <w:r>
+        <w:rPr>
+          <w:lang w:val="es-CO"/>
+        </w:rPr>
+        <w:t>codigo</w:t>
+      </w:r>
+      <w:proofErr w:type="spellEnd"/>
+      <w:r>
+        <w:rPr>
+          <w:lang w:val="es-CO"/>
+        </w:rPr>
+        <w:t>)</w:t>
+      </w:r>
+    </w:p>
+    <w:p>
+      <w:pPr>
+        <w:pStyle w:val="Prrafodelista"/>
+        <w:rPr>
+          <w:lang w:val="es-CO"/>
+        </w:rPr>
+      </w:pPr>
+      <w:r>
+        <w:rPr>
+          <w:lang w:val="es-CO"/>
+        </w:rPr>
+        <w:t xml:space="preserve">Capturen los resultados de las pruebas. </w:t>
+      </w:r>
+    </w:p>
+    <w:p>
+      <w:pPr>
+        <w:pStyle w:val="Prrafodelista"/>
+        <w:rPr>
+          <w:lang w:val="es-CO"/>
+        </w:rPr>
+      </w:pPr>
+    </w:p>
+    <w:p>
+      <w:pPr>
+        <w:pStyle w:val="Prrafodelista"/>
+        <w:rPr>
+          <w:lang w:val="es-CO"/>
+        </w:rPr>
+      </w:pPr>
+      <w:r>
+        <w:rPr>
+          <w:noProof/>
+          <w:lang w:val="es-CO" w:eastAsia="es-CO"/>
+        </w:rPr>
+        <w:drawing>
+          <wp:inline distT="0" distB="0" distL="0" distR="0" wp14:anchorId="57A11A6C" wp14:editId="0A710610">
+            <wp:extent cx="5391150" cy="3133725"/>
+            <wp:effectExtent l="0" t="0" r="0" b="9525"/>
+            <wp:docPr id="10" name="Imagen 10"/>
+            <wp:cNvGraphicFramePr>
+              <a:graphicFrameLocks xmlns:a="http://schemas.openxmlformats.org/drawingml/2006/main" noChangeAspect="1"/>
+            </wp:cNvGraphicFramePr>
+            <a:graphic xmlns:a="http://schemas.openxmlformats.org/drawingml/2006/main">
+              <a:graphicData uri="http://schemas.openxmlformats.org/drawingml/2006/picture">
+                <pic:pic xmlns:pic="http://schemas.openxmlformats.org/drawingml/2006/picture">
+                  <pic:nvPicPr>
+                    <pic:cNvPr id="1" name=""/>
+                    <pic:cNvPicPr/>
+                  </pic:nvPicPr>
+                  <pic:blipFill>
+                    <a:blip r:embed="rId30"/>
+                    <a:stretch>
+                      <a:fillRect/>
+                    </a:stretch>
+                  </pic:blipFill>
+                  <pic:spPr>
+                    <a:xfrm>
+                      <a:off x="0" y="0"/>
+                      <a:ext cx="5391150" cy="3133725"/>
+                    </a:xfrm>
+                    <a:prstGeom prst="rect">
+                      <a:avLst/>
+                    </a:prstGeom>
+                  </pic:spPr>
+                </pic:pic>
+              </a:graphicData>
+            </a:graphic>
+          </wp:inline>
+        </w:drawing>
+      </w:r>
+    </w:p>
+    <w:p>
+      <w:pPr>
+        <w:rPr>
+          <w:b/>
+          <w:lang w:val="es-CO"/>
+        </w:rPr>
+      </w:pPr>
+      <w:r>
+        <w:rPr>
+          <w:b/>
+          <w:lang w:val="es-CO"/>
+        </w:rPr>
+        <w:lastRenderedPageBreak/>
+        <w:t>Consultando por patrones. ¡No funciona y queda sin funcionar!</w:t>
+      </w:r>
+    </w:p>
+    <w:p>
+      <w:pPr>
+        <w:pStyle w:val="Prrafodelista"/>
+        <w:numPr>
+          <w:ilvl w:val="0"/>
+          <w:numId w:val="18"/>
+        </w:numPr>
+        <w:rPr>
+          <w:lang w:val="es-CO"/>
+        </w:rPr>
+      </w:pPr>
+      <w:r>
+        <w:rPr>
+          <w:lang w:val="es-CO"/>
+        </w:rPr>
+        <w:t>Consulten un área especial que inicie con T. ¿Qué sucede? ¿Qué creen que pasó?</w:t>
+      </w:r>
+    </w:p>
+    <w:p>
+      <w:pPr>
+        <w:pStyle w:val="Prrafodelista"/>
+        <w:rPr>
+          <w:lang w:val="es-CO"/>
+        </w:rPr>
+      </w:pPr>
+      <w:r>
+        <w:rPr>
+          <w:lang w:val="es-CO"/>
+        </w:rPr>
+        <w:t>Capturen el resultado. ¿Quién debe conocer y quien NO debe conocer esta información?</w:t>
+      </w:r>
+    </w:p>
+    <w:p>
+      <w:pPr>
+        <w:pStyle w:val="Prrafodelista"/>
+        <w:rPr>
+          <w:lang w:val="es-CO"/>
+        </w:rPr>
+      </w:pPr>
+      <w:r>
+        <w:rPr>
+          <w:noProof/>
+          <w:lang w:val="es-CO" w:eastAsia="es-CO"/>
+        </w:rPr>
+        <w:drawing>
+          <wp:inline distT="0" distB="0" distL="0" distR="0" wp14:anchorId="4BE107A3" wp14:editId="519DF2C6">
+            <wp:extent cx="4133850" cy="4181475"/>
+            <wp:effectExtent l="0" t="0" r="0" b="9525"/>
+            <wp:docPr id="36" name="Imagen 36"/>
+            <wp:cNvGraphicFramePr>
+              <a:graphicFrameLocks xmlns:a="http://schemas.openxmlformats.org/drawingml/2006/main" noChangeAspect="1"/>
+            </wp:cNvGraphicFramePr>
+            <a:graphic xmlns:a="http://schemas.openxmlformats.org/drawingml/2006/main">
+              <a:graphicData uri="http://schemas.openxmlformats.org/drawingml/2006/picture">
+                <pic:pic xmlns:pic="http://schemas.openxmlformats.org/drawingml/2006/picture">
+                  <pic:nvPicPr>
+                    <pic:cNvPr id="1" name=""/>
+                    <pic:cNvPicPr/>
+                  </pic:nvPicPr>
+                  <pic:blipFill>
+                    <a:blip r:embed="rId31"/>
+                    <a:stretch>
+                      <a:fillRect/>
+                    </a:stretch>
+                  </pic:blipFill>
+                  <pic:spPr>
+                    <a:xfrm>
+                      <a:off x="0" y="0"/>
+                      <a:ext cx="4133850" cy="4181475"/>
+                    </a:xfrm>
+                    <a:prstGeom prst="rect">
+                      <a:avLst/>
+                    </a:prstGeom>
+                  </pic:spPr>
+                </pic:pic>
+              </a:graphicData>
+            </a:graphic>
+          </wp:inline>
+        </w:drawing>
+      </w:r>
+    </w:p>
+    <w:p>
+      <w:pPr>
+        <w:pStyle w:val="Prrafodelista"/>
+        <w:rPr>
+          <w:lang w:val="es-CO"/>
+        </w:rPr>
+      </w:pPr>
+      <w:r>
+        <w:rPr>
+          <w:lang w:val="es-CO"/>
+        </w:rPr>
+        <w:t>No nos muestra información alguna, esta información la deben de conocer los usuarios ya así podemos buscar las áreas que están en la lista dependiendo de su prefijo.</w:t>
+      </w:r>
+    </w:p>
+    <w:p>
+      <w:pPr>
+        <w:pStyle w:val="Prrafodelista"/>
+        <w:rPr>
+          <w:lang w:val="es-CO"/>
+        </w:rPr>
+      </w:pPr>
+    </w:p>
+    <w:p>
+      <w:pPr>
+        <w:pStyle w:val="Prrafodelista"/>
+        <w:numPr>
+          <w:ilvl w:val="0"/>
+          <w:numId w:val="18"/>
+        </w:numPr>
+        <w:rPr>
+          <w:lang w:val="es-CO"/>
+        </w:rPr>
+      </w:pPr>
+      <w:r>
+        <w:rPr>
+          <w:lang w:val="es-CO"/>
+        </w:rPr>
+        <w:t>Exploren el método registre de la clase Registro ¿Qué servicio presta?</w:t>
+      </w:r>
+    </w:p>
+    <w:p>
+      <w:pPr>
+        <w:pStyle w:val="Prrafodelista"/>
+        <w:rPr>
+          <w:lang w:val="es-CO"/>
+        </w:rPr>
+      </w:pPr>
+    </w:p>
+    <w:p>
+      <w:pPr>
+        <w:pStyle w:val="Prrafodelista"/>
+        <w:rPr>
+          <w:lang w:val="es-CO"/>
+        </w:rPr>
+      </w:pPr>
+      <w:r>
+        <w:rPr>
+          <w:lang w:val="es-CO"/>
+        </w:rPr>
+        <w:t xml:space="preserve">Esta clase nos ofrece el método registre el cual tiene como parámetro </w:t>
+      </w:r>
+      <w:r>
+        <w:rPr>
+          <w:b/>
+          <w:lang w:val="es-CO"/>
+        </w:rPr>
+        <w:t xml:space="preserve">“e” </w:t>
+      </w:r>
+      <w:r>
+        <w:rPr>
+          <w:lang w:val="es-CO"/>
+        </w:rPr>
+        <w:t xml:space="preserve">el cual es de tipo </w:t>
+      </w:r>
+      <w:proofErr w:type="spellStart"/>
+      <w:r>
+        <w:rPr>
+          <w:lang w:val="es-CO"/>
+        </w:rPr>
+        <w:t>exception</w:t>
+      </w:r>
+      <w:proofErr w:type="spellEnd"/>
+      <w:r>
+        <w:rPr>
+          <w:lang w:val="es-CO"/>
+        </w:rPr>
+        <w:t xml:space="preserve">. </w:t>
+      </w:r>
+    </w:p>
+    <w:p>
+      <w:pPr>
+        <w:pStyle w:val="Prrafodelista"/>
+        <w:rPr>
+          <w:lang w:val="es-CO"/>
+        </w:rPr>
+      </w:pPr>
+    </w:p>
+    <w:p>
+      <w:pPr>
+        <w:pStyle w:val="Prrafodelista"/>
+        <w:numPr>
+          <w:ilvl w:val="0"/>
+          <w:numId w:val="18"/>
+        </w:numPr>
+        <w:rPr>
+          <w:lang w:val="es-CO"/>
+        </w:rPr>
+      </w:pPr>
+      <w:r>
+        <w:t>Analicen el punto adecuado para que SIEMPRE, al sufrir en cualquier punto el sistema un incidente como este, se presente un mensaje especial de alerta al usuario, se guarde la información del error en el registro de error y termine la ejecución. Expliquen y construyan la solución.</w:t>
+      </w:r>
+    </w:p>
+    <w:p>
+      <w:pPr>
+        <w:pStyle w:val="Prrafodelista"/>
+      </w:pPr>
+    </w:p>
+    <w:p>
+      <w:pPr>
+        <w:pStyle w:val="Prrafodelista"/>
+      </w:pPr>
+      <w:r>
+        <w:t xml:space="preserve">El punto donde debe de añadirse el registro es en el método de la clase </w:t>
+      </w:r>
+      <w:proofErr w:type="spellStart"/>
+      <w:r>
+        <w:t>SinapGUI</w:t>
+      </w:r>
+      <w:proofErr w:type="spellEnd"/>
+      <w:r>
+        <w:t xml:space="preserve"> el cual les </w:t>
+      </w:r>
+      <w:proofErr w:type="spellStart"/>
+      <w:proofErr w:type="gramStart"/>
+      <w:r>
+        <w:t>accionAdicionar</w:t>
+      </w:r>
+      <w:proofErr w:type="spellEnd"/>
+      <w:r>
+        <w:t>(</w:t>
+      </w:r>
+      <w:proofErr w:type="gramEnd"/>
+      <w:r>
+        <w:t xml:space="preserve">), ya que este método nos recopila la información que tenemos de la aplicación y la redirige a la clase </w:t>
+      </w:r>
+      <w:proofErr w:type="spellStart"/>
+      <w:r>
+        <w:t>Sinap</w:t>
+      </w:r>
+      <w:proofErr w:type="spellEnd"/>
+      <w:r>
+        <w:t xml:space="preserve"> el cual manda las Excepciones. Entonces allí debemos de poner el try y el catch, para cuando tengamos una </w:t>
+      </w:r>
+      <w:proofErr w:type="spellStart"/>
+      <w:r>
+        <w:t>exception</w:t>
+      </w:r>
+      <w:proofErr w:type="spellEnd"/>
+      <w:r>
+        <w:t xml:space="preserve"> la registre.</w:t>
+      </w:r>
+    </w:p>
+    <w:p>
+      <w:pPr>
+        <w:pStyle w:val="Prrafodelista"/>
+        <w:rPr>
+          <w:lang w:val="es-CO"/>
+        </w:rPr>
+      </w:pPr>
+      <w:r>
+        <w:rPr>
+          <w:noProof/>
+          <w:lang w:val="es-CO" w:eastAsia="es-CO"/>
+        </w:rPr>
+        <w:lastRenderedPageBreak/>
+        <w:drawing>
+          <wp:inline distT="0" distB="0" distL="0" distR="0" wp14:anchorId="5D4F316D" wp14:editId="4A1F9B3A">
+            <wp:extent cx="5612130" cy="1207770"/>
+            <wp:effectExtent l="0" t="0" r="7620" b="0"/>
+            <wp:docPr id="28" name="Imagen 28"/>
+            <wp:cNvGraphicFramePr>
+              <a:graphicFrameLocks xmlns:a="http://schemas.openxmlformats.org/drawingml/2006/main" noChangeAspect="1"/>
+            </wp:cNvGraphicFramePr>
+            <a:graphic xmlns:a="http://schemas.openxmlformats.org/drawingml/2006/main">
+              <a:graphicData uri="http://schemas.openxmlformats.org/drawingml/2006/picture">
+                <pic:pic xmlns:pic="http://schemas.openxmlformats.org/drawingml/2006/picture">
+                  <pic:nvPicPr>
+                    <pic:cNvPr id="1" name=""/>
+                    <pic:cNvPicPr/>
+                  </pic:nvPicPr>
+                  <pic:blipFill>
+                    <a:blip r:embed="rId32"/>
+                    <a:stretch>
+                      <a:fillRect/>
+                    </a:stretch>
+                  </pic:blipFill>
+                  <pic:spPr>
+                    <a:xfrm>
+                      <a:off x="0" y="0"/>
+                      <a:ext cx="5612130" cy="1207770"/>
+                    </a:xfrm>
+                    <a:prstGeom prst="rect">
+                      <a:avLst/>
+                    </a:prstGeom>
+                  </pic:spPr>
+                </pic:pic>
+              </a:graphicData>
+            </a:graphic>
+          </wp:inline>
+        </w:drawing>
+      </w:r>
+    </w:p>
+    <w:p>
+      <w:pPr>
+        <w:pStyle w:val="Prrafodelista"/>
+        <w:rPr>
+          <w:lang w:val="es-CO"/>
+        </w:rPr>
+      </w:pPr>
+    </w:p>
+    <w:p>
+      <w:pPr>
+        <w:pStyle w:val="Prrafodelista"/>
+        <w:numPr>
+          <w:ilvl w:val="0"/>
+          <w:numId w:val="18"/>
+        </w:numPr>
+        <w:rPr>
+          <w:lang w:val="es-CO"/>
+        </w:rPr>
+      </w:pPr>
+      <w:r>
+        <w:rPr>
+          <w:lang w:val="es-CO"/>
+        </w:rPr>
+        <w:t>Ejecuten nuevamente la aplicación con el caso propuesto en 1. ¿Qué mensaje salió en la pantalla? ¿La aplicación termina? ¿Qué información tiene el archivo de errores?</w:t>
+      </w:r>
+    </w:p>
+    <w:p>
+      <w:pPr>
+        <w:pStyle w:val="Prrafodelista"/>
+        <w:rPr>
+          <w:lang w:val="es-CO"/>
+        </w:rPr>
+      </w:pPr>
+    </w:p>
+    <w:p>
+      <w:pPr>
+        <w:pStyle w:val="Prrafodelista"/>
+        <w:rPr>
+          <w:b/>
+          <w:noProof/>
+          <w:lang w:val="es-CO" w:eastAsia="es-CO"/>
+        </w:rPr>
+      </w:pPr>
+      <w:r>
+        <w:rPr>
+          <w:noProof/>
+          <w:lang w:val="es-CO" w:eastAsia="es-CO"/>
+        </w:rPr>
+        <w:t xml:space="preserve">La aplicación no termina, en el archivo de errores el cual nos la crea un archivo dentro de </w:t>
+      </w:r>
+      <w:r>
+        <w:rPr>
+          <w:b/>
+          <w:noProof/>
+          <w:lang w:val="es-CO" w:eastAsia="es-CO"/>
+        </w:rPr>
+        <w:t>SINAP</w:t>
+      </w:r>
+      <w:r>
+        <w:rPr>
+          <w:b/>
+          <w:noProof/>
+          <w:lang w:val="es-CO" w:eastAsia="es-CO"/>
+        </w:rPr>
+        <w:t>.</w:t>
+      </w:r>
+    </w:p>
+    <w:p>
+      <w:pPr>
+        <w:pStyle w:val="Prrafodelista"/>
+        <w:rPr>
+          <w:lang w:val="es-CO"/>
+        </w:rPr>
+      </w:pPr>
+      <w:r>
+        <w:rPr>
+          <w:noProof/>
+          <w:lang w:val="es-CO" w:eastAsia="es-CO"/>
+        </w:rPr>
+        <w:drawing>
+          <wp:inline distT="0" distB="0" distL="0" distR="0" wp14:anchorId="39497106" wp14:editId="75BDA67D">
+            <wp:extent cx="3648075" cy="5353050"/>
+            <wp:effectExtent l="0" t="0" r="9525" b="0"/>
+            <wp:docPr id="30" name="Imagen 30"/>
+            <wp:cNvGraphicFramePr>
+              <a:graphicFrameLocks xmlns:a="http://schemas.openxmlformats.org/drawingml/2006/main" noChangeAspect="1"/>
+            </wp:cNvGraphicFramePr>
+            <a:graphic xmlns:a="http://schemas.openxmlformats.org/drawingml/2006/main">
+              <a:graphicData uri="http://schemas.openxmlformats.org/drawingml/2006/picture">
+                <pic:pic xmlns:pic="http://schemas.openxmlformats.org/drawingml/2006/picture">
+                  <pic:nvPicPr>
+                    <pic:cNvPr id="1" name=""/>
+                    <pic:cNvPicPr/>
+                  </pic:nvPicPr>
+                  <pic:blipFill>
+                    <a:blip r:embed="rId33"/>
+                    <a:stretch>
+                      <a:fillRect/>
+                    </a:stretch>
+                  </pic:blipFill>
+                  <pic:spPr>
+                    <a:xfrm>
+                      <a:off x="0" y="0"/>
+                      <a:ext cx="3648075" cy="5353050"/>
+                    </a:xfrm>
+                    <a:prstGeom prst="rect">
+                      <a:avLst/>
+                    </a:prstGeom>
+                  </pic:spPr>
+                </pic:pic>
+              </a:graphicData>
+            </a:graphic>
+          </wp:inline>
+        </w:drawing>
+      </w:r>
+    </w:p>
+    <w:p>
+      <w:pPr>
+        <w:pStyle w:val="Prrafodelista"/>
+        <w:rPr>
+          <w:lang w:val="es-CO"/>
+        </w:rPr>
+      </w:pPr>
+    </w:p>
+    <w:p>
+      <w:pPr>
+        <w:pStyle w:val="Prrafodelista"/>
+        <w:numPr>
+          <w:ilvl w:val="0"/>
+          <w:numId w:val="18"/>
+        </w:numPr>
+        <w:rPr>
+          <w:lang w:val="es-CO"/>
+        </w:rPr>
+      </w:pPr>
+      <w:r>
+        <w:rPr>
+          <w:lang w:val="es-CO"/>
+        </w:rPr>
+        <w:t>¿Es adecuado que la aplicación continúe su ejecución después de sufrir un incidente como este? ¿de qué dependería continuar o parar?</w:t>
+      </w:r>
+    </w:p>
+    <w:p>
+      <w:pPr>
+        <w:pStyle w:val="Prrafodelista"/>
+        <w:rPr>
+          <w:lang w:val="es-CO"/>
+        </w:rPr>
+      </w:pPr>
+    </w:p>
+    <w:p>
+      <w:pPr>
+        <w:pStyle w:val="Prrafodelista"/>
+        <w:rPr>
+          <w:lang w:val="es-CO"/>
+        </w:rPr>
+      </w:pPr>
+      <w:r>
+        <w:rPr>
+          <w:lang w:val="es-CO"/>
+        </w:rPr>
+        <w:t xml:space="preserve">Si, ya que solo debe de mandar el mensaje y no ejecutar la acción, pero no debería de parar. </w:t>
+      </w:r>
+      <w:r>
+        <w:rPr>
+          <w:lang w:val="es-CO"/>
+        </w:rPr>
+        <w:t xml:space="preserve">El parar depende de un error dentro del código, no debería ser por un error del usuario. </w:t>
+      </w:r>
+    </w:p>
+    <w:p>
+      <w:pPr>
+        <w:pStyle w:val="Prrafodelista"/>
+        <w:numPr>
+          <w:ilvl w:val="0"/>
+          <w:numId w:val="18"/>
+        </w:numPr>
+        <w:rPr>
+          <w:lang w:val="es-CO"/>
+        </w:rPr>
+      </w:pPr>
+      <w:r>
+        <w:t>Analicen el punto adecuado para que EN ESTE CASO se presente un mensaje especial de alerta al usuario, se guarde la información del error en el registro y continúe la ejecución. Expliquen y construyan la solución. No eliminen la solución de 3.</w:t>
+      </w:r>
+    </w:p>
+    <w:p>
+      <w:pPr>
+        <w:pStyle w:val="Prrafodelista"/>
+      </w:pPr>
+    </w:p>
+    <w:p>
+      <w:pPr>
+        <w:pStyle w:val="Prrafodelista"/>
+      </w:pPr>
+      <w:r>
+        <w:t>Archivo SinapGUI.java</w:t>
+      </w:r>
+    </w:p>
+    <w:p>
+      <w:pPr>
+        <w:pStyle w:val="Prrafodelista"/>
+      </w:pPr>
+    </w:p>
+    <w:p>
+      <w:pPr>
+        <w:pStyle w:val="Prrafodelista"/>
+        <w:numPr>
+          <w:ilvl w:val="0"/>
+          <w:numId w:val="18"/>
+        </w:numPr>
+        <w:rPr>
+          <w:lang w:val="es-CO"/>
+        </w:rPr>
+      </w:pPr>
+      <w:r>
+        <w:t>Ejecuten nuevamente la aplicación con el caso propuesto en 1. ¿Qué mensaje salió en pantalla? ¿La aplicación termina? ¿Qué información tiene el archivo de errores?</w:t>
+      </w:r>
+    </w:p>
+    <w:p>
+      <w:pPr>
+        <w:pStyle w:val="Prrafodelista"/>
+      </w:pPr>
+    </w:p>
+    <w:p>
+      <w:pPr>
+        <w:pStyle w:val="Prrafodelista"/>
+        <w:rPr>
+          <w:lang w:val="es-CO"/>
+        </w:rPr>
+      </w:pPr>
+      <w:r>
+        <w:rPr>
+          <w:noProof/>
+          <w:lang w:val="es-CO" w:eastAsia="es-CO"/>
+        </w:rPr>
+        <w:drawing>
+          <wp:inline distT="0" distB="0" distL="0" distR="0" wp14:anchorId="60A67090" wp14:editId="30CA8001">
+            <wp:extent cx="5612130" cy="2939415"/>
+            <wp:effectExtent l="0" t="0" r="7620" b="0"/>
+            <wp:docPr id="29" name="Imagen 29"/>
+            <wp:cNvGraphicFramePr>
+              <a:graphicFrameLocks xmlns:a="http://schemas.openxmlformats.org/drawingml/2006/main" noChangeAspect="1"/>
+            </wp:cNvGraphicFramePr>
+            <a:graphic xmlns:a="http://schemas.openxmlformats.org/drawingml/2006/main">
+              <a:graphicData uri="http://schemas.openxmlformats.org/drawingml/2006/picture">
+                <pic:pic xmlns:pic="http://schemas.openxmlformats.org/drawingml/2006/picture">
+                  <pic:nvPicPr>
+                    <pic:cNvPr id="1" name=""/>
+                    <pic:cNvPicPr/>
+                  </pic:nvPicPr>
+                  <pic:blipFill>
+                    <a:blip r:embed="rId34"/>
+                    <a:stretch>
+                      <a:fillRect/>
+                    </a:stretch>
+                  </pic:blipFill>
+                  <pic:spPr>
+                    <a:xfrm>
+                      <a:off x="0" y="0"/>
+                      <a:ext cx="5612130" cy="2939415"/>
+                    </a:xfrm>
+                    <a:prstGeom prst="rect">
+                      <a:avLst/>
+                    </a:prstGeom>
+                  </pic:spPr>
+                </pic:pic>
+              </a:graphicData>
+            </a:graphic>
+          </wp:inline>
+        </w:drawing>
+      </w:r>
+    </w:p>
+    <w:p>
+      <w:pPr>
+        <w:pStyle w:val="Prrafodelista"/>
+        <w:rPr>
+          <w:lang w:val="es-CO"/>
+        </w:rPr>
+      </w:pPr>
+    </w:p>
+    <w:p>
+      <w:pPr>
+        <w:pStyle w:val="Prrafodelista"/>
+        <w:rPr>
+          <w:lang w:val="es-CO"/>
+        </w:rPr>
+      </w:pPr>
+      <w:r>
+        <w:rPr>
+          <w:lang w:val="es-CO"/>
+        </w:rPr>
+        <w:t>Al darle aceptar la aplicación no acaba.</w:t>
+      </w:r>
+    </w:p>
+    <w:p>
+      <w:pPr>
+        <w:pStyle w:val="Prrafodelista"/>
+        <w:rPr>
+          <w:lang w:val="es-CO"/>
+        </w:rPr>
+      </w:pPr>
+      <w:r>
+        <w:rPr>
+          <w:noProof/>
+          <w:lang w:val="es-CO" w:eastAsia="es-CO"/>
+        </w:rPr>
+        <w:lastRenderedPageBreak/>
+        <w:drawing>
+          <wp:inline distT="0" distB="0" distL="0" distR="0" wp14:anchorId="1317E7A7" wp14:editId="4522D875">
+            <wp:extent cx="5612130" cy="3736975"/>
+            <wp:effectExtent l="0" t="0" r="7620" b="0"/>
+            <wp:docPr id="31" name="Imagen 31"/>
+            <wp:cNvGraphicFramePr>
+              <a:graphicFrameLocks xmlns:a="http://schemas.openxmlformats.org/drawingml/2006/main" noChangeAspect="1"/>
+            </wp:cNvGraphicFramePr>
+            <a:graphic xmlns:a="http://schemas.openxmlformats.org/drawingml/2006/main">
+              <a:graphicData uri="http://schemas.openxmlformats.org/drawingml/2006/picture">
+                <pic:pic xmlns:pic="http://schemas.openxmlformats.org/drawingml/2006/picture">
+                  <pic:nvPicPr>
+                    <pic:cNvPr id="1" name=""/>
+                    <pic:cNvPicPr/>
+                  </pic:nvPicPr>
+                  <pic:blipFill>
+                    <a:blip r:embed="rId35"/>
+                    <a:stretch>
+                      <a:fillRect/>
+                    </a:stretch>
+                  </pic:blipFill>
+                  <pic:spPr>
+                    <a:xfrm>
+                      <a:off x="0" y="0"/>
+                      <a:ext cx="5612130" cy="3736975"/>
+                    </a:xfrm>
+                    <a:prstGeom prst="rect">
+                      <a:avLst/>
+                    </a:prstGeom>
+                  </pic:spPr>
+                </pic:pic>
+              </a:graphicData>
+            </a:graphic>
+          </wp:inline>
+        </w:drawing>
+      </w:r>
+    </w:p>
+    <w:p>
+      <w:pPr>
+        <w:rPr>
+          <w:lang w:val="es-CO"/>
+        </w:rPr>
+      </w:pPr>
+    </w:p>
+    <w:p>
+      <w:pPr>
+        <w:rPr>
+          <w:b/>
+          <w:lang w:val="es-CO"/>
+        </w:rPr>
+      </w:pPr>
+      <w:r>
+        <w:rPr>
+          <w:b/>
+          <w:lang w:val="es-CO"/>
+        </w:rPr>
+        <w:t>Consultando por patrones. ¡Ahora si funciona!</w:t>
+      </w:r>
+    </w:p>
+    <w:p>
+      <w:pPr>
+        <w:pStyle w:val="Prrafodelista"/>
+        <w:numPr>
+          <w:ilvl w:val="0"/>
+          <w:numId w:val="20"/>
+        </w:numPr>
+        <w:rPr>
+          <w:lang w:val="es-CO"/>
+        </w:rPr>
+      </w:pPr>
+      <w:r>
+        <w:rPr>
+          <w:lang w:val="es-CO"/>
+        </w:rPr>
+        <w:t xml:space="preserve">Revisen el código asociado a </w:t>
+      </w:r>
+      <w:r>
+        <w:rPr>
+          <w:b/>
+          <w:lang w:val="es-CO"/>
+        </w:rPr>
+        <w:t xml:space="preserve">buscar </w:t>
+      </w:r>
+      <w:r>
+        <w:rPr>
+          <w:lang w:val="es-CO"/>
+        </w:rPr>
+        <w:t xml:space="preserve">en la capa de presentación y la </w:t>
+      </w:r>
+      <w:r>
+        <w:rPr>
+          <w:lang w:val="es-CO"/>
+        </w:rPr>
+        <w:t>capa de aplicación.</w:t>
+      </w:r>
+    </w:p>
+    <w:p>
+      <w:pPr>
+        <w:pStyle w:val="Prrafodelista"/>
+        <w:rPr>
+          <w:lang w:val="es-CO"/>
+        </w:rPr>
+      </w:pPr>
+      <w:r>
+        <w:rPr>
+          <w:lang w:val="es-CO"/>
+        </w:rPr>
+        <w:t>¿Qué método es responsable en la capa de presentación? ¿Qué método es responsable en la capa de aplicación?</w:t>
+      </w:r>
+    </w:p>
+    <w:p>
+      <w:pPr>
+        <w:pStyle w:val="Prrafodelista"/>
+        <w:numPr>
+          <w:ilvl w:val="0"/>
+          <w:numId w:val="21"/>
+        </w:numPr>
+        <w:rPr>
+          <w:lang w:val="es-CO"/>
+        </w:rPr>
+      </w:pPr>
+      <w:r>
+        <w:rPr>
+          <w:lang w:val="es-CO"/>
+        </w:rPr>
+        <w:t xml:space="preserve">El método </w:t>
+      </w:r>
+      <w:proofErr w:type="spellStart"/>
+      <w:proofErr w:type="gramStart"/>
+      <w:r>
+        <w:rPr>
+          <w:lang w:val="es-CO"/>
+        </w:rPr>
+        <w:t>accionBuscar</w:t>
+      </w:r>
+      <w:proofErr w:type="spellEnd"/>
+      <w:r>
+        <w:rPr>
+          <w:lang w:val="es-CO"/>
+        </w:rPr>
+        <w:t>(</w:t>
+      </w:r>
+      <w:proofErr w:type="gramEnd"/>
+      <w:r>
+        <w:rPr>
+          <w:lang w:val="es-CO"/>
+        </w:rPr>
+        <w:t xml:space="preserve">) de la clase </w:t>
+      </w:r>
+      <w:proofErr w:type="spellStart"/>
+      <w:r>
+        <w:rPr>
+          <w:lang w:val="es-CO"/>
+        </w:rPr>
+        <w:t>SinapGUI</w:t>
+      </w:r>
+      <w:proofErr w:type="spellEnd"/>
+      <w:r>
+        <w:rPr>
+          <w:lang w:val="es-CO"/>
+        </w:rPr>
+        <w:t xml:space="preserve"> es el encargado de gestionar la búsqueda en la capa </w:t>
+      </w:r>
+      <w:proofErr w:type="spellStart"/>
+      <w:r>
+        <w:rPr>
+          <w:lang w:val="es-CO"/>
+        </w:rPr>
+        <w:t>presentacion</w:t>
+      </w:r>
+      <w:proofErr w:type="spellEnd"/>
+      <w:r>
+        <w:rPr>
+          <w:lang w:val="es-CO"/>
+        </w:rPr>
+        <w:t>.</w:t>
+      </w:r>
+    </w:p>
+    <w:p>
+      <w:pPr>
+        <w:pStyle w:val="Prrafodelista"/>
+        <w:numPr>
+          <w:ilvl w:val="0"/>
+          <w:numId w:val="21"/>
+        </w:numPr>
+        <w:rPr>
+          <w:lang w:val="es-CO"/>
+        </w:rPr>
+      </w:pPr>
+      <w:r>
+        <w:rPr>
+          <w:lang w:val="es-CO"/>
+        </w:rPr>
+        <w:t xml:space="preserve">El método </w:t>
+      </w:r>
+      <w:proofErr w:type="gramStart"/>
+      <w:r>
+        <w:rPr>
+          <w:lang w:val="es-CO"/>
+        </w:rPr>
+        <w:t>busque(</w:t>
+      </w:r>
+      <w:proofErr w:type="spellStart"/>
+      <w:proofErr w:type="gramEnd"/>
+      <w:r>
+        <w:rPr>
+          <w:lang w:val="es-CO"/>
+        </w:rPr>
+        <w:t>String</w:t>
+      </w:r>
+      <w:proofErr w:type="spellEnd"/>
+      <w:r>
+        <w:rPr>
+          <w:lang w:val="es-CO"/>
+        </w:rPr>
+        <w:t xml:space="preserve"> prefijo) de la clase </w:t>
+      </w:r>
+      <w:proofErr w:type="spellStart"/>
+      <w:r>
+        <w:rPr>
+          <w:lang w:val="es-CO"/>
+        </w:rPr>
+        <w:t>Sinap</w:t>
+      </w:r>
+      <w:proofErr w:type="spellEnd"/>
+      <w:r>
+        <w:rPr>
+          <w:lang w:val="es-CO"/>
+        </w:rPr>
+        <w:t xml:space="preserve"> es el encargado de gestionar la búsqueda en la capa aplicación. </w:t>
+      </w:r>
+    </w:p>
+    <w:p>
+      <w:pPr>
+        <w:pStyle w:val="Prrafodelista"/>
+        <w:numPr>
+          <w:ilvl w:val="0"/>
+          <w:numId w:val="20"/>
+        </w:numPr>
+        <w:rPr>
+          <w:lang w:val="es-CO"/>
+        </w:rPr>
+      </w:pPr>
+      <w:r>
+        <w:t>Realicen ingeniería reversa para la capa de aplicación para buscar. Capturen los resultados de las pruebas. Deben fallar.</w:t>
+      </w:r>
+    </w:p>
+    <w:p>
+      <w:pPr>
+        <w:pStyle w:val="Prrafodelista"/>
+        <w:rPr>
+          <w:lang w:val="es-CO"/>
+        </w:rPr>
+      </w:pPr>
+      <w:proofErr w:type="gramStart"/>
+      <w:r>
+        <w:t>Archivo .</w:t>
+      </w:r>
+      <w:proofErr w:type="spellStart"/>
+      <w:r>
+        <w:t>astah</w:t>
+      </w:r>
+      <w:proofErr w:type="spellEnd"/>
+      <w:proofErr w:type="gramEnd"/>
+    </w:p>
+    <w:p>
+      <w:pPr>
+        <w:pStyle w:val="Prrafodelista"/>
+        <w:numPr>
+          <w:ilvl w:val="0"/>
+          <w:numId w:val="20"/>
+        </w:numPr>
+        <w:rPr>
+          <w:lang w:val="es-CO"/>
+        </w:rPr>
+      </w:pPr>
+      <w:r>
+        <w:t>¿Cuál es el error? Soluciónenlo. Capturen los resultados de las pruebas.</w:t>
+      </w:r>
+    </w:p>
+    <w:p>
+      <w:pPr>
+        <w:pStyle w:val="Prrafodelista"/>
+      </w:pPr>
+      <w:r>
+        <w:t xml:space="preserve">El error es que resultados no estaba definido, lo igualaban a </w:t>
+      </w:r>
+      <w:proofErr w:type="spellStart"/>
+      <w:r>
+        <w:t>null</w:t>
+      </w:r>
+      <w:proofErr w:type="spellEnd"/>
+      <w:r>
+        <w:t xml:space="preserve">, se debía de crear un nuevo objeto de tipo </w:t>
+      </w:r>
+      <w:proofErr w:type="spellStart"/>
+      <w:r>
+        <w:t>ArrayList</w:t>
+      </w:r>
+      <w:proofErr w:type="spellEnd"/>
+      <w:r>
+        <w:t>&lt;</w:t>
+      </w:r>
+      <w:proofErr w:type="spellStart"/>
+      <w:r>
+        <w:t>Area</w:t>
+      </w:r>
+      <w:proofErr w:type="spellEnd"/>
+      <w:r>
+        <w:t>&gt;.</w:t>
+      </w:r>
+    </w:p>
+    <w:p>
+      <w:pPr>
+        <w:pStyle w:val="Prrafodelista"/>
+      </w:pPr>
+    </w:p>
+    <w:p>
+      <w:pPr>
+        <w:pStyle w:val="Prrafodelista"/>
+        <w:rPr>
+          <w:lang w:val="es-CO"/>
+        </w:rPr>
+      </w:pPr>
+      <w:r>
+        <w:rPr>
+          <w:noProof/>
+          <w:lang w:val="es-CO" w:eastAsia="es-CO"/>
+        </w:rPr>
+        <w:lastRenderedPageBreak/>
+        <w:drawing>
+          <wp:inline distT="0" distB="0" distL="0" distR="0" wp14:anchorId="45BBFD6D" wp14:editId="7C12DDB9">
+            <wp:extent cx="4733925" cy="1971675"/>
+            <wp:effectExtent l="0" t="0" r="9525" b="9525"/>
+            <wp:docPr id="32" name="Imagen 32"/>
+            <wp:cNvGraphicFramePr>
+              <a:graphicFrameLocks xmlns:a="http://schemas.openxmlformats.org/drawingml/2006/main" noChangeAspect="1"/>
+            </wp:cNvGraphicFramePr>
+            <a:graphic xmlns:a="http://schemas.openxmlformats.org/drawingml/2006/main">
+              <a:graphicData uri="http://schemas.openxmlformats.org/drawingml/2006/picture">
+                <pic:pic xmlns:pic="http://schemas.openxmlformats.org/drawingml/2006/picture">
+                  <pic:nvPicPr>
+                    <pic:cNvPr id="1" name=""/>
+                    <pic:cNvPicPr/>
+                  </pic:nvPicPr>
+                  <pic:blipFill>
+                    <a:blip r:embed="rId36"/>
+                    <a:stretch>
+                      <a:fillRect/>
+                    </a:stretch>
+                  </pic:blipFill>
+                  <pic:spPr>
+                    <a:xfrm>
+                      <a:off x="0" y="0"/>
+                      <a:ext cx="4733925" cy="1971675"/>
+                    </a:xfrm>
+                    <a:prstGeom prst="rect">
+                      <a:avLst/>
+                    </a:prstGeom>
+                  </pic:spPr>
+                </pic:pic>
+              </a:graphicData>
+            </a:graphic>
+          </wp:inline>
+        </w:drawing>
+      </w:r>
+    </w:p>
+    <w:p>
+      <w:pPr>
+        <w:pStyle w:val="Prrafodelista"/>
+        <w:rPr>
+          <w:lang w:val="es-CO"/>
+        </w:rPr>
+      </w:pPr>
+    </w:p>
+    <w:p>
+      <w:pPr>
+        <w:pStyle w:val="Prrafodelista"/>
+        <w:rPr>
+          <w:lang w:val="es-CO"/>
+        </w:rPr>
+      </w:pPr>
+      <w:r>
+        <w:rPr>
+          <w:noProof/>
+          <w:lang w:val="es-CO" w:eastAsia="es-CO"/>
+        </w:rPr>
+        <w:drawing>
+          <wp:inline distT="0" distB="0" distL="0" distR="0" wp14:anchorId="2F340DBE" wp14:editId="4FA9C78D">
+            <wp:extent cx="5438775" cy="4067175"/>
+            <wp:effectExtent l="0" t="0" r="9525" b="9525"/>
+            <wp:docPr id="33" name="Imagen 33"/>
+            <wp:cNvGraphicFramePr>
+              <a:graphicFrameLocks xmlns:a="http://schemas.openxmlformats.org/drawingml/2006/main" noChangeAspect="1"/>
+            </wp:cNvGraphicFramePr>
+            <a:graphic xmlns:a="http://schemas.openxmlformats.org/drawingml/2006/main">
+              <a:graphicData uri="http://schemas.openxmlformats.org/drawingml/2006/picture">
+                <pic:pic xmlns:pic="http://schemas.openxmlformats.org/drawingml/2006/picture">
+                  <pic:nvPicPr>
+                    <pic:cNvPr id="1" name=""/>
+                    <pic:cNvPicPr/>
+                  </pic:nvPicPr>
+                  <pic:blipFill>
+                    <a:blip r:embed="rId37"/>
+                    <a:stretch>
+                      <a:fillRect/>
+                    </a:stretch>
+                  </pic:blipFill>
+                  <pic:spPr>
+                    <a:xfrm>
+                      <a:off x="0" y="0"/>
+                      <a:ext cx="5438775" cy="4067175"/>
+                    </a:xfrm>
+                    <a:prstGeom prst="rect">
+                      <a:avLst/>
+                    </a:prstGeom>
+                  </pic:spPr>
+                </pic:pic>
+              </a:graphicData>
+            </a:graphic>
+          </wp:inline>
+        </w:drawing>
+      </w:r>
+    </w:p>
+    <w:p>
+      <w:pPr>
+        <w:pStyle w:val="Prrafodelista"/>
+        <w:rPr>
+          <w:lang w:val="es-CO"/>
+        </w:rPr>
+      </w:pPr>
+    </w:p>
+    <w:p>
+      <w:pPr>
+        <w:pStyle w:val="Prrafodelista"/>
+        <w:numPr>
+          <w:ilvl w:val="0"/>
+          <w:numId w:val="20"/>
+        </w:numPr>
+        <w:rPr>
+          <w:lang w:val="es-CO"/>
+        </w:rPr>
+      </w:pPr>
+      <w:r>
+        <w:t>Ejecuten la aplicación nuevamente con el caso propuesto. ¿Qué tenemos en pantalla? ¿Qué información tiene el archivo de errores?</w:t>
+      </w:r>
+    </w:p>
+    <w:p>
+      <w:pPr>
+        <w:ind w:left="708"/>
+        <w:rPr>
+          <w:lang w:val="es-CO"/>
+        </w:rPr>
+      </w:pPr>
+      <w:r>
+        <w:rPr>
+          <w:noProof/>
+          <w:lang w:val="es-CO" w:eastAsia="es-CO"/>
+        </w:rPr>
+        <w:lastRenderedPageBreak/>
+        <w:drawing>
+          <wp:inline distT="0" distB="0" distL="0" distR="0" wp14:anchorId="096383F3" wp14:editId="0D7C2D70">
+            <wp:extent cx="5612130" cy="2971165"/>
+            <wp:effectExtent l="0" t="0" r="7620" b="635"/>
+            <wp:docPr id="34" name="Imagen 34"/>
+            <wp:cNvGraphicFramePr>
+              <a:graphicFrameLocks xmlns:a="http://schemas.openxmlformats.org/drawingml/2006/main" noChangeAspect="1"/>
+            </wp:cNvGraphicFramePr>
+            <a:graphic xmlns:a="http://schemas.openxmlformats.org/drawingml/2006/main">
+              <a:graphicData uri="http://schemas.openxmlformats.org/drawingml/2006/picture">
+                <pic:pic xmlns:pic="http://schemas.openxmlformats.org/drawingml/2006/picture">
+                  <pic:nvPicPr>
+                    <pic:cNvPr id="1" name=""/>
+                    <pic:cNvPicPr/>
+                  </pic:nvPicPr>
+                  <pic:blipFill>
+                    <a:blip r:embed="rId38"/>
+                    <a:stretch>
+                      <a:fillRect/>
+                    </a:stretch>
+                  </pic:blipFill>
+                  <pic:spPr>
+                    <a:xfrm>
+                      <a:off x="0" y="0"/>
+                      <a:ext cx="5612130" cy="2971165"/>
+                    </a:xfrm>
+                    <a:prstGeom prst="rect">
+                      <a:avLst/>
+                    </a:prstGeom>
+                  </pic:spPr>
+                </pic:pic>
+              </a:graphicData>
+            </a:graphic>
+          </wp:inline>
+        </w:drawing>
+      </w:r>
+    </w:p>
+    <w:p>
+      <w:pPr>
+        <w:ind w:left="708"/>
+        <w:rPr>
+          <w:lang w:val="es-CO"/>
+        </w:rPr>
+      </w:pPr>
+      <w:r>
+        <w:rPr>
+          <w:lang w:val="es-CO"/>
+        </w:rPr>
+        <w:t>Archivo de errores:</w:t>
+      </w:r>
+    </w:p>
+    <w:p>
+      <w:pPr>
+        <w:ind w:left="708"/>
+        <w:rPr>
+          <w:lang w:val="es-CO"/>
+        </w:rPr>
+      </w:pPr>
+      <w:r>
+        <w:rPr>
+          <w:noProof/>
+          <w:lang w:val="es-CO" w:eastAsia="es-CO"/>
+        </w:rPr>
+        <w:drawing>
+          <wp:inline distT="0" distB="0" distL="0" distR="0" wp14:anchorId="3212CB10" wp14:editId="1D26195D">
+            <wp:extent cx="5612130" cy="3067050"/>
+            <wp:effectExtent l="0" t="0" r="7620" b="0"/>
+            <wp:docPr id="35" name="Imagen 35"/>
+            <wp:cNvGraphicFramePr>
+              <a:graphicFrameLocks xmlns:a="http://schemas.openxmlformats.org/drawingml/2006/main" noChangeAspect="1"/>
+            </wp:cNvGraphicFramePr>
+            <a:graphic xmlns:a="http://schemas.openxmlformats.org/drawingml/2006/main">
+              <a:graphicData uri="http://schemas.openxmlformats.org/drawingml/2006/picture">
+                <pic:pic xmlns:pic="http://schemas.openxmlformats.org/drawingml/2006/picture">
+                  <pic:nvPicPr>
+                    <pic:cNvPr id="1" name=""/>
+                    <pic:cNvPicPr/>
+                  </pic:nvPicPr>
+                  <pic:blipFill>
+                    <a:blip r:embed="rId39"/>
+                    <a:stretch>
+                      <a:fillRect/>
+                    </a:stretch>
+                  </pic:blipFill>
+                  <pic:spPr>
+                    <a:xfrm>
+                      <a:off x="0" y="0"/>
+                      <a:ext cx="5612130" cy="3067050"/>
+                    </a:xfrm>
+                    <a:prstGeom prst="rect">
+                      <a:avLst/>
+                    </a:prstGeom>
+                  </pic:spPr>
+                </pic:pic>
+              </a:graphicData>
+            </a:graphic>
+          </wp:inline>
+        </w:drawing>
+      </w:r>
+    </w:p>
+    <w:p>
+      <w:pPr>
+        <w:ind w:left="708"/>
+        <w:rPr>
+          <w:lang w:val="es-CO"/>
+        </w:rPr>
+      </w:pPr>
+      <w:r>
+        <w:rPr>
+          <w:lang w:val="es-CO"/>
+        </w:rPr>
+        <w:t xml:space="preserve">No tiene ningún error de busque ya que este no tiene excepción alguna. </w:t>
+      </w:r>
+    </w:p>
+    <w:p>
+      <w:pPr>
+        <w:tabs>
+          <w:tab w:val="left" w:pos="2913"/>
+        </w:tabs>
+        <w:rPr>
+          <w:b/>
+          <w:noProof/>
+          <w:lang w:val="es-CO" w:eastAsia="es-CO"/>
+        </w:rPr>
+      </w:pPr>
+      <w:r>
+        <w:rPr>
+          <w:b/>
+          <w:noProof/>
+          <w:lang w:val="es-CO" w:eastAsia="es-CO"/>
+        </w:rPr>
+        <w:t>RETROSPECTIVA</w:t>
+      </w:r>
+    </w:p>
+    <w:p>
+      <w:pPr>
+        <w:pStyle w:val="Prrafodelista"/>
+        <w:numPr>
+          <w:ilvl w:val="0"/>
+          <w:numId w:val="22"/>
+        </w:numPr>
+        <w:rPr>
+          <w:b/>
+          <w:lang w:val="es-CO"/>
+        </w:rPr>
+      </w:pPr>
+      <w:r>
+        <w:rPr>
+          <w:lang w:val="es-CO"/>
+        </w:rPr>
+        <w:t>¿Cuál fue el tiempo total invertido en el laboratorio por cada uno de ustedes?</w:t>
+      </w:r>
+    </w:p>
+    <w:p>
+      <w:pPr>
+        <w:pStyle w:val="Prrafodelista"/>
+        <w:rPr>
+          <w:b/>
+          <w:lang w:val="es-CO"/>
+        </w:rPr>
+      </w:pPr>
+    </w:p>
+    <w:p>
+      <w:pPr>
+        <w:pStyle w:val="Prrafodelista"/>
+        <w:rPr>
+          <w:lang w:val="es-CO"/>
+        </w:rPr>
+      </w:pPr>
+      <w:r>
+        <w:rPr>
+          <w:lang w:val="es-CO"/>
+        </w:rPr>
+        <w:t>Santiago Martínez – 48</w:t>
+      </w:r>
+    </w:p>
+    <w:p>
+      <w:pPr>
+        <w:pStyle w:val="Prrafodelista"/>
+        <w:rPr>
+          <w:lang w:val="es-CO"/>
+        </w:rPr>
+      </w:pPr>
+      <w:r>
+        <w:rPr>
+          <w:lang w:val="es-CO"/>
+        </w:rPr>
+        <w:t>Ricardo Amaya – 48</w:t>
+      </w:r>
+    </w:p>
+    <w:p>
+      <w:pPr>
+        <w:pStyle w:val="Prrafodelista"/>
+        <w:rPr>
+          <w:lang w:val="es-CO"/>
+        </w:rPr>
+      </w:pPr>
+    </w:p>
+    <w:p>
+      <w:pPr>
+        <w:pStyle w:val="Prrafodelista"/>
+        <w:rPr>
+          <w:lang w:val="es-CO"/>
+        </w:rPr>
+      </w:pPr>
+    </w:p>
+    <w:p>
+      <w:pPr>
+        <w:pStyle w:val="Prrafodelista"/>
+        <w:numPr>
+          <w:ilvl w:val="0"/>
+          <w:numId w:val="22"/>
+        </w:numPr>
+        <w:rPr>
+          <w:b/>
+          <w:lang w:val="es-CO"/>
+        </w:rPr>
+      </w:pPr>
+      <w:r>
+        <w:rPr>
+          <w:lang w:val="es-CO"/>
+        </w:rPr>
+        <w:lastRenderedPageBreak/>
+        <w:t>¿Cuál es el estado actual del laboratorio? ¿Por qué?</w:t>
+      </w:r>
+    </w:p>
+    <w:p>
+      <w:pPr>
+        <w:pStyle w:val="Prrafodelista"/>
+        <w:rPr>
+          <w:lang w:val="es-CO"/>
+        </w:rPr>
+      </w:pPr>
+    </w:p>
+    <w:p>
+      <w:pPr>
+        <w:pStyle w:val="Prrafodelista"/>
+        <w:rPr>
+          <w:lang w:val="es-CO"/>
+        </w:rPr>
+      </w:pPr>
+      <w:r>
+        <w:rPr>
+          <w:lang w:val="es-CO"/>
+        </w:rPr>
+        <w:t>Creemos que esta completo el laboratorio</w:t>
+      </w:r>
+    </w:p>
+    <w:p>
+      <w:pPr>
+        <w:pStyle w:val="Prrafodelista"/>
+        <w:rPr>
+          <w:lang w:val="es-CO"/>
+        </w:rPr>
+      </w:pPr>
+    </w:p>
+    <w:p>
+      <w:pPr>
+        <w:pStyle w:val="Prrafodelista"/>
+        <w:rPr>
+          <w:lang w:val="es-CO"/>
+        </w:rPr>
+      </w:pPr>
+    </w:p>
+    <w:p>
+      <w:pPr>
+        <w:pStyle w:val="Prrafodelista"/>
+        <w:rPr>
+          <w:lang w:val="es-CO"/>
+        </w:rPr>
+      </w:pPr>
+    </w:p>
+    <w:p>
+      <w:pPr>
+        <w:pStyle w:val="Prrafodelista"/>
+        <w:numPr>
+          <w:ilvl w:val="0"/>
+          <w:numId w:val="22"/>
+        </w:numPr>
+        <w:rPr>
+          <w:lang w:val="es-CO"/>
+        </w:rPr>
+      </w:pPr>
+      <w:r>
+        <w:rPr>
+          <w:lang w:val="es-CO"/>
+        </w:rPr>
+        <w:t>Considerando las prácticas XP del laboratorio. ¿cuál fue la más útil?</w:t>
+      </w:r>
+    </w:p>
+    <w:p>
+      <w:pPr>
+        <w:pStyle w:val="Prrafodelista"/>
+        <w:rPr>
+          <w:lang w:val="es-CO"/>
+        </w:rPr>
+      </w:pPr>
+    </w:p>
+    <w:p>
+      <w:pPr>
+        <w:pStyle w:val="Prrafodelista"/>
+        <w:rPr>
+          <w:lang w:val="es-CO"/>
+        </w:rPr>
+      </w:pPr>
+      <w:r>
+        <w:rPr>
+          <w:lang w:val="es-CO"/>
+        </w:rPr>
+        <w:t>La buena comunicación entre el equipo.</w:t>
+      </w:r>
+    </w:p>
+    <w:p>
+      <w:pPr>
+        <w:pStyle w:val="Prrafodelista"/>
+        <w:rPr>
+          <w:lang w:val="es-CO"/>
+        </w:rPr>
+      </w:pPr>
+    </w:p>
+    <w:p>
+      <w:pPr>
+        <w:pStyle w:val="Prrafodelista"/>
+        <w:rPr>
+          <w:lang w:val="es-CO"/>
+        </w:rPr>
+      </w:pPr>
+    </w:p>
+    <w:p>
+      <w:pPr>
+        <w:pStyle w:val="Prrafodelista"/>
+        <w:numPr>
+          <w:ilvl w:val="0"/>
+          <w:numId w:val="22"/>
+        </w:numPr>
+        <w:rPr>
+          <w:lang w:val="es-CO"/>
+        </w:rPr>
+      </w:pPr>
+      <w:r>
+        <w:rPr>
+          <w:lang w:val="es-CO"/>
+        </w:rPr>
+        <w:t>¿Cuál consideran fue el mayor logro? ¿Por qué?</w:t>
+      </w:r>
+    </w:p>
+    <w:p>
+      <w:pPr>
+        <w:pStyle w:val="Prrafodelista"/>
+        <w:rPr>
+          <w:lang w:val="es-CO"/>
+        </w:rPr>
+      </w:pPr>
+    </w:p>
+    <w:p>
+      <w:pPr>
+        <w:pStyle w:val="Prrafodelista"/>
+        <w:rPr>
+          <w:lang w:val="es-CO"/>
+        </w:rPr>
+      </w:pPr>
+      <w:r>
+        <w:rPr>
+          <w:lang w:val="es-CO"/>
+        </w:rPr>
+        <w:t>Poder tener la capacidad de adecuarnos a nuevos editores de java</w:t>
+      </w:r>
+    </w:p>
+    <w:p>
+      <w:pPr>
+        <w:pStyle w:val="Prrafodelista"/>
+        <w:rPr>
+          <w:lang w:val="es-CO"/>
+        </w:rPr>
+      </w:pPr>
+    </w:p>
+    <w:p>
+      <w:pPr>
+        <w:pStyle w:val="Prrafodelista"/>
+        <w:numPr>
+          <w:ilvl w:val="0"/>
+          <w:numId w:val="22"/>
+        </w:numPr>
+        <w:rPr>
+          <w:lang w:val="es-CO"/>
+        </w:rPr>
+      </w:pPr>
+      <w:r>
+        <w:rPr>
+          <w:lang w:val="es-CO"/>
+        </w:rPr>
+        <w:t>¿Cuál consideran que fue el mayor problema técnico? ¿Qué hicieron para resolverlo?</w:t>
+      </w:r>
+    </w:p>
+    <w:p>
+      <w:pPr>
+        <w:pStyle w:val="Prrafodelista"/>
+        <w:rPr>
+          <w:lang w:val="es-CO"/>
+        </w:rPr>
+      </w:pPr>
+    </w:p>
+    <w:p>
+      <w:pPr>
+        <w:pStyle w:val="Prrafodelista"/>
+        <w:rPr>
+          <w:lang w:val="es-CO"/>
+        </w:rPr>
+      </w:pPr>
+      <w:r>
+        <w:rPr>
+          <w:lang w:val="es-CO"/>
+        </w:rPr>
+        <w:t xml:space="preserve">Poder descargar </w:t>
+      </w:r>
+      <w:proofErr w:type="spellStart"/>
+      <w:r>
+        <w:rPr>
+          <w:lang w:val="es-CO"/>
+        </w:rPr>
+        <w:t>Junit</w:t>
+      </w:r>
+      <w:proofErr w:type="spellEnd"/>
+      <w:r>
+        <w:rPr>
+          <w:lang w:val="es-CO"/>
+        </w:rPr>
+        <w:t xml:space="preserve"> y utilizarlo en Visual Studio </w:t>
+      </w:r>
+      <w:proofErr w:type="spellStart"/>
+      <w:r>
+        <w:rPr>
+          <w:lang w:val="es-CO"/>
+        </w:rPr>
+        <w:t>Code</w:t>
+      </w:r>
+      <w:proofErr w:type="spellEnd"/>
+      <w:r>
+        <w:rPr>
+          <w:lang w:val="es-CO"/>
+        </w:rPr>
+        <w:t xml:space="preserve"> </w:t>
+      </w:r>
+      <w:bookmarkStart w:id="0" w:name="_GoBack"/>
       <w:bookmarkEnd w:id="0"/>
+    </w:p>
+    <w:p>
+      <w:pPr>
+        <w:pStyle w:val="Prrafodelista"/>
+        <w:rPr>
+          <w:lang w:val="es-CO"/>
+        </w:rPr>
+      </w:pPr>
+    </w:p>
+    <w:p>
+      <w:pPr>
+        <w:pStyle w:val="Prrafodelista"/>
+        <w:numPr>
+          <w:ilvl w:val="0"/>
+          <w:numId w:val="22"/>
+        </w:numPr>
+        <w:rPr>
+          <w:lang w:val="es-CO"/>
+        </w:rPr>
+      </w:pPr>
+      <w:r>
+        <w:rPr>
+          <w:lang w:val="es-CO"/>
+        </w:rPr>
+        <w:t>¿Qué hicieron bien como equipo? ¿Qué se comprometen a hacer para mejorar los resultados?</w:t>
+      </w:r>
+    </w:p>
+    <w:p>
+      <w:pPr>
+        <w:pStyle w:val="Prrafodelista"/>
+        <w:rPr>
+          <w:lang w:val="es-CO"/>
+        </w:rPr>
+      </w:pPr>
+    </w:p>
+    <w:p>
+      <w:pPr>
+        <w:pStyle w:val="Prrafodelista"/>
+        <w:rPr>
+          <w:lang w:val="es-CO"/>
+        </w:rPr>
+      </w:pPr>
+      <w:r>
+        <w:rPr>
+          <w:lang w:val="es-CO"/>
+        </w:rPr>
+        <w:t>Repartir bien el trabajo, mejorar nuestras cargas de trabajo de una mejor manera.</w:t>
+      </w:r>
+    </w:p>
+    <w:p>
+      <w:pPr>
+        <w:ind w:left="708"/>
+        <w:rPr>
+          <w:lang w:val="es-CO"/>
+        </w:rPr>
+      </w:pPr>
     </w:p>
     <w:sectPr>
       <w:pgSz w:w="12240" w:h="15840"/>
@@ -4591,6 +6348,95 @@
     </w:lvl>
   </w:abstractNum>
   <w:abstractNum w:abstractNumId="3" w15:restartNumberingAfterBreak="0">
+    <w:nsid w:val="0B417BCB"/>
+    <w:multiLevelType w:val="hybridMultilevel"/>
+    <w:tmpl w:val="5D5AB240"/>
+    <w:lvl w:ilvl="0" w:tplc="240A000F">
+      <w:start w:val="1"/>
+      <w:numFmt w:val="decimal"/>
+      <w:lvlText w:val="%1."/>
+      <w:lvlJc w:val="left"/>
+      <w:pPr>
+        <w:ind w:left="720" w:hanging="360"/>
+      </w:pPr>
+      <w:rPr>
+        <w:rFonts w:hint="default"/>
+      </w:rPr>
+    </w:lvl>
+    <w:lvl w:ilvl="1" w:tplc="240A0019" w:tentative="1">
+      <w:start w:val="1"/>
+      <w:numFmt w:val="lowerLetter"/>
+      <w:lvlText w:val="%2."/>
+      <w:lvlJc w:val="left"/>
+      <w:pPr>
+        <w:ind w:left="1440" w:hanging="360"/>
+      </w:pPr>
+    </w:lvl>
+    <w:lvl w:ilvl="2" w:tplc="240A001B" w:tentative="1">
+      <w:start w:val="1"/>
+      <w:numFmt w:val="lowerRoman"/>
+      <w:lvlText w:val="%3."/>
+      <w:lvlJc w:val="right"/>
+      <w:pPr>
+        <w:ind w:left="2160" w:hanging="180"/>
+      </w:pPr>
+    </w:lvl>
+    <w:lvl w:ilvl="3" w:tplc="240A000F" w:tentative="1">
+      <w:start w:val="1"/>
+      <w:numFmt w:val="decimal"/>
+      <w:lvlText w:val="%4."/>
+      <w:lvlJc w:val="left"/>
+      <w:pPr>
+        <w:ind w:left="2880" w:hanging="360"/>
+      </w:pPr>
+    </w:lvl>
+    <w:lvl w:ilvl="4" w:tplc="240A0019" w:tentative="1">
+      <w:start w:val="1"/>
+      <w:numFmt w:val="lowerLetter"/>
+      <w:lvlText w:val="%5."/>
+      <w:lvlJc w:val="left"/>
+      <w:pPr>
+        <w:ind w:left="3600" w:hanging="360"/>
+      </w:pPr>
+    </w:lvl>
+    <w:lvl w:ilvl="5" w:tplc="240A001B" w:tentative="1">
+      <w:start w:val="1"/>
+      <w:numFmt w:val="lowerRoman"/>
+      <w:lvlText w:val="%6."/>
+      <w:lvlJc w:val="right"/>
+      <w:pPr>
+        <w:ind w:left="4320" w:hanging="180"/>
+      </w:pPr>
+    </w:lvl>
+    <w:lvl w:ilvl="6" w:tplc="240A000F" w:tentative="1">
+      <w:start w:val="1"/>
+      <w:numFmt w:val="decimal"/>
+      <w:lvlText w:val="%7."/>
+      <w:lvlJc w:val="left"/>
+      <w:pPr>
+        <w:ind w:left="5040" w:hanging="360"/>
+      </w:pPr>
+    </w:lvl>
+    <w:lvl w:ilvl="7" w:tplc="240A0019" w:tentative="1">
+      <w:start w:val="1"/>
+      <w:numFmt w:val="lowerLetter"/>
+      <w:lvlText w:val="%8."/>
+      <w:lvlJc w:val="left"/>
+      <w:pPr>
+        <w:ind w:left="5760" w:hanging="360"/>
+      </w:pPr>
+    </w:lvl>
+    <w:lvl w:ilvl="8" w:tplc="240A001B" w:tentative="1">
+      <w:start w:val="1"/>
+      <w:numFmt w:val="lowerRoman"/>
+      <w:lvlText w:val="%9."/>
+      <w:lvlJc w:val="right"/>
+      <w:pPr>
+        <w:ind w:left="6480" w:hanging="180"/>
+      </w:pPr>
+    </w:lvl>
+  </w:abstractNum>
+  <w:abstractNum w:abstractNumId="4" w15:restartNumberingAfterBreak="0">
     <w:nsid w:val="0EE46462"/>
     <w:multiLevelType w:val="hybridMultilevel"/>
     <w:tmpl w:val="35B0FE06"/>
@@ -4679,7 +6525,96 @@
       </w:pPr>
     </w:lvl>
   </w:abstractNum>
-  <w:abstractNum w:abstractNumId="4" w15:restartNumberingAfterBreak="0">
+  <w:abstractNum w:abstractNumId="5" w15:restartNumberingAfterBreak="0">
+    <w:nsid w:val="0FBD7394"/>
+    <w:multiLevelType w:val="hybridMultilevel"/>
+    <w:tmpl w:val="9E8A9E24"/>
+    <w:lvl w:ilvl="0" w:tplc="240A000F">
+      <w:start w:val="1"/>
+      <w:numFmt w:val="decimal"/>
+      <w:lvlText w:val="%1."/>
+      <w:lvlJc w:val="left"/>
+      <w:pPr>
+        <w:ind w:left="720" w:hanging="360"/>
+      </w:pPr>
+      <w:rPr>
+        <w:rFonts w:hint="default"/>
+      </w:rPr>
+    </w:lvl>
+    <w:lvl w:ilvl="1" w:tplc="240A0019" w:tentative="1">
+      <w:start w:val="1"/>
+      <w:numFmt w:val="lowerLetter"/>
+      <w:lvlText w:val="%2."/>
+      <w:lvlJc w:val="left"/>
+      <w:pPr>
+        <w:ind w:left="1440" w:hanging="360"/>
+      </w:pPr>
+    </w:lvl>
+    <w:lvl w:ilvl="2" w:tplc="240A001B" w:tentative="1">
+      <w:start w:val="1"/>
+      <w:numFmt w:val="lowerRoman"/>
+      <w:lvlText w:val="%3."/>
+      <w:lvlJc w:val="right"/>
+      <w:pPr>
+        <w:ind w:left="2160" w:hanging="180"/>
+      </w:pPr>
+    </w:lvl>
+    <w:lvl w:ilvl="3" w:tplc="240A000F" w:tentative="1">
+      <w:start w:val="1"/>
+      <w:numFmt w:val="decimal"/>
+      <w:lvlText w:val="%4."/>
+      <w:lvlJc w:val="left"/>
+      <w:pPr>
+        <w:ind w:left="2880" w:hanging="360"/>
+      </w:pPr>
+    </w:lvl>
+    <w:lvl w:ilvl="4" w:tplc="240A0019" w:tentative="1">
+      <w:start w:val="1"/>
+      <w:numFmt w:val="lowerLetter"/>
+      <w:lvlText w:val="%5."/>
+      <w:lvlJc w:val="left"/>
+      <w:pPr>
+        <w:ind w:left="3600" w:hanging="360"/>
+      </w:pPr>
+    </w:lvl>
+    <w:lvl w:ilvl="5" w:tplc="240A001B" w:tentative="1">
+      <w:start w:val="1"/>
+      <w:numFmt w:val="lowerRoman"/>
+      <w:lvlText w:val="%6."/>
+      <w:lvlJc w:val="right"/>
+      <w:pPr>
+        <w:ind w:left="4320" w:hanging="180"/>
+      </w:pPr>
+    </w:lvl>
+    <w:lvl w:ilvl="6" w:tplc="240A000F" w:tentative="1">
+      <w:start w:val="1"/>
+      <w:numFmt w:val="decimal"/>
+      <w:lvlText w:val="%7."/>
+      <w:lvlJc w:val="left"/>
+      <w:pPr>
+        <w:ind w:left="5040" w:hanging="360"/>
+      </w:pPr>
+    </w:lvl>
+    <w:lvl w:ilvl="7" w:tplc="240A0019" w:tentative="1">
+      <w:start w:val="1"/>
+      <w:numFmt w:val="lowerLetter"/>
+      <w:lvlText w:val="%8."/>
+      <w:lvlJc w:val="left"/>
+      <w:pPr>
+        <w:ind w:left="5760" w:hanging="360"/>
+      </w:pPr>
+    </w:lvl>
+    <w:lvl w:ilvl="8" w:tplc="240A001B" w:tentative="1">
+      <w:start w:val="1"/>
+      <w:numFmt w:val="lowerRoman"/>
+      <w:lvlText w:val="%9."/>
+      <w:lvlJc w:val="right"/>
+      <w:pPr>
+        <w:ind w:left="6480" w:hanging="180"/>
+      </w:pPr>
+    </w:lvl>
+  </w:abstractNum>
+  <w:abstractNum w:abstractNumId="6" w15:restartNumberingAfterBreak="0">
     <w:nsid w:val="15EB7C23"/>
     <w:multiLevelType w:val="hybridMultilevel"/>
     <w:tmpl w:val="3E3860AE"/>
@@ -4792,7 +6727,96 @@
       </w:rPr>
     </w:lvl>
   </w:abstractNum>
-  <w:abstractNum w:abstractNumId="5" w15:restartNumberingAfterBreak="0">
+  <w:abstractNum w:abstractNumId="7" w15:restartNumberingAfterBreak="0">
+    <w:nsid w:val="17525814"/>
+    <w:multiLevelType w:val="hybridMultilevel"/>
+    <w:tmpl w:val="2C82C17A"/>
+    <w:lvl w:ilvl="0" w:tplc="240A000F">
+      <w:start w:val="1"/>
+      <w:numFmt w:val="decimal"/>
+      <w:lvlText w:val="%1."/>
+      <w:lvlJc w:val="left"/>
+      <w:pPr>
+        <w:ind w:left="720" w:hanging="360"/>
+      </w:pPr>
+      <w:rPr>
+        <w:rFonts w:hint="default"/>
+      </w:rPr>
+    </w:lvl>
+    <w:lvl w:ilvl="1" w:tplc="240A0019" w:tentative="1">
+      <w:start w:val="1"/>
+      <w:numFmt w:val="lowerLetter"/>
+      <w:lvlText w:val="%2."/>
+      <w:lvlJc w:val="left"/>
+      <w:pPr>
+        <w:ind w:left="1440" w:hanging="360"/>
+      </w:pPr>
+    </w:lvl>
+    <w:lvl w:ilvl="2" w:tplc="240A001B" w:tentative="1">
+      <w:start w:val="1"/>
+      <w:numFmt w:val="lowerRoman"/>
+      <w:lvlText w:val="%3."/>
+      <w:lvlJc w:val="right"/>
+      <w:pPr>
+        <w:ind w:left="2160" w:hanging="180"/>
+      </w:pPr>
+    </w:lvl>
+    <w:lvl w:ilvl="3" w:tplc="240A000F" w:tentative="1">
+      <w:start w:val="1"/>
+      <w:numFmt w:val="decimal"/>
+      <w:lvlText w:val="%4."/>
+      <w:lvlJc w:val="left"/>
+      <w:pPr>
+        <w:ind w:left="2880" w:hanging="360"/>
+      </w:pPr>
+    </w:lvl>
+    <w:lvl w:ilvl="4" w:tplc="240A0019" w:tentative="1">
+      <w:start w:val="1"/>
+      <w:numFmt w:val="lowerLetter"/>
+      <w:lvlText w:val="%5."/>
+      <w:lvlJc w:val="left"/>
+      <w:pPr>
+        <w:ind w:left="3600" w:hanging="360"/>
+      </w:pPr>
+    </w:lvl>
+    <w:lvl w:ilvl="5" w:tplc="240A001B" w:tentative="1">
+      <w:start w:val="1"/>
+      <w:numFmt w:val="lowerRoman"/>
+      <w:lvlText w:val="%6."/>
+      <w:lvlJc w:val="right"/>
+      <w:pPr>
+        <w:ind w:left="4320" w:hanging="180"/>
+      </w:pPr>
+    </w:lvl>
+    <w:lvl w:ilvl="6" w:tplc="240A000F" w:tentative="1">
+      <w:start w:val="1"/>
+      <w:numFmt w:val="decimal"/>
+      <w:lvlText w:val="%7."/>
+      <w:lvlJc w:val="left"/>
+      <w:pPr>
+        <w:ind w:left="5040" w:hanging="360"/>
+      </w:pPr>
+    </w:lvl>
+    <w:lvl w:ilvl="7" w:tplc="240A0019" w:tentative="1">
+      <w:start w:val="1"/>
+      <w:numFmt w:val="lowerLetter"/>
+      <w:lvlText w:val="%8."/>
+      <w:lvlJc w:val="left"/>
+      <w:pPr>
+        <w:ind w:left="5760" w:hanging="360"/>
+      </w:pPr>
+    </w:lvl>
+    <w:lvl w:ilvl="8" w:tplc="240A001B" w:tentative="1">
+      <w:start w:val="1"/>
+      <w:numFmt w:val="lowerRoman"/>
+      <w:lvlText w:val="%9."/>
+      <w:lvlJc w:val="right"/>
+      <w:pPr>
+        <w:ind w:left="6480" w:hanging="180"/>
+      </w:pPr>
+    </w:lvl>
+  </w:abstractNum>
+  <w:abstractNum w:abstractNumId="8" w15:restartNumberingAfterBreak="0">
     <w:nsid w:val="17F36E43"/>
     <w:multiLevelType w:val="hybridMultilevel"/>
     <w:tmpl w:val="B302CB8A"/>
@@ -4882,7 +6906,120 @@
       </w:pPr>
     </w:lvl>
   </w:abstractNum>
-  <w:abstractNum w:abstractNumId="6" w15:restartNumberingAfterBreak="0">
+  <w:abstractNum w:abstractNumId="9" w15:restartNumberingAfterBreak="0">
+    <w:nsid w:val="22E55684"/>
+    <w:multiLevelType w:val="hybridMultilevel"/>
+    <w:tmpl w:val="914453BC"/>
+    <w:lvl w:ilvl="0" w:tplc="240A0001">
+      <w:start w:val="1"/>
+      <w:numFmt w:val="bullet"/>
+      <w:lvlText w:val=""/>
+      <w:lvlJc w:val="left"/>
+      <w:pPr>
+        <w:ind w:left="1440" w:hanging="360"/>
+      </w:pPr>
+      <w:rPr>
+        <w:rFonts w:ascii="Symbol" w:hAnsi="Symbol" w:hint="default"/>
+      </w:rPr>
+    </w:lvl>
+    <w:lvl w:ilvl="1" w:tplc="240A0003" w:tentative="1">
+      <w:start w:val="1"/>
+      <w:numFmt w:val="bullet"/>
+      <w:lvlText w:val="o"/>
+      <w:lvlJc w:val="left"/>
+      <w:pPr>
+        <w:ind w:left="2160" w:hanging="360"/>
+      </w:pPr>
+      <w:rPr>
+        <w:rFonts w:ascii="Courier New" w:hAnsi="Courier New" w:cs="Courier New" w:hint="default"/>
+      </w:rPr>
+    </w:lvl>
+    <w:lvl w:ilvl="2" w:tplc="240A0005" w:tentative="1">
+      <w:start w:val="1"/>
+      <w:numFmt w:val="bullet"/>
+      <w:lvlText w:val=""/>
+      <w:lvlJc w:val="left"/>
+      <w:pPr>
+        <w:ind w:left="2880" w:hanging="360"/>
+      </w:pPr>
+      <w:rPr>
+        <w:rFonts w:ascii="Wingdings" w:hAnsi="Wingdings" w:hint="default"/>
+      </w:rPr>
+    </w:lvl>
+    <w:lvl w:ilvl="3" w:tplc="240A0001" w:tentative="1">
+      <w:start w:val="1"/>
+      <w:numFmt w:val="bullet"/>
+      <w:lvlText w:val=""/>
+      <w:lvlJc w:val="left"/>
+      <w:pPr>
+        <w:ind w:left="3600" w:hanging="360"/>
+      </w:pPr>
+      <w:rPr>
+        <w:rFonts w:ascii="Symbol" w:hAnsi="Symbol" w:hint="default"/>
+      </w:rPr>
+    </w:lvl>
+    <w:lvl w:ilvl="4" w:tplc="240A0003" w:tentative="1">
+      <w:start w:val="1"/>
+      <w:numFmt w:val="bullet"/>
+      <w:lvlText w:val="o"/>
+      <w:lvlJc w:val="left"/>
+      <w:pPr>
+        <w:ind w:left="4320" w:hanging="360"/>
+      </w:pPr>
+      <w:rPr>
+        <w:rFonts w:ascii="Courier New" w:hAnsi="Courier New" w:cs="Courier New" w:hint="default"/>
+      </w:rPr>
+    </w:lvl>
+    <w:lvl w:ilvl="5" w:tplc="240A0005" w:tentative="1">
+      <w:start w:val="1"/>
+      <w:numFmt w:val="bullet"/>
+      <w:lvlText w:val=""/>
+      <w:lvlJc w:val="left"/>
+      <w:pPr>
+        <w:ind w:left="5040" w:hanging="360"/>
+      </w:pPr>
+      <w:rPr>
+        <w:rFonts w:ascii="Wingdings" w:hAnsi="Wingdings" w:hint="default"/>
+      </w:rPr>
+    </w:lvl>
+    <w:lvl w:ilvl="6" w:tplc="240A0001" w:tentative="1">
+      <w:start w:val="1"/>
+      <w:numFmt w:val="bullet"/>
+      <w:lvlText w:val=""/>
+      <w:lvlJc w:val="left"/>
+      <w:pPr>
+        <w:ind w:left="5760" w:hanging="360"/>
+      </w:pPr>
+      <w:rPr>
+        <w:rFonts w:ascii="Symbol" w:hAnsi="Symbol" w:hint="default"/>
+      </w:rPr>
+    </w:lvl>
+    <w:lvl w:ilvl="7" w:tplc="240A0003" w:tentative="1">
+      <w:start w:val="1"/>
+      <w:numFmt w:val="bullet"/>
+      <w:lvlText w:val="o"/>
+      <w:lvlJc w:val="left"/>
+      <w:pPr>
+        <w:ind w:left="6480" w:hanging="360"/>
+      </w:pPr>
+      <w:rPr>
+        <w:rFonts w:ascii="Courier New" w:hAnsi="Courier New" w:cs="Courier New" w:hint="default"/>
+      </w:rPr>
+    </w:lvl>
+    <w:lvl w:ilvl="8" w:tplc="240A0005" w:tentative="1">
+      <w:start w:val="1"/>
+      <w:numFmt w:val="bullet"/>
+      <w:lvlText w:val=""/>
+      <w:lvlJc w:val="left"/>
+      <w:pPr>
+        <w:ind w:left="7200" w:hanging="360"/>
+      </w:pPr>
+      <w:rPr>
+        <w:rFonts w:ascii="Wingdings" w:hAnsi="Wingdings" w:hint="default"/>
+      </w:rPr>
+    </w:lvl>
+  </w:abstractNum>
+  <w:abstractNum w:abstractNumId="10" w15:restartNumberingAfterBreak="0">
     <w:nsid w:val="24E52800"/>
     <w:multiLevelType w:val="hybridMultilevel"/>
     <w:tmpl w:val="8A486734"/>
@@ -4995,7 +7132,7 @@
       </w:rPr>
     </w:lvl>
   </w:abstractNum>
-  <w:abstractNum w:abstractNumId="7" w15:restartNumberingAfterBreak="0">
+  <w:abstractNum w:abstractNumId="11" w15:restartNumberingAfterBreak="0">
     <w:nsid w:val="25D51D3F"/>
     <w:multiLevelType w:val="hybridMultilevel"/>
     <w:tmpl w:val="7FEAAAF6"/>
@@ -5108,7 +7245,97 @@
       </w:rPr>
     </w:lvl>
   </w:abstractNum>
-  <w:abstractNum w:abstractNumId="8" w15:restartNumberingAfterBreak="0">
+  <w:abstractNum w:abstractNumId="12" w15:restartNumberingAfterBreak="0">
+    <w:nsid w:val="28D11236"/>
+    <w:multiLevelType w:val="hybridMultilevel"/>
+    <w:tmpl w:val="A202A35C"/>
+    <w:lvl w:ilvl="0" w:tplc="A9D4985E">
+      <w:start w:val="1"/>
+      <w:numFmt w:val="decimal"/>
+      <w:lvlText w:val="%1."/>
+      <w:lvlJc w:val="left"/>
+      <w:pPr>
+        <w:ind w:left="720" w:hanging="360"/>
+      </w:pPr>
+      <w:rPr>
+        <w:rFonts w:hint="default"/>
+        <w:b/>
+      </w:rPr>
+    </w:lvl>
+    <w:lvl w:ilvl="1" w:tplc="240A0019" w:tentative="1">
+      <w:start w:val="1"/>
+      <w:numFmt w:val="lowerLetter"/>
+      <w:lvlText w:val="%2."/>
+      <w:lvlJc w:val="left"/>
+      <w:pPr>
+        <w:ind w:left="1440" w:hanging="360"/>
+      </w:pPr>
+    </w:lvl>
+    <w:lvl w:ilvl="2" w:tplc="240A001B" w:tentative="1">
+      <w:start w:val="1"/>
+      <w:numFmt w:val="lowerRoman"/>
+      <w:lvlText w:val="%3."/>
+      <w:lvlJc w:val="right"/>
+      <w:pPr>
+        <w:ind w:left="2160" w:hanging="180"/>
+      </w:pPr>
+    </w:lvl>
+    <w:lvl w:ilvl="3" w:tplc="240A000F" w:tentative="1">
+      <w:start w:val="1"/>
+      <w:numFmt w:val="decimal"/>
+      <w:lvlText w:val="%4."/>
+      <w:lvlJc w:val="left"/>
+      <w:pPr>
+        <w:ind w:left="2880" w:hanging="360"/>
+      </w:pPr>
+    </w:lvl>
+    <w:lvl w:ilvl="4" w:tplc="240A0019" w:tentative="1">
+      <w:start w:val="1"/>
+      <w:numFmt w:val="lowerLetter"/>
+      <w:lvlText w:val="%5."/>
+      <w:lvlJc w:val="left"/>
+      <w:pPr>
+        <w:ind w:left="3600" w:hanging="360"/>
+      </w:pPr>
+    </w:lvl>
+    <w:lvl w:ilvl="5" w:tplc="240A001B" w:tentative="1">
+      <w:start w:val="1"/>
+      <w:numFmt w:val="lowerRoman"/>
+      <w:lvlText w:val="%6."/>
+      <w:lvlJc w:val="right"/>
+      <w:pPr>
+        <w:ind w:left="4320" w:hanging="180"/>
+      </w:pPr>
+    </w:lvl>
+    <w:lvl w:ilvl="6" w:tplc="240A000F" w:tentative="1">
+      <w:start w:val="1"/>
+      <w:numFmt w:val="decimal"/>
+      <w:lvlText w:val="%7."/>
+      <w:lvlJc w:val="left"/>
+      <w:pPr>
+        <w:ind w:left="5040" w:hanging="360"/>
+      </w:pPr>
+    </w:lvl>
+    <w:lvl w:ilvl="7" w:tplc="240A0019" w:tentative="1">
+      <w:start w:val="1"/>
+      <w:numFmt w:val="lowerLetter"/>
+      <w:lvlText w:val="%8."/>
+      <w:lvlJc w:val="left"/>
+      <w:pPr>
+        <w:ind w:left="5760" w:hanging="360"/>
+      </w:pPr>
+    </w:lvl>
+    <w:lvl w:ilvl="8" w:tplc="240A001B" w:tentative="1">
+      <w:start w:val="1"/>
+      <w:numFmt w:val="lowerRoman"/>
+      <w:lvlText w:val="%9."/>
+      <w:lvlJc w:val="right"/>
+      <w:pPr>
+        <w:ind w:left="6480" w:hanging="180"/>
+      </w:pPr>
+    </w:lvl>
+  </w:abstractNum>
+  <w:abstractNum w:abstractNumId="13" w15:restartNumberingAfterBreak="0">
     <w:nsid w:val="2B7F52E8"/>
     <w:multiLevelType w:val="hybridMultilevel"/>
     <w:tmpl w:val="F6166EA6"/>
@@ -5221,7 +7448,7 @@
       </w:rPr>
     </w:lvl>
   </w:abstractNum>
-  <w:abstractNum w:abstractNumId="9" w15:restartNumberingAfterBreak="0">
+  <w:abstractNum w:abstractNumId="14" w15:restartNumberingAfterBreak="0">
     <w:nsid w:val="30F0116E"/>
     <w:multiLevelType w:val="hybridMultilevel"/>
     <w:tmpl w:val="7098DB94"/>
@@ -5310,7 +7537,7 @@
       </w:pPr>
     </w:lvl>
   </w:abstractNum>
-  <w:abstractNum w:abstractNumId="10" w15:restartNumberingAfterBreak="0">
+  <w:abstractNum w:abstractNumId="15" w15:restartNumberingAfterBreak="0">
     <w:nsid w:val="47C63FE9"/>
     <w:multiLevelType w:val="hybridMultilevel"/>
     <w:tmpl w:val="1C369C50"/>
@@ -5399,7 +7626,7 @@
       </w:pPr>
     </w:lvl>
   </w:abstractNum>
-  <w:abstractNum w:abstractNumId="11" w15:restartNumberingAfterBreak="0">
+  <w:abstractNum w:abstractNumId="16" w15:restartNumberingAfterBreak="0">
     <w:nsid w:val="4CAB744E"/>
     <w:multiLevelType w:val="hybridMultilevel"/>
     <w:tmpl w:val="A0987C16"/>
@@ -5488,7 +7715,7 @@
       </w:pPr>
     </w:lvl>
   </w:abstractNum>
-  <w:abstractNum w:abstractNumId="12" w15:restartNumberingAfterBreak="0">
+  <w:abstractNum w:abstractNumId="17" w15:restartNumberingAfterBreak="0">
     <w:nsid w:val="5105698A"/>
     <w:multiLevelType w:val="hybridMultilevel"/>
     <w:tmpl w:val="68200DF2"/>
@@ -5601,7 +7828,7 @@
       </w:rPr>
     </w:lvl>
   </w:abstractNum>
-  <w:abstractNum w:abstractNumId="13" w15:restartNumberingAfterBreak="0">
+  <w:abstractNum w:abstractNumId="18" w15:restartNumberingAfterBreak="0">
     <w:nsid w:val="68D51282"/>
     <w:multiLevelType w:val="hybridMultilevel"/>
     <w:tmpl w:val="52D8B918"/>
@@ -5714,7 +7941,7 @@
       </w:rPr>
     </w:lvl>
   </w:abstractNum>
-  <w:abstractNum w:abstractNumId="14" w15:restartNumberingAfterBreak="0">
+  <w:abstractNum w:abstractNumId="19" w15:restartNumberingAfterBreak="0">
     <w:nsid w:val="6AE525C3"/>
     <w:multiLevelType w:val="hybridMultilevel"/>
     <w:tmpl w:val="676C2F64"/>
@@ -5804,7 +8031,7 @@
       </w:pPr>
     </w:lvl>
   </w:abstractNum>
-  <w:abstractNum w:abstractNumId="15" w15:restartNumberingAfterBreak="0">
+  <w:abstractNum w:abstractNumId="20" w15:restartNumberingAfterBreak="0">
     <w:nsid w:val="7BF248F7"/>
     <w:multiLevelType w:val="hybridMultilevel"/>
     <w:tmpl w:val="BC5A7206"/>
@@ -5917,41 +8144,130 @@
       </w:rPr>
     </w:lvl>
   </w:abstractNum>
+  <w:abstractNum w:abstractNumId="21" w15:restartNumberingAfterBreak="0">
+    <w:nsid w:val="7EDD431E"/>
+    <w:multiLevelType w:val="hybridMultilevel"/>
+    <w:tmpl w:val="D264D3F0"/>
+    <w:lvl w:ilvl="0" w:tplc="240A000F">
+      <w:start w:val="1"/>
+      <w:numFmt w:val="decimal"/>
+      <w:lvlText w:val="%1."/>
+      <w:lvlJc w:val="left"/>
+      <w:pPr>
+        <w:ind w:left="720" w:hanging="360"/>
+      </w:pPr>
+      <w:rPr>
+        <w:rFonts w:hint="default"/>
+      </w:rPr>
+    </w:lvl>
+    <w:lvl w:ilvl="1" w:tplc="240A0019" w:tentative="1">
+      <w:start w:val="1"/>
+      <w:numFmt w:val="lowerLetter"/>
+      <w:lvlText w:val="%2."/>
+      <w:lvlJc w:val="left"/>
+      <w:pPr>
+        <w:ind w:left="1440" w:hanging="360"/>
+      </w:pPr>
+    </w:lvl>
+    <w:lvl w:ilvl="2" w:tplc="240A001B" w:tentative="1">
+      <w:start w:val="1"/>
+      <w:numFmt w:val="lowerRoman"/>
+      <w:lvlText w:val="%3."/>
+      <w:lvlJc w:val="right"/>
+      <w:pPr>
+        <w:ind w:left="2160" w:hanging="180"/>
+      </w:pPr>
+    </w:lvl>
+    <w:lvl w:ilvl="3" w:tplc="240A000F" w:tentative="1">
+      <w:start w:val="1"/>
+      <w:numFmt w:val="decimal"/>
+      <w:lvlText w:val="%4."/>
+      <w:lvlJc w:val="left"/>
+      <w:pPr>
+        <w:ind w:left="2880" w:hanging="360"/>
+      </w:pPr>
+    </w:lvl>
+    <w:lvl w:ilvl="4" w:tplc="240A0019" w:tentative="1">
+      <w:start w:val="1"/>
+      <w:numFmt w:val="lowerLetter"/>
+      <w:lvlText w:val="%5."/>
+      <w:lvlJc w:val="left"/>
+      <w:pPr>
+        <w:ind w:left="3600" w:hanging="360"/>
+      </w:pPr>
+    </w:lvl>
+    <w:lvl w:ilvl="5" w:tplc="240A001B" w:tentative="1">
+      <w:start w:val="1"/>
+      <w:numFmt w:val="lowerRoman"/>
+      <w:lvlText w:val="%6."/>
+      <w:lvlJc w:val="right"/>
+      <w:pPr>
+        <w:ind w:left="4320" w:hanging="180"/>
+      </w:pPr>
+    </w:lvl>
+    <w:lvl w:ilvl="6" w:tplc="240A000F" w:tentative="1">
+      <w:start w:val="1"/>
+      <w:numFmt w:val="decimal"/>
+      <w:lvlText w:val="%7."/>
+      <w:lvlJc w:val="left"/>
+      <w:pPr>
+        <w:ind w:left="5040" w:hanging="360"/>
+      </w:pPr>
+    </w:lvl>
+    <w:lvl w:ilvl="7" w:tplc="240A0019" w:tentative="1">
+      <w:start w:val="1"/>
+      <w:numFmt w:val="lowerLetter"/>
+      <w:lvlText w:val="%8."/>
+      <w:lvlJc w:val="left"/>
+      <w:pPr>
+        <w:ind w:left="5760" w:hanging="360"/>
+      </w:pPr>
+    </w:lvl>
+    <w:lvl w:ilvl="8" w:tplc="240A001B" w:tentative="1">
+      <w:start w:val="1"/>
+      <w:numFmt w:val="lowerRoman"/>
+      <w:lvlText w:val="%9."/>
+      <w:lvlJc w:val="right"/>
+      <w:pPr>
+        <w:ind w:left="6480" w:hanging="180"/>
+      </w:pPr>
+    </w:lvl>
+  </w:abstractNum>
   <w:num w:numId="1">
-    <w:abstractNumId w:val="9"/>
+    <w:abstractNumId w:val="14"/>
   </w:num>
   <w:num w:numId="2">
-    <w:abstractNumId w:val="15"/>
+    <w:abstractNumId w:val="20"/>
   </w:num>
   <w:num w:numId="3">
-    <w:abstractNumId w:val="4"/>
+    <w:abstractNumId w:val="6"/>
   </w:num>
   <w:num w:numId="4">
-    <w:abstractNumId w:val="11"/>
+    <w:abstractNumId w:val="16"/>
   </w:num>
   <w:num w:numId="5">
     <w:abstractNumId w:val="2"/>
   </w:num>
   <w:num w:numId="6">
+    <w:abstractNumId w:val="18"/>
+  </w:num>
+  <w:num w:numId="7">
+    <w:abstractNumId w:val="17"/>
+  </w:num>
+  <w:num w:numId="8">
     <w:abstractNumId w:val="13"/>
   </w:num>
-  <w:num w:numId="7">
-    <w:abstractNumId w:val="12"/>
+  <w:num w:numId="9">
+    <w:abstractNumId w:val="19"/>
   </w:num>
-  <w:num w:numId="8">
+  <w:num w:numId="10">
+    <w:abstractNumId w:val="11"/>
+  </w:num>
+  <w:num w:numId="11">
     <w:abstractNumId w:val="8"/>
   </w:num>
-  <w:num w:numId="9">
-    <w:abstractNumId w:val="14"/>
-  </w:num>
-  <w:num w:numId="10">
-    <w:abstractNumId w:val="7"/>
-  </w:num>
-  <w:num w:numId="11">
-    <w:abstractNumId w:val="5"/>
-  </w:num>
   <w:num w:numId="12">
-    <w:abstractNumId w:val="6"/>
+    <w:abstractNumId w:val="10"/>
   </w:num>
   <w:num w:numId="13">
     <w:abstractNumId w:val="0"/>
@@ -5960,10 +8276,28 @@
     <w:abstractNumId w:val="1"/>
   </w:num>
   <w:num w:numId="15">
+    <w:abstractNumId w:val="4"/>
+  </w:num>
+  <w:num w:numId="16">
+    <w:abstractNumId w:val="15"/>
+  </w:num>
+  <w:num w:numId="17">
+    <w:abstractNumId w:val="5"/>
+  </w:num>
+  <w:num w:numId="18">
     <w:abstractNumId w:val="3"/>
   </w:num>
-  <w:num w:numId="16">
-    <w:abstractNumId w:val="10"/>
+  <w:num w:numId="19">
+    <w:abstractNumId w:val="21"/>
+  </w:num>
+  <w:num w:numId="20">
+    <w:abstractNumId w:val="7"/>
+  </w:num>
+  <w:num w:numId="21">
+    <w:abstractNumId w:val="9"/>
+  </w:num>
+  <w:num w:numId="22">
+    <w:abstractNumId w:val="12"/>
   </w:num>
 </w:numbering>
 </file>

</xml_diff>

<commit_message>
Se cree que se termino el lab
</commit_message>
<xml_diff>
--- a/Lab04/lab04.docx
+++ b/Lab04/lab04.docx
@@ -3430,10 +3430,10 @@
           <w:lang w:val="es-CO" w:eastAsia="es-CO"/>
         </w:rPr>
         <w:drawing>
-          <wp:inline distT="0" distB="0" distL="0" distR="0" wp14:anchorId="23919256" wp14:editId="5A240225">
-            <wp:extent cx="5612130" cy="2096770"/>
+          <wp:inline distT="0" distB="0" distL="0" distR="0" wp14:anchorId="2622B38B" wp14:editId="1047AA14">
+            <wp:extent cx="5612130" cy="1322705"/>
             <wp:effectExtent l="0" t="0" r="7620" b="0"/>
-            <wp:docPr id="20" name="Imagen 20"/>
+            <wp:docPr id="27" name="Imagen 27"/>
             <wp:cNvGraphicFramePr>
               <a:graphicFrameLocks xmlns:a="http://schemas.openxmlformats.org/drawingml/2006/main" noChangeAspect="1"/>
             </wp:cNvGraphicFramePr>
@@ -3453,7 +3453,7 @@
                   <pic:spPr>
                     <a:xfrm>
                       <a:off x="0" y="0"/>
-                      <a:ext cx="5612130" cy="2096770"/>
+                      <a:ext cx="5612130" cy="1322705"/>
                     </a:xfrm>
                     <a:prstGeom prst="rect">
                       <a:avLst/>
@@ -3470,40 +3470,16 @@
       <w:pPr>
         <w:pStyle w:val="Prrafodelista"/>
         <w:rPr>
-          <w:lang w:val="es-CO"/>
-        </w:rPr>
-      </w:pPr>
-    </w:p>
-    <w:p>
-      <w:pPr>
-        <w:pStyle w:val="Prrafodelista"/>
-        <w:numPr>
-          <w:ilvl w:val="0"/>
-          <w:numId w:val="11"/>
-        </w:numPr>
-        <w:rPr>
-          <w:lang w:val="es-CO"/>
-        </w:rPr>
-      </w:pPr>
-      <w:r>
-        <w:rPr>
-          <w:lang w:val="es-CO"/>
-        </w:rPr>
-        <w:t>Ejecuten nuevamente la aplicación con el caso de prueba propuesto en 1. ¿Qué sucede ahora? Capture la pantalla.</w:t>
-      </w:r>
-    </w:p>
-    <w:p>
-      <w:pPr>
-        <w:pStyle w:val="Prrafodelista"/>
-        <w:rPr>
-          <w:lang w:val="es-CO"/>
-        </w:rPr>
-      </w:pPr>
-    </w:p>
-    <w:p>
-      <w:pPr>
-        <w:pStyle w:val="Prrafodelista"/>
-        <w:rPr>
+          <w:color w:val="FF0000"/>
+          <w:lang w:val="es-CO"/>
+        </w:rPr>
+      </w:pPr>
+    </w:p>
+    <w:p>
+      <w:pPr>
+        <w:pStyle w:val="Prrafodelista"/>
+        <w:rPr>
+          <w:color w:val="FF0000"/>
           <w:lang w:val="es-CO"/>
         </w:rPr>
       </w:pPr>
@@ -3512,12 +3488,11 @@
           <w:noProof/>
           <w:lang w:val="es-CO" w:eastAsia="es-CO"/>
         </w:rPr>
-        <w:lastRenderedPageBreak/>
         <w:drawing>
-          <wp:inline distT="0" distB="0" distL="0" distR="0" wp14:anchorId="684A217F" wp14:editId="73DA59D5">
-            <wp:extent cx="4162425" cy="4229100"/>
+          <wp:inline distT="0" distB="0" distL="0" distR="0" wp14:anchorId="6BB03940" wp14:editId="1B7E054F">
+            <wp:extent cx="4467225" cy="342900"/>
             <wp:effectExtent l="0" t="0" r="9525" b="0"/>
-            <wp:docPr id="21" name="Imagen 21"/>
+            <wp:docPr id="40" name="Imagen 40"/>
             <wp:cNvGraphicFramePr>
               <a:graphicFrameLocks xmlns:a="http://schemas.openxmlformats.org/drawingml/2006/main" noChangeAspect="1"/>
             </wp:cNvGraphicFramePr>
@@ -3537,7 +3512,7 @@
                   <pic:spPr>
                     <a:xfrm>
                       <a:off x="0" y="0"/>
-                      <a:ext cx="4162425" cy="4229100"/>
+                      <a:ext cx="4467225" cy="342900"/>
                     </a:xfrm>
                     <a:prstGeom prst="rect">
                       <a:avLst/>
@@ -3560,45 +3535,10 @@
     </w:p>
     <w:p>
       <w:pPr>
-        <w:rPr>
-          <w:lang w:val="es-CO"/>
-        </w:rPr>
-      </w:pPr>
-    </w:p>
-    <w:p>
-      <w:pPr>
-        <w:rPr>
-          <w:b/>
-          <w:lang w:val="es-CO"/>
-        </w:rPr>
-      </w:pPr>
-      <w:r>
-        <w:rPr>
-          <w:b/>
-          <w:lang w:val="es-CO"/>
-        </w:rPr>
-        <w:t>Adicionar un área. ¿Y si ya se encuentra?</w:t>
-      </w:r>
-    </w:p>
-    <w:p>
-      <w:pPr>
-        <w:rPr>
-          <w:lang w:val="es-CO"/>
-        </w:rPr>
-      </w:pPr>
-      <w:r>
-        <w:rPr>
-          <w:lang w:val="es-CO"/>
-        </w:rPr>
-        <w:t>EL objetivo es perfeccionar la funcionalidad de adicionar un área.</w:t>
-      </w:r>
-    </w:p>
-    <w:p>
-      <w:pPr>
         <w:pStyle w:val="Prrafodelista"/>
         <w:numPr>
           <w:ilvl w:val="0"/>
-          <w:numId w:val="15"/>
+          <w:numId w:val="11"/>
         </w:numPr>
         <w:rPr>
           <w:lang w:val="es-CO"/>
@@ -3608,72 +3548,16 @@
         <w:rPr>
           <w:lang w:val="es-CO"/>
         </w:rPr>
-        <w:t xml:space="preserve">Adicionen dos veces la nueva área </w:t>
-      </w:r>
-      <w:proofErr w:type="spellStart"/>
-      <w:r>
-        <w:rPr>
-          <w:lang w:val="es-CO"/>
-        </w:rPr>
-        <w:t>Tuparro</w:t>
-      </w:r>
-      <w:proofErr w:type="spellEnd"/>
-      <w:r>
-        <w:rPr>
-          <w:lang w:val="es-CO"/>
-        </w:rPr>
-        <w:t xml:space="preserve"> ¿Qué ocurre? ¿Cómo lo comprueban?</w:t>
-      </w:r>
-    </w:p>
-    <w:p>
-      <w:pPr>
-        <w:pStyle w:val="Prrafodelista"/>
-        <w:rPr>
-          <w:lang w:val="es-CO"/>
-        </w:rPr>
-      </w:pPr>
-      <w:r>
-        <w:rPr>
-          <w:lang w:val="es-CO"/>
-        </w:rPr>
-        <w:t>Capturen la pantalla. ¿Es adecuado este comportamiento?</w:t>
-      </w:r>
-    </w:p>
-    <w:p>
-      <w:pPr>
-        <w:pStyle w:val="Prrafodelista"/>
-        <w:rPr>
-          <w:lang w:val="es-CO"/>
-        </w:rPr>
-      </w:pPr>
-    </w:p>
-    <w:p>
-      <w:pPr>
-        <w:pStyle w:val="Prrafodelista"/>
-        <w:rPr>
-          <w:lang w:val="es-CO"/>
-        </w:rPr>
-      </w:pPr>
-      <w:r>
-        <w:rPr>
-          <w:lang w:val="es-CO"/>
-        </w:rPr>
-        <w:t xml:space="preserve">Al añadir dos veces </w:t>
-      </w:r>
-      <w:proofErr w:type="spellStart"/>
-      <w:r>
-        <w:rPr>
-          <w:lang w:val="es-CO"/>
-        </w:rPr>
-        <w:t>Tuparro</w:t>
-      </w:r>
-      <w:proofErr w:type="spellEnd"/>
-      <w:r>
-        <w:rPr>
-          <w:lang w:val="es-CO"/>
-        </w:rPr>
-        <w:t>, en este caso nos dirigimos a listar y nos muestra dos veces la información, esto no debería pasar, si ya está, no se debería añadir.</w:t>
-      </w:r>
+        <w:t>Ejecuten nuevamente la aplicación con el caso de prueba propuesto en 1. ¿Qué sucede ahora? Capture la pantalla.</w:t>
+      </w:r>
+    </w:p>
+    <w:p>
+      <w:pPr>
+        <w:pStyle w:val="Prrafodelista"/>
+        <w:rPr>
+          <w:lang w:val="es-CO"/>
+        </w:rPr>
+      </w:pPr>
     </w:p>
     <w:p>
       <w:pPr>
@@ -3689,10 +3573,10 @@
         </w:rPr>
         <w:lastRenderedPageBreak/>
         <w:drawing>
-          <wp:inline distT="0" distB="0" distL="0" distR="0" wp14:anchorId="1518EDD0" wp14:editId="4BDC38AE">
-            <wp:extent cx="4152900" cy="4210050"/>
-            <wp:effectExtent l="0" t="0" r="0" b="0"/>
-            <wp:docPr id="22" name="Imagen 22"/>
+          <wp:inline distT="0" distB="0" distL="0" distR="0" wp14:anchorId="684A217F" wp14:editId="73DA59D5">
+            <wp:extent cx="4162425" cy="4229100"/>
+            <wp:effectExtent l="0" t="0" r="9525" b="0"/>
+            <wp:docPr id="21" name="Imagen 21"/>
             <wp:cNvGraphicFramePr>
               <a:graphicFrameLocks xmlns:a="http://schemas.openxmlformats.org/drawingml/2006/main" noChangeAspect="1"/>
             </wp:cNvGraphicFramePr>
@@ -3712,7 +3596,7 @@
                   <pic:spPr>
                     <a:xfrm>
                       <a:off x="0" y="0"/>
-                      <a:ext cx="4152900" cy="4210050"/>
+                      <a:ext cx="4162425" cy="4229100"/>
                     </a:xfrm>
                     <a:prstGeom prst="rect">
                       <a:avLst/>
@@ -3728,6 +3612,49 @@
     <w:p>
       <w:pPr>
         <w:pStyle w:val="Prrafodelista"/>
+        <w:rPr>
+          <w:lang w:val="es-CO"/>
+        </w:rPr>
+      </w:pPr>
+    </w:p>
+    <w:p>
+      <w:pPr>
+        <w:rPr>
+          <w:lang w:val="es-CO"/>
+        </w:rPr>
+      </w:pPr>
+    </w:p>
+    <w:p>
+      <w:pPr>
+        <w:rPr>
+          <w:b/>
+          <w:lang w:val="es-CO"/>
+        </w:rPr>
+      </w:pPr>
+      <w:r>
+        <w:rPr>
+          <w:b/>
+          <w:lang w:val="es-CO"/>
+        </w:rPr>
+        <w:t>Adicionar un área. ¿Y si ya se encuentra?</w:t>
+      </w:r>
+    </w:p>
+    <w:p>
+      <w:pPr>
+        <w:rPr>
+          <w:lang w:val="es-CO"/>
+        </w:rPr>
+      </w:pPr>
+      <w:r>
+        <w:rPr>
+          <w:lang w:val="es-CO"/>
+        </w:rPr>
+        <w:t>EL objetivo es perfeccionar la funcionalidad de adicionar un área.</w:t>
+      </w:r>
+    </w:p>
+    <w:p>
+      <w:pPr>
+        <w:pStyle w:val="Prrafodelista"/>
         <w:numPr>
           <w:ilvl w:val="0"/>
           <w:numId w:val="15"/>
@@ -3740,220 +3667,72 @@
         <w:rPr>
           <w:lang w:val="es-CO"/>
         </w:rPr>
-        <w:t>Analicen el diseño realizado. ¿Qué método debería lanzar la excepción? ¿Qué métodos deberían propagarla? ¿Qué método debería atenderla? Explique claramente.</w:t>
-      </w:r>
-    </w:p>
-    <w:p>
-      <w:pPr>
-        <w:pStyle w:val="Prrafodelista"/>
-        <w:rPr>
-          <w:lang w:val="es-CO"/>
-        </w:rPr>
-      </w:pPr>
-    </w:p>
-    <w:p>
-      <w:pPr>
-        <w:pStyle w:val="Prrafodelista"/>
-        <w:rPr>
-          <w:lang w:val="es-CO"/>
-        </w:rPr>
-      </w:pPr>
-      <w:r>
-        <w:rPr>
-          <w:lang w:val="es-CO"/>
-        </w:rPr>
-        <w:t xml:space="preserve">El método que debería lanzar la excepción cuando allá ya esa área debería ser </w:t>
-      </w:r>
-      <w:proofErr w:type="gramStart"/>
-      <w:r>
-        <w:rPr>
-          <w:lang w:val="es-CO"/>
-        </w:rPr>
-        <w:t>adicione(</w:t>
-      </w:r>
-      <w:proofErr w:type="gramEnd"/>
-      <w:r>
-        <w:rPr>
-          <w:lang w:val="es-CO"/>
-        </w:rPr>
-        <w:t xml:space="preserve">) de la clase </w:t>
+        <w:t xml:space="preserve">Adicionen dos veces la nueva área </w:t>
       </w:r>
       <w:proofErr w:type="spellStart"/>
       <w:r>
         <w:rPr>
           <w:lang w:val="es-CO"/>
         </w:rPr>
-        <w:t>Sinap</w:t>
+        <w:t>Tuparro</w:t>
       </w:r>
       <w:proofErr w:type="spellEnd"/>
       <w:r>
         <w:rPr>
           <w:lang w:val="es-CO"/>
         </w:rPr>
-        <w:t>.</w:t>
-      </w:r>
-    </w:p>
-    <w:p>
-      <w:pPr>
-        <w:pStyle w:val="Prrafodelista"/>
-        <w:rPr>
-          <w:lang w:val="es-CO"/>
-        </w:rPr>
-      </w:pPr>
-    </w:p>
-    <w:p>
-      <w:pPr>
-        <w:pStyle w:val="Prrafodelista"/>
-        <w:rPr>
-          <w:lang w:val="es-CO"/>
-        </w:rPr>
-      </w:pPr>
-      <w:r>
-        <w:rPr>
-          <w:lang w:val="es-CO"/>
-        </w:rPr>
-        <w:t>Los que deberían propagarla serían los siguientes métodos:</w:t>
-      </w:r>
-    </w:p>
-    <w:p>
-      <w:pPr>
-        <w:pStyle w:val="Prrafodelista"/>
-        <w:numPr>
-          <w:ilvl w:val="0"/>
-          <w:numId w:val="16"/>
-        </w:numPr>
-        <w:rPr>
-          <w:lang w:val="es-CO"/>
-        </w:rPr>
-      </w:pPr>
-      <w:r>
-        <w:rPr>
-          <w:lang w:val="es-CO"/>
-        </w:rPr>
-        <w:t xml:space="preserve">Clase </w:t>
+        <w:t xml:space="preserve"> ¿Qué ocurre? ¿Cómo lo comprueban?</w:t>
+      </w:r>
+    </w:p>
+    <w:p>
+      <w:pPr>
+        <w:pStyle w:val="Prrafodelista"/>
+        <w:rPr>
+          <w:lang w:val="es-CO"/>
+        </w:rPr>
+      </w:pPr>
+      <w:r>
+        <w:rPr>
+          <w:lang w:val="es-CO"/>
+        </w:rPr>
+        <w:t>Capturen la pantalla. ¿Es adecuado este comportamiento?</w:t>
+      </w:r>
+    </w:p>
+    <w:p>
+      <w:pPr>
+        <w:pStyle w:val="Prrafodelista"/>
+        <w:rPr>
+          <w:lang w:val="es-CO"/>
+        </w:rPr>
+      </w:pPr>
+    </w:p>
+    <w:p>
+      <w:pPr>
+        <w:pStyle w:val="Prrafodelista"/>
+        <w:rPr>
+          <w:lang w:val="es-CO"/>
+        </w:rPr>
+      </w:pPr>
+      <w:r>
+        <w:rPr>
+          <w:lang w:val="es-CO"/>
+        </w:rPr>
+        <w:t xml:space="preserve">Al añadir dos veces </w:t>
       </w:r>
       <w:proofErr w:type="spellStart"/>
       <w:r>
         <w:rPr>
           <w:lang w:val="es-CO"/>
         </w:rPr>
-        <w:t>SinapGUI</w:t>
+        <w:t>Tuparro</w:t>
       </w:r>
       <w:proofErr w:type="spellEnd"/>
       <w:r>
         <w:rPr>
           <w:lang w:val="es-CO"/>
         </w:rPr>
-        <w:t>:</w:t>
-      </w:r>
-    </w:p>
-    <w:p>
-      <w:pPr>
-        <w:pStyle w:val="Prrafodelista"/>
-        <w:numPr>
-          <w:ilvl w:val="0"/>
-          <w:numId w:val="14"/>
-        </w:numPr>
-        <w:rPr>
-          <w:lang w:val="es-CO"/>
-        </w:rPr>
-      </w:pPr>
-      <w:proofErr w:type="spellStart"/>
-      <w:r>
-        <w:rPr>
-          <w:lang w:val="es-CO"/>
-        </w:rPr>
-        <w:t>Main</w:t>
-      </w:r>
-      <w:proofErr w:type="spellEnd"/>
-    </w:p>
-    <w:p>
-      <w:pPr>
-        <w:pStyle w:val="Prrafodelista"/>
-        <w:numPr>
-          <w:ilvl w:val="0"/>
-          <w:numId w:val="14"/>
-        </w:numPr>
-        <w:rPr>
-          <w:lang w:val="es-CO"/>
-        </w:rPr>
-      </w:pPr>
-      <w:proofErr w:type="spellStart"/>
-      <w:r>
-        <w:rPr>
-          <w:lang w:val="es-CO"/>
-        </w:rPr>
-        <w:t>AccionAdicionar</w:t>
-      </w:r>
-      <w:proofErr w:type="spellEnd"/>
-    </w:p>
-    <w:p>
-      <w:pPr>
-        <w:pStyle w:val="Prrafodelista"/>
-        <w:numPr>
-          <w:ilvl w:val="0"/>
-          <w:numId w:val="14"/>
-        </w:numPr>
-        <w:rPr>
-          <w:lang w:val="es-CO"/>
-        </w:rPr>
-      </w:pPr>
-      <w:r>
-        <w:rPr>
-          <w:lang w:val="es-CO"/>
-        </w:rPr>
-        <w:t xml:space="preserve">Constructor </w:t>
-      </w:r>
-      <w:proofErr w:type="spellStart"/>
-      <w:r>
-        <w:rPr>
-          <w:lang w:val="es-CO"/>
-        </w:rPr>
-        <w:t>Sinap</w:t>
-      </w:r>
-      <w:proofErr w:type="spellEnd"/>
-    </w:p>
-    <w:p>
-      <w:pPr>
-        <w:pStyle w:val="Prrafodelista"/>
-        <w:rPr>
-          <w:lang w:val="es-CO"/>
-        </w:rPr>
-      </w:pPr>
-    </w:p>
-    <w:p>
-      <w:pPr>
-        <w:pStyle w:val="Prrafodelista"/>
-        <w:rPr>
-          <w:lang w:val="es-CO"/>
-        </w:rPr>
-      </w:pPr>
-    </w:p>
-    <w:p>
-      <w:pPr>
-        <w:pStyle w:val="Prrafodelista"/>
-        <w:numPr>
-          <w:ilvl w:val="0"/>
-          <w:numId w:val="15"/>
-        </w:numPr>
-        <w:rPr>
-          <w:lang w:val="es-CO"/>
-        </w:rPr>
-      </w:pPr>
-      <w:r>
-        <w:rPr>
-          <w:lang w:val="es-CO"/>
-        </w:rPr>
-        <w:t>Construya la solución propuesta. Capturen los resultados de las pruebas.</w:t>
-      </w:r>
-    </w:p>
-    <w:p>
-      <w:pPr>
-        <w:pStyle w:val="Prrafodelista"/>
-        <w:rPr>
-          <w:lang w:val="es-CO"/>
-        </w:rPr>
-      </w:pPr>
+        <w:t>, en este caso nos dirigimos a listar y nos muestra dos veces la información, esto no debería pasar, si ya está, no se debería añadir.</w:t>
+      </w:r>
     </w:p>
     <w:p>
       <w:pPr>
@@ -3969,10 +3748,10 @@
         </w:rPr>
         <w:lastRenderedPageBreak/>
         <w:drawing>
-          <wp:inline distT="0" distB="0" distL="0" distR="0" wp14:anchorId="0A11A750" wp14:editId="190430E5">
-            <wp:extent cx="5612130" cy="1908810"/>
-            <wp:effectExtent l="0" t="0" r="7620" b="0"/>
-            <wp:docPr id="18" name="Imagen 18"/>
+          <wp:inline distT="0" distB="0" distL="0" distR="0" wp14:anchorId="1518EDD0" wp14:editId="4BDC38AE">
+            <wp:extent cx="4152900" cy="4210050"/>
+            <wp:effectExtent l="0" t="0" r="0" b="0"/>
+            <wp:docPr id="22" name="Imagen 22"/>
             <wp:cNvGraphicFramePr>
               <a:graphicFrameLocks xmlns:a="http://schemas.openxmlformats.org/drawingml/2006/main" noChangeAspect="1"/>
             </wp:cNvGraphicFramePr>
@@ -3992,7 +3771,7 @@
                   <pic:spPr>
                     <a:xfrm>
                       <a:off x="0" y="0"/>
-                      <a:ext cx="5612130" cy="1908810"/>
+                      <a:ext cx="4152900" cy="4210050"/>
                     </a:xfrm>
                     <a:prstGeom prst="rect">
                       <a:avLst/>
@@ -4008,6 +3787,228 @@
     <w:p>
       <w:pPr>
         <w:pStyle w:val="Prrafodelista"/>
+        <w:numPr>
+          <w:ilvl w:val="0"/>
+          <w:numId w:val="15"/>
+        </w:numPr>
+        <w:rPr>
+          <w:lang w:val="es-CO"/>
+        </w:rPr>
+      </w:pPr>
+      <w:r>
+        <w:rPr>
+          <w:lang w:val="es-CO"/>
+        </w:rPr>
+        <w:t>Analicen el diseño realizado. ¿Qué método debería lanzar la excepción? ¿Qué métodos deberían propagarla? ¿Qué método debería atenderla? Explique claramente.</w:t>
+      </w:r>
+    </w:p>
+    <w:p>
+      <w:pPr>
+        <w:pStyle w:val="Prrafodelista"/>
+        <w:rPr>
+          <w:lang w:val="es-CO"/>
+        </w:rPr>
+      </w:pPr>
+    </w:p>
+    <w:p>
+      <w:pPr>
+        <w:pStyle w:val="Prrafodelista"/>
+        <w:rPr>
+          <w:lang w:val="es-CO"/>
+        </w:rPr>
+      </w:pPr>
+      <w:r>
+        <w:rPr>
+          <w:lang w:val="es-CO"/>
+        </w:rPr>
+        <w:t xml:space="preserve">El método que debería lanzar la excepción cuando allá ya esa área debería ser </w:t>
+      </w:r>
+      <w:proofErr w:type="gramStart"/>
+      <w:r>
+        <w:rPr>
+          <w:lang w:val="es-CO"/>
+        </w:rPr>
+        <w:t>adicione(</w:t>
+      </w:r>
+      <w:proofErr w:type="gramEnd"/>
+      <w:r>
+        <w:rPr>
+          <w:lang w:val="es-CO"/>
+        </w:rPr>
+        <w:t xml:space="preserve">) de la clase </w:t>
+      </w:r>
+      <w:proofErr w:type="spellStart"/>
+      <w:r>
+        <w:rPr>
+          <w:lang w:val="es-CO"/>
+        </w:rPr>
+        <w:t>Sinap</w:t>
+      </w:r>
+      <w:proofErr w:type="spellEnd"/>
+      <w:r>
+        <w:rPr>
+          <w:lang w:val="es-CO"/>
+        </w:rPr>
+        <w:t>.</w:t>
+      </w:r>
+    </w:p>
+    <w:p>
+      <w:pPr>
+        <w:pStyle w:val="Prrafodelista"/>
+        <w:rPr>
+          <w:lang w:val="es-CO"/>
+        </w:rPr>
+      </w:pPr>
+    </w:p>
+    <w:p>
+      <w:pPr>
+        <w:pStyle w:val="Prrafodelista"/>
+        <w:rPr>
+          <w:lang w:val="es-CO"/>
+        </w:rPr>
+      </w:pPr>
+      <w:r>
+        <w:rPr>
+          <w:lang w:val="es-CO"/>
+        </w:rPr>
+        <w:t>Los que deberían propagarla serían los siguientes métodos:</w:t>
+      </w:r>
+    </w:p>
+    <w:p>
+      <w:pPr>
+        <w:pStyle w:val="Prrafodelista"/>
+        <w:numPr>
+          <w:ilvl w:val="0"/>
+          <w:numId w:val="16"/>
+        </w:numPr>
+        <w:rPr>
+          <w:lang w:val="es-CO"/>
+        </w:rPr>
+      </w:pPr>
+      <w:r>
+        <w:rPr>
+          <w:lang w:val="es-CO"/>
+        </w:rPr>
+        <w:t xml:space="preserve">Clase </w:t>
+      </w:r>
+      <w:proofErr w:type="spellStart"/>
+      <w:r>
+        <w:rPr>
+          <w:lang w:val="es-CO"/>
+        </w:rPr>
+        <w:t>SinapGUI</w:t>
+      </w:r>
+      <w:proofErr w:type="spellEnd"/>
+      <w:r>
+        <w:rPr>
+          <w:lang w:val="es-CO"/>
+        </w:rPr>
+        <w:t>:</w:t>
+      </w:r>
+    </w:p>
+    <w:p>
+      <w:pPr>
+        <w:pStyle w:val="Prrafodelista"/>
+        <w:numPr>
+          <w:ilvl w:val="0"/>
+          <w:numId w:val="14"/>
+        </w:numPr>
+        <w:rPr>
+          <w:lang w:val="es-CO"/>
+        </w:rPr>
+      </w:pPr>
+      <w:proofErr w:type="spellStart"/>
+      <w:r>
+        <w:rPr>
+          <w:lang w:val="es-CO"/>
+        </w:rPr>
+        <w:t>Main</w:t>
+      </w:r>
+      <w:proofErr w:type="spellEnd"/>
+    </w:p>
+    <w:p>
+      <w:pPr>
+        <w:pStyle w:val="Prrafodelista"/>
+        <w:numPr>
+          <w:ilvl w:val="0"/>
+          <w:numId w:val="14"/>
+        </w:numPr>
+        <w:rPr>
+          <w:lang w:val="es-CO"/>
+        </w:rPr>
+      </w:pPr>
+      <w:proofErr w:type="spellStart"/>
+      <w:r>
+        <w:rPr>
+          <w:lang w:val="es-CO"/>
+        </w:rPr>
+        <w:t>AccionAdicionar</w:t>
+      </w:r>
+      <w:proofErr w:type="spellEnd"/>
+    </w:p>
+    <w:p>
+      <w:pPr>
+        <w:pStyle w:val="Prrafodelista"/>
+        <w:numPr>
+          <w:ilvl w:val="0"/>
+          <w:numId w:val="14"/>
+        </w:numPr>
+        <w:rPr>
+          <w:lang w:val="es-CO"/>
+        </w:rPr>
+      </w:pPr>
+      <w:r>
+        <w:rPr>
+          <w:lang w:val="es-CO"/>
+        </w:rPr>
+        <w:t xml:space="preserve">Constructor </w:t>
+      </w:r>
+      <w:proofErr w:type="spellStart"/>
+      <w:r>
+        <w:rPr>
+          <w:lang w:val="es-CO"/>
+        </w:rPr>
+        <w:t>Sinap</w:t>
+      </w:r>
+      <w:proofErr w:type="spellEnd"/>
+    </w:p>
+    <w:p>
+      <w:pPr>
+        <w:pStyle w:val="Prrafodelista"/>
+        <w:rPr>
+          <w:lang w:val="es-CO"/>
+        </w:rPr>
+      </w:pPr>
+    </w:p>
+    <w:p>
+      <w:pPr>
+        <w:pStyle w:val="Prrafodelista"/>
+        <w:rPr>
+          <w:lang w:val="es-CO"/>
+        </w:rPr>
+      </w:pPr>
+    </w:p>
+    <w:p>
+      <w:pPr>
+        <w:pStyle w:val="Prrafodelista"/>
+        <w:numPr>
+          <w:ilvl w:val="0"/>
+          <w:numId w:val="15"/>
+        </w:numPr>
+        <w:rPr>
+          <w:lang w:val="es-CO"/>
+        </w:rPr>
+      </w:pPr>
+      <w:r>
+        <w:rPr>
+          <w:lang w:val="es-CO"/>
+        </w:rPr>
+        <w:t>Construya la solución propuesta. Capturen los resultados de las pruebas.</w:t>
+      </w:r>
+    </w:p>
+    <w:p>
+      <w:pPr>
+        <w:pStyle w:val="Prrafodelista"/>
         <w:rPr>
           <w:lang w:val="es-CO"/>
         </w:rPr>
@@ -4025,11 +4026,12 @@
           <w:noProof/>
           <w:lang w:val="es-CO" w:eastAsia="es-CO"/>
         </w:rPr>
+        <w:lastRenderedPageBreak/>
         <w:drawing>
-          <wp:inline distT="0" distB="0" distL="0" distR="0" wp14:anchorId="66E9D065" wp14:editId="2F374311">
-            <wp:extent cx="4267200" cy="1419225"/>
-            <wp:effectExtent l="0" t="0" r="0" b="9525"/>
-            <wp:docPr id="23" name="Imagen 23"/>
+          <wp:inline distT="0" distB="0" distL="0" distR="0" wp14:anchorId="0A11A750" wp14:editId="190430E5">
+            <wp:extent cx="5612130" cy="1908810"/>
+            <wp:effectExtent l="0" t="0" r="7620" b="0"/>
+            <wp:docPr id="18" name="Imagen 18"/>
             <wp:cNvGraphicFramePr>
               <a:graphicFrameLocks xmlns:a="http://schemas.openxmlformats.org/drawingml/2006/main" noChangeAspect="1"/>
             </wp:cNvGraphicFramePr>
@@ -4049,7 +4051,7 @@
                   <pic:spPr>
                     <a:xfrm>
                       <a:off x="0" y="0"/>
-                      <a:ext cx="4267200" cy="1419225"/>
+                      <a:ext cx="5612130" cy="1908810"/>
                     </a:xfrm>
                     <a:prstGeom prst="rect">
                       <a:avLst/>
@@ -4083,10 +4085,10 @@
           <w:lang w:val="es-CO" w:eastAsia="es-CO"/>
         </w:rPr>
         <w:drawing>
-          <wp:inline distT="0" distB="0" distL="0" distR="0" wp14:anchorId="2BC69AB0" wp14:editId="67245F7B">
-            <wp:extent cx="5612130" cy="956310"/>
-            <wp:effectExtent l="0" t="0" r="7620" b="0"/>
-            <wp:docPr id="24" name="Imagen 24"/>
+          <wp:inline distT="0" distB="0" distL="0" distR="0" wp14:anchorId="66E9D065" wp14:editId="2F374311">
+            <wp:extent cx="4267200" cy="1419225"/>
+            <wp:effectExtent l="0" t="0" r="0" b="9525"/>
+            <wp:docPr id="23" name="Imagen 23"/>
             <wp:cNvGraphicFramePr>
               <a:graphicFrameLocks xmlns:a="http://schemas.openxmlformats.org/drawingml/2006/main" noChangeAspect="1"/>
             </wp:cNvGraphicFramePr>
@@ -4106,7 +4108,7 @@
                   <pic:spPr>
                     <a:xfrm>
                       <a:off x="0" y="0"/>
-                      <a:ext cx="5612130" cy="956310"/>
+                      <a:ext cx="4267200" cy="1419225"/>
                     </a:xfrm>
                     <a:prstGeom prst="rect">
                       <a:avLst/>
@@ -4140,10 +4142,10 @@
           <w:lang w:val="es-CO" w:eastAsia="es-CO"/>
         </w:rPr>
         <w:drawing>
-          <wp:inline distT="0" distB="0" distL="0" distR="0" wp14:anchorId="62CB316B" wp14:editId="31646A01">
-            <wp:extent cx="5372100" cy="2428875"/>
-            <wp:effectExtent l="0" t="0" r="0" b="9525"/>
-            <wp:docPr id="25" name="Imagen 25"/>
+          <wp:inline distT="0" distB="0" distL="0" distR="0" wp14:anchorId="73C4EF96" wp14:editId="0E04E5F6">
+            <wp:extent cx="5612130" cy="1771015"/>
+            <wp:effectExtent l="0" t="0" r="7620" b="635"/>
+            <wp:docPr id="38" name="Imagen 38"/>
             <wp:cNvGraphicFramePr>
               <a:graphicFrameLocks xmlns:a="http://schemas.openxmlformats.org/drawingml/2006/main" noChangeAspect="1"/>
             </wp:cNvGraphicFramePr>
@@ -4163,7 +4165,7 @@
                   <pic:spPr>
                     <a:xfrm>
                       <a:off x="0" y="0"/>
-                      <a:ext cx="5372100" cy="2428875"/>
+                      <a:ext cx="5612130" cy="1771015"/>
                     </a:xfrm>
                     <a:prstGeom prst="rect">
                       <a:avLst/>
@@ -4191,53 +4193,16 @@
           <w:lang w:val="es-CO"/>
         </w:rPr>
       </w:pPr>
-    </w:p>
-    <w:p>
-      <w:pPr>
-        <w:pStyle w:val="Prrafodelista"/>
-        <w:numPr>
-          <w:ilvl w:val="0"/>
-          <w:numId w:val="15"/>
-        </w:numPr>
-        <w:rPr>
-          <w:lang w:val="es-CO"/>
-        </w:rPr>
-      </w:pPr>
-      <w:r>
-        <w:rPr>
-          <w:lang w:val="es-CO"/>
-        </w:rPr>
-        <w:t>Ejecuten nuevamente la aplicación con el caso de prueba propuesto en 1., ¿Qué sucede ahora? Capture la pantalla.</w:t>
-      </w:r>
-    </w:p>
-    <w:p>
-      <w:pPr>
-        <w:pStyle w:val="Prrafodelista"/>
-        <w:rPr>
-          <w:lang w:val="es-CO"/>
-        </w:rPr>
-      </w:pPr>
-    </w:p>
-    <w:p>
-      <w:pPr>
-        <w:pStyle w:val="Prrafodelista"/>
-        <w:rPr>
-          <w:u w:val="single"/>
-          <w:lang w:val="es-CO"/>
-        </w:rPr>
-      </w:pPr>
       <w:r>
         <w:rPr>
           <w:noProof/>
-          <w:u w:val="single"/>
           <w:lang w:val="es-CO" w:eastAsia="es-CO"/>
         </w:rPr>
-        <w:lastRenderedPageBreak/>
         <w:drawing>
-          <wp:inline distT="0" distB="0" distL="0" distR="0" wp14:anchorId="4CFAA202" wp14:editId="51DEF158">
-            <wp:extent cx="5612130" cy="3220720"/>
-            <wp:effectExtent l="0" t="0" r="7620" b="0"/>
-            <wp:docPr id="26" name="Imagen 26"/>
+          <wp:inline distT="0" distB="0" distL="0" distR="0" wp14:anchorId="754B61FA" wp14:editId="6783D40C">
+            <wp:extent cx="4457700" cy="733425"/>
+            <wp:effectExtent l="0" t="0" r="0" b="9525"/>
+            <wp:docPr id="39" name="Imagen 39"/>
             <wp:cNvGraphicFramePr>
               <a:graphicFrameLocks xmlns:a="http://schemas.openxmlformats.org/drawingml/2006/main" noChangeAspect="1"/>
             </wp:cNvGraphicFramePr>
@@ -4257,7 +4222,7 @@
                   <pic:spPr>
                     <a:xfrm>
                       <a:off x="0" y="0"/>
-                      <a:ext cx="5612130" cy="3220720"/>
+                      <a:ext cx="4457700" cy="733425"/>
                     </a:xfrm>
                     <a:prstGeom prst="rect">
                       <a:avLst/>
@@ -4274,45 +4239,40 @@
       <w:pPr>
         <w:pStyle w:val="Prrafodelista"/>
         <w:rPr>
-          <w:u w:val="single"/>
-          <w:lang w:val="es-CO"/>
-        </w:rPr>
-      </w:pPr>
-    </w:p>
-    <w:p>
-      <w:pPr>
-        <w:rPr>
-          <w:b/>
-          <w:lang w:val="es-CO"/>
-        </w:rPr>
-      </w:pPr>
-      <w:r>
-        <w:rPr>
-          <w:b/>
-          <w:lang w:val="es-CO"/>
-        </w:rPr>
-        <w:t>Adicionar un área. ¿Otras condiciones?</w:t>
-      </w:r>
-    </w:p>
-    <w:p>
-      <w:pPr>
-        <w:rPr>
-          <w:lang w:val="es-CO"/>
-        </w:rPr>
-      </w:pPr>
-      <w:r>
-        <w:rPr>
-          <w:lang w:val="es-CO"/>
-        </w:rPr>
-        <w:t xml:space="preserve">El objetivo es perfeccionar la funcionalidad de adicionar un área. </w:t>
-      </w:r>
+          <w:lang w:val="es-CO"/>
+        </w:rPr>
+      </w:pPr>
+    </w:p>
+    <w:p>
+      <w:pPr>
+        <w:pStyle w:val="Prrafodelista"/>
+        <w:rPr>
+          <w:lang w:val="es-CO"/>
+        </w:rPr>
+      </w:pPr>
+    </w:p>
+    <w:p>
+      <w:pPr>
+        <w:pStyle w:val="Prrafodelista"/>
+        <w:rPr>
+          <w:lang w:val="es-CO"/>
+        </w:rPr>
+      </w:pPr>
+    </w:p>
+    <w:p>
+      <w:pPr>
+        <w:pStyle w:val="Prrafodelista"/>
+        <w:rPr>
+          <w:lang w:val="es-CO"/>
+        </w:rPr>
+      </w:pPr>
     </w:p>
     <w:p>
       <w:pPr>
         <w:pStyle w:val="Prrafodelista"/>
         <w:numPr>
           <w:ilvl w:val="0"/>
-          <w:numId w:val="17"/>
+          <w:numId w:val="15"/>
         </w:numPr>
         <w:rPr>
           <w:lang w:val="es-CO"/>
@@ -4322,94 +4282,37 @@
         <w:rPr>
           <w:lang w:val="es-CO"/>
         </w:rPr>
-        <w:t>Propongan la solución propuesta de un área sea más robusta.</w:t>
-      </w:r>
-    </w:p>
-    <w:p>
-      <w:pPr>
-        <w:pStyle w:val="Prrafodelista"/>
-        <w:rPr>
-          <w:lang w:val="es-CO"/>
-        </w:rPr>
-      </w:pPr>
-      <w:r>
-        <w:rPr>
-          <w:lang w:val="es-CO"/>
-        </w:rPr>
-        <w:t xml:space="preserve">La ubicación no puede ser nula y no pueden tener números. </w:t>
-      </w:r>
-    </w:p>
-    <w:p>
-      <w:pPr>
-        <w:pStyle w:val="Prrafodelista"/>
-        <w:numPr>
-          <w:ilvl w:val="0"/>
-          <w:numId w:val="17"/>
-        </w:numPr>
-        <w:rPr>
-          <w:lang w:val="es-CO"/>
-        </w:rPr>
-      </w:pPr>
-      <w:r>
-        <w:rPr>
-          <w:lang w:val="es-CO"/>
-        </w:rPr>
-        <w:t xml:space="preserve">Construya la solución propuesta (diseño, prueba de unidad, </w:t>
-      </w:r>
-      <w:proofErr w:type="spellStart"/>
-      <w:r>
-        <w:rPr>
-          <w:lang w:val="es-CO"/>
-        </w:rPr>
-        <w:t>codigo</w:t>
-      </w:r>
-      <w:proofErr w:type="spellEnd"/>
-      <w:r>
-        <w:rPr>
-          <w:lang w:val="es-CO"/>
-        </w:rPr>
-        <w:t>)</w:t>
-      </w:r>
-    </w:p>
-    <w:p>
-      <w:pPr>
-        <w:pStyle w:val="Prrafodelista"/>
-        <w:rPr>
-          <w:lang w:val="es-CO"/>
-        </w:rPr>
-      </w:pPr>
-      <w:r>
-        <w:rPr>
-          <w:lang w:val="es-CO"/>
-        </w:rPr>
-        <w:t xml:space="preserve">Capturen los resultados de las pruebas. </w:t>
-      </w:r>
-    </w:p>
-    <w:p>
-      <w:pPr>
-        <w:pStyle w:val="Prrafodelista"/>
-        <w:rPr>
-          <w:lang w:val="es-CO"/>
-        </w:rPr>
-      </w:pPr>
-    </w:p>
-    <w:p>
-      <w:pPr>
-        <w:pStyle w:val="Prrafodelista"/>
-        <w:rPr>
+        <w:t>Ejecuten nuevamente la aplicación con el caso de prueba propuesto en 1., ¿Qué sucede ahora? Capture la pantalla.</w:t>
+      </w:r>
+    </w:p>
+    <w:p>
+      <w:pPr>
+        <w:pStyle w:val="Prrafodelista"/>
+        <w:rPr>
+          <w:lang w:val="es-CO"/>
+        </w:rPr>
+      </w:pPr>
+    </w:p>
+    <w:p>
+      <w:pPr>
+        <w:pStyle w:val="Prrafodelista"/>
+        <w:rPr>
+          <w:u w:val="single"/>
           <w:lang w:val="es-CO"/>
         </w:rPr>
       </w:pPr>
       <w:r>
         <w:rPr>
           <w:noProof/>
+          <w:u w:val="single"/>
           <w:lang w:val="es-CO" w:eastAsia="es-CO"/>
         </w:rPr>
+        <w:lastRenderedPageBreak/>
         <w:drawing>
-          <wp:inline distT="0" distB="0" distL="0" distR="0" wp14:anchorId="57A11A6C" wp14:editId="0A710610">
-            <wp:extent cx="5391150" cy="3133725"/>
-            <wp:effectExtent l="0" t="0" r="0" b="9525"/>
-            <wp:docPr id="10" name="Imagen 10"/>
+          <wp:inline distT="0" distB="0" distL="0" distR="0" wp14:anchorId="4CFAA202" wp14:editId="51DEF158">
+            <wp:extent cx="5612130" cy="3220720"/>
+            <wp:effectExtent l="0" t="0" r="7620" b="0"/>
+            <wp:docPr id="26" name="Imagen 26"/>
             <wp:cNvGraphicFramePr>
               <a:graphicFrameLocks xmlns:a="http://schemas.openxmlformats.org/drawingml/2006/main" noChangeAspect="1"/>
             </wp:cNvGraphicFramePr>
@@ -4429,7 +4332,7 @@
                   <pic:spPr>
                     <a:xfrm>
                       <a:off x="0" y="0"/>
-                      <a:ext cx="5391150" cy="3133725"/>
+                      <a:ext cx="5612130" cy="3220720"/>
                     </a:xfrm>
                     <a:prstGeom prst="rect">
                       <a:avLst/>
@@ -4444,18 +4347,39 @@
     </w:p>
     <w:p>
       <w:pPr>
-        <w:rPr>
-          <w:b/>
-          <w:lang w:val="es-CO"/>
-        </w:rPr>
-      </w:pPr>
-      <w:r>
-        <w:rPr>
-          <w:b/>
-          <w:lang w:val="es-CO"/>
-        </w:rPr>
-        <w:lastRenderedPageBreak/>
-        <w:t>Consultando por patrones. ¡No funciona y queda sin funcionar!</w:t>
+        <w:pStyle w:val="Prrafodelista"/>
+        <w:rPr>
+          <w:u w:val="single"/>
+          <w:lang w:val="es-CO"/>
+        </w:rPr>
+      </w:pPr>
+    </w:p>
+    <w:p>
+      <w:pPr>
+        <w:rPr>
+          <w:b/>
+          <w:lang w:val="es-CO"/>
+        </w:rPr>
+      </w:pPr>
+      <w:r>
+        <w:rPr>
+          <w:b/>
+          <w:lang w:val="es-CO"/>
+        </w:rPr>
+        <w:t>Adicionar un área. ¿Otras condiciones?</w:t>
+      </w:r>
+    </w:p>
+    <w:p>
+      <w:pPr>
+        <w:rPr>
+          <w:lang w:val="es-CO"/>
+        </w:rPr>
+      </w:pPr>
+      <w:r>
+        <w:rPr>
+          <w:lang w:val="es-CO"/>
+        </w:rPr>
+        <w:t xml:space="preserve">El objetivo es perfeccionar la funcionalidad de adicionar un área. </w:t>
       </w:r>
     </w:p>
     <w:p>
@@ -4463,7 +4387,7 @@
         <w:pStyle w:val="Prrafodelista"/>
         <w:numPr>
           <w:ilvl w:val="0"/>
-          <w:numId w:val="18"/>
+          <w:numId w:val="17"/>
         </w:numPr>
         <w:rPr>
           <w:lang w:val="es-CO"/>
@@ -4473,22 +4397,76 @@
         <w:rPr>
           <w:lang w:val="es-CO"/>
         </w:rPr>
-        <w:t>Consulten un área especial que inicie con T. ¿Qué sucede? ¿Qué creen que pasó?</w:t>
-      </w:r>
-    </w:p>
-    <w:p>
-      <w:pPr>
-        <w:pStyle w:val="Prrafodelista"/>
-        <w:rPr>
-          <w:lang w:val="es-CO"/>
-        </w:rPr>
-      </w:pPr>
-      <w:r>
-        <w:rPr>
-          <w:lang w:val="es-CO"/>
-        </w:rPr>
-        <w:t>Capturen el resultado. ¿Quién debe conocer y quien NO debe conocer esta información?</w:t>
-      </w:r>
+        <w:t>Propongan la solución propuesta de un área sea más robusta.</w:t>
+      </w:r>
+    </w:p>
+    <w:p>
+      <w:pPr>
+        <w:pStyle w:val="Prrafodelista"/>
+        <w:rPr>
+          <w:lang w:val="es-CO"/>
+        </w:rPr>
+      </w:pPr>
+      <w:r>
+        <w:rPr>
+          <w:lang w:val="es-CO"/>
+        </w:rPr>
+        <w:t xml:space="preserve">La ubicación no puede ser nula y no pueden tener números. </w:t>
+      </w:r>
+    </w:p>
+    <w:p>
+      <w:pPr>
+        <w:pStyle w:val="Prrafodelista"/>
+        <w:numPr>
+          <w:ilvl w:val="0"/>
+          <w:numId w:val="17"/>
+        </w:numPr>
+        <w:rPr>
+          <w:lang w:val="es-CO"/>
+        </w:rPr>
+      </w:pPr>
+      <w:r>
+        <w:rPr>
+          <w:lang w:val="es-CO"/>
+        </w:rPr>
+        <w:t xml:space="preserve">Construya la solución propuesta (diseño, prueba de unidad, </w:t>
+      </w:r>
+      <w:proofErr w:type="spellStart"/>
+      <w:r>
+        <w:rPr>
+          <w:lang w:val="es-CO"/>
+        </w:rPr>
+        <w:t>codigo</w:t>
+      </w:r>
+      <w:proofErr w:type="spellEnd"/>
+      <w:r>
+        <w:rPr>
+          <w:lang w:val="es-CO"/>
+        </w:rPr>
+        <w:t>)</w:t>
+      </w:r>
+    </w:p>
+    <w:p>
+      <w:pPr>
+        <w:pStyle w:val="Prrafodelista"/>
+        <w:rPr>
+          <w:lang w:val="es-CO"/>
+        </w:rPr>
+      </w:pPr>
+      <w:r>
+        <w:rPr>
+          <w:lang w:val="es-CO"/>
+        </w:rPr>
+        <w:t xml:space="preserve">Capturen los resultados de las pruebas. </w:t>
+      </w:r>
+    </w:p>
+    <w:p>
+      <w:pPr>
+        <w:pStyle w:val="Prrafodelista"/>
+        <w:rPr>
+          <w:lang w:val="es-CO"/>
+        </w:rPr>
+      </w:pPr>
     </w:p>
     <w:p>
       <w:pPr>
@@ -4502,11 +4480,12 @@
           <w:noProof/>
           <w:lang w:val="es-CO" w:eastAsia="es-CO"/>
         </w:rPr>
+        <w:lastRenderedPageBreak/>
         <w:drawing>
-          <wp:inline distT="0" distB="0" distL="0" distR="0" wp14:anchorId="4BE107A3" wp14:editId="519DF2C6">
-            <wp:extent cx="4133850" cy="4181475"/>
-            <wp:effectExtent l="0" t="0" r="0" b="9525"/>
-            <wp:docPr id="36" name="Imagen 36"/>
+          <wp:inline distT="0" distB="0" distL="0" distR="0" wp14:anchorId="4FAC62B5" wp14:editId="5771C9FA">
+            <wp:extent cx="4438650" cy="3429000"/>
+            <wp:effectExtent l="0" t="0" r="0" b="0"/>
+            <wp:docPr id="41" name="Imagen 41"/>
             <wp:cNvGraphicFramePr>
               <a:graphicFrameLocks xmlns:a="http://schemas.openxmlformats.org/drawingml/2006/main" noChangeAspect="1"/>
             </wp:cNvGraphicFramePr>
@@ -4526,7 +4505,7 @@
                   <pic:spPr>
                     <a:xfrm>
                       <a:off x="0" y="0"/>
-                      <a:ext cx="4133850" cy="4181475"/>
+                      <a:ext cx="4438650" cy="3429000"/>
                     </a:xfrm>
                     <a:prstGeom prst="rect">
                       <a:avLst/>
@@ -4541,25 +4520,18 @@
     </w:p>
     <w:p>
       <w:pPr>
-        <w:pStyle w:val="Prrafodelista"/>
-        <w:rPr>
-          <w:lang w:val="es-CO"/>
-        </w:rPr>
-      </w:pPr>
-      <w:r>
-        <w:rPr>
-          <w:lang w:val="es-CO"/>
-        </w:rPr>
-        <w:t>No nos muestra información alguna, esta información la deben de conocer los usuarios ya así podemos buscar las áreas que están en la lista dependiendo de su prefijo.</w:t>
-      </w:r>
-    </w:p>
-    <w:p>
-      <w:pPr>
-        <w:pStyle w:val="Prrafodelista"/>
-        <w:rPr>
-          <w:lang w:val="es-CO"/>
-        </w:rPr>
-      </w:pPr>
+        <w:rPr>
+          <w:b/>
+          <w:lang w:val="es-CO"/>
+        </w:rPr>
+      </w:pPr>
+      <w:r>
+        <w:rPr>
+          <w:b/>
+          <w:lang w:val="es-CO"/>
+        </w:rPr>
+        <w:t>Consultando por patrones. ¡No funciona y queda sin funcionar!</w:t>
+      </w:r>
     </w:p>
     <w:p>
       <w:pPr>
@@ -4576,129 +4548,21 @@
         <w:rPr>
           <w:lang w:val="es-CO"/>
         </w:rPr>
-        <w:t>Exploren el método registre de la clase Registro ¿Qué servicio presta?</w:t>
-      </w:r>
-    </w:p>
-    <w:p>
-      <w:pPr>
-        <w:pStyle w:val="Prrafodelista"/>
-        <w:rPr>
-          <w:lang w:val="es-CO"/>
-        </w:rPr>
-      </w:pPr>
-    </w:p>
-    <w:p>
-      <w:pPr>
-        <w:pStyle w:val="Prrafodelista"/>
-        <w:rPr>
-          <w:lang w:val="es-CO"/>
-        </w:rPr>
-      </w:pPr>
-      <w:r>
-        <w:rPr>
-          <w:lang w:val="es-CO"/>
-        </w:rPr>
-        <w:t xml:space="preserve">Esta clase nos ofrece el método registre el cual tiene como parámetro </w:t>
-      </w:r>
-      <w:r>
-        <w:rPr>
-          <w:b/>
-          <w:lang w:val="es-CO"/>
-        </w:rPr>
-        <w:t xml:space="preserve">“e” </w:t>
-      </w:r>
-      <w:r>
-        <w:rPr>
-          <w:lang w:val="es-CO"/>
-        </w:rPr>
-        <w:t xml:space="preserve">el cual es de tipo </w:t>
-      </w:r>
-      <w:proofErr w:type="spellStart"/>
-      <w:r>
-        <w:rPr>
-          <w:lang w:val="es-CO"/>
-        </w:rPr>
-        <w:t>exception</w:t>
-      </w:r>
-      <w:proofErr w:type="spellEnd"/>
-      <w:r>
-        <w:rPr>
-          <w:lang w:val="es-CO"/>
-        </w:rPr>
-        <w:t xml:space="preserve">. </w:t>
-      </w:r>
-    </w:p>
-    <w:p>
-      <w:pPr>
-        <w:pStyle w:val="Prrafodelista"/>
-        <w:rPr>
-          <w:lang w:val="es-CO"/>
-        </w:rPr>
-      </w:pPr>
-    </w:p>
-    <w:p>
-      <w:pPr>
-        <w:pStyle w:val="Prrafodelista"/>
-        <w:numPr>
-          <w:ilvl w:val="0"/>
-          <w:numId w:val="18"/>
-        </w:numPr>
-        <w:rPr>
-          <w:lang w:val="es-CO"/>
-        </w:rPr>
-      </w:pPr>
-      <w:r>
-        <w:t>Analicen el punto adecuado para que SIEMPRE, al sufrir en cualquier punto el sistema un incidente como este, se presente un mensaje especial de alerta al usuario, se guarde la información del error en el registro de error y termine la ejecución. Expliquen y construyan la solución.</w:t>
-      </w:r>
-    </w:p>
-    <w:p>
-      <w:pPr>
-        <w:pStyle w:val="Prrafodelista"/>
-      </w:pPr>
-    </w:p>
-    <w:p>
-      <w:pPr>
-        <w:pStyle w:val="Prrafodelista"/>
-      </w:pPr>
-      <w:r>
-        <w:t xml:space="preserve">El punto donde debe de añadirse el registro es en el método de la clase </w:t>
-      </w:r>
-      <w:proofErr w:type="spellStart"/>
-      <w:r>
-        <w:t>SinapGUI</w:t>
-      </w:r>
-      <w:proofErr w:type="spellEnd"/>
-      <w:r>
-        <w:t xml:space="preserve"> el cual les </w:t>
-      </w:r>
-      <w:proofErr w:type="spellStart"/>
-      <w:proofErr w:type="gramStart"/>
-      <w:r>
-        <w:t>accionAdicionar</w:t>
-      </w:r>
-      <w:proofErr w:type="spellEnd"/>
-      <w:r>
-        <w:t>(</w:t>
-      </w:r>
-      <w:proofErr w:type="gramEnd"/>
-      <w:r>
-        <w:t xml:space="preserve">), ya que este método nos recopila la información que tenemos de la aplicación y la redirige a la clase </w:t>
-      </w:r>
-      <w:proofErr w:type="spellStart"/>
-      <w:r>
-        <w:t>Sinap</w:t>
-      </w:r>
-      <w:proofErr w:type="spellEnd"/>
-      <w:r>
-        <w:t xml:space="preserve"> el cual manda las Excepciones. Entonces allí debemos de poner el try y el catch, para cuando tengamos una </w:t>
-      </w:r>
-      <w:proofErr w:type="spellStart"/>
-      <w:r>
-        <w:t>exception</w:t>
-      </w:r>
-      <w:proofErr w:type="spellEnd"/>
-      <w:r>
-        <w:t xml:space="preserve"> la registre.</w:t>
+        <w:t>Consulten un área especial que inicie con T. ¿Qué sucede? ¿Qué creen que pasó?</w:t>
+      </w:r>
+    </w:p>
+    <w:p>
+      <w:pPr>
+        <w:pStyle w:val="Prrafodelista"/>
+        <w:rPr>
+          <w:lang w:val="es-CO"/>
+        </w:rPr>
+      </w:pPr>
+      <w:r>
+        <w:rPr>
+          <w:lang w:val="es-CO"/>
+        </w:rPr>
+        <w:t>Capturen el resultado. ¿Quién debe conocer y quien NO debe conocer esta información?</w:t>
       </w:r>
     </w:p>
     <w:p>
@@ -4713,12 +4577,11 @@
           <w:noProof/>
           <w:lang w:val="es-CO" w:eastAsia="es-CO"/>
         </w:rPr>
-        <w:lastRenderedPageBreak/>
         <w:drawing>
-          <wp:inline distT="0" distB="0" distL="0" distR="0" wp14:anchorId="5D4F316D" wp14:editId="4A1F9B3A">
-            <wp:extent cx="5612130" cy="1207770"/>
-            <wp:effectExtent l="0" t="0" r="7620" b="0"/>
-            <wp:docPr id="28" name="Imagen 28"/>
+          <wp:inline distT="0" distB="0" distL="0" distR="0" wp14:anchorId="4BE107A3" wp14:editId="519DF2C6">
+            <wp:extent cx="3667125" cy="3709373"/>
+            <wp:effectExtent l="0" t="0" r="0" b="5715"/>
+            <wp:docPr id="36" name="Imagen 36"/>
             <wp:cNvGraphicFramePr>
               <a:graphicFrameLocks xmlns:a="http://schemas.openxmlformats.org/drawingml/2006/main" noChangeAspect="1"/>
             </wp:cNvGraphicFramePr>
@@ -4738,7 +4601,7 @@
                   <pic:spPr>
                     <a:xfrm>
                       <a:off x="0" y="0"/>
-                      <a:ext cx="5612130" cy="1207770"/>
+                      <a:ext cx="3674935" cy="3717273"/>
                     </a:xfrm>
                     <a:prstGeom prst="rect">
                       <a:avLst/>
@@ -4758,6 +4621,21 @@
           <w:lang w:val="es-CO"/>
         </w:rPr>
       </w:pPr>
+      <w:r>
+        <w:rPr>
+          <w:lang w:val="es-CO"/>
+        </w:rPr>
+        <w:lastRenderedPageBreak/>
+        <w:t>No nos muestra información alguna, esta información la deben de conocer los usuarios ya así podemos buscar las áreas que están en la lista dependiendo de su prefijo.</w:t>
+      </w:r>
+    </w:p>
+    <w:p>
+      <w:pPr>
+        <w:pStyle w:val="Prrafodelista"/>
+        <w:rPr>
+          <w:lang w:val="es-CO"/>
+        </w:rPr>
+      </w:pPr>
     </w:p>
     <w:p>
       <w:pPr>
@@ -4774,67 +4652,148 @@
         <w:rPr>
           <w:lang w:val="es-CO"/>
         </w:rPr>
-        <w:t>Ejecuten nuevamente la aplicación con el caso propuesto en 1. ¿Qué mensaje salió en la pantalla? ¿La aplicación termina? ¿Qué información tiene el archivo de errores?</w:t>
-      </w:r>
-    </w:p>
-    <w:p>
-      <w:pPr>
-        <w:pStyle w:val="Prrafodelista"/>
-        <w:rPr>
-          <w:lang w:val="es-CO"/>
-        </w:rPr>
-      </w:pPr>
-    </w:p>
-    <w:p>
-      <w:pPr>
-        <w:pStyle w:val="Prrafodelista"/>
-        <w:rPr>
-          <w:b/>
+        <w:t>Exploren el método registre de la clase Registro ¿Qué servicio presta?</w:t>
+      </w:r>
+    </w:p>
+    <w:p>
+      <w:pPr>
+        <w:pStyle w:val="Prrafodelista"/>
+        <w:rPr>
+          <w:lang w:val="es-CO"/>
+        </w:rPr>
+      </w:pPr>
+    </w:p>
+    <w:p>
+      <w:pPr>
+        <w:pStyle w:val="Prrafodelista"/>
+        <w:rPr>
+          <w:lang w:val="es-CO"/>
+        </w:rPr>
+      </w:pPr>
+      <w:r>
+        <w:rPr>
+          <w:lang w:val="es-CO"/>
+        </w:rPr>
+        <w:t xml:space="preserve">Esta clase nos ofrece el método registre el cual tiene como parámetro </w:t>
+      </w:r>
+      <w:r>
+        <w:rPr>
+          <w:b/>
+          <w:lang w:val="es-CO"/>
+        </w:rPr>
+        <w:t xml:space="preserve">“e” </w:t>
+      </w:r>
+      <w:r>
+        <w:rPr>
+          <w:lang w:val="es-CO"/>
+        </w:rPr>
+        <w:t xml:space="preserve">el cual es de tipo </w:t>
+      </w:r>
+      <w:proofErr w:type="spellStart"/>
+      <w:r>
+        <w:rPr>
+          <w:lang w:val="es-CO"/>
+        </w:rPr>
+        <w:t>exception</w:t>
+      </w:r>
+      <w:proofErr w:type="spellEnd"/>
+      <w:r>
+        <w:rPr>
+          <w:lang w:val="es-CO"/>
+        </w:rPr>
+        <w:t xml:space="preserve">. </w:t>
+      </w:r>
+    </w:p>
+    <w:p>
+      <w:pPr>
+        <w:pStyle w:val="Prrafodelista"/>
+        <w:rPr>
+          <w:lang w:val="es-CO"/>
+        </w:rPr>
+      </w:pPr>
+    </w:p>
+    <w:p>
+      <w:pPr>
+        <w:pStyle w:val="Prrafodelista"/>
+        <w:numPr>
+          <w:ilvl w:val="0"/>
+          <w:numId w:val="18"/>
+        </w:numPr>
+        <w:rPr>
+          <w:lang w:val="es-CO"/>
+        </w:rPr>
+      </w:pPr>
+      <w:r>
+        <w:t>Analicen el punto adecuado para que SIEMPRE, al sufrir en cualquier punto el sistema un incidente como este, se presente un mensaje especial de alerta al usuario, se guarde la información del error en el registro de error y termine la ejecución. Expliquen y construyan la solución.</w:t>
+      </w:r>
+    </w:p>
+    <w:p>
+      <w:pPr>
+        <w:pStyle w:val="Prrafodelista"/>
+      </w:pPr>
+    </w:p>
+    <w:p>
+      <w:pPr>
+        <w:pStyle w:val="Prrafodelista"/>
+      </w:pPr>
+      <w:r>
+        <w:t xml:space="preserve">El punto donde debe de añadirse el registro es en el método de la clase </w:t>
+      </w:r>
+      <w:proofErr w:type="spellStart"/>
+      <w:r>
+        <w:t>SinapGUI</w:t>
+      </w:r>
+      <w:proofErr w:type="spellEnd"/>
+      <w:r>
+        <w:t xml:space="preserve"> el cual les </w:t>
+      </w:r>
+      <w:proofErr w:type="spellStart"/>
+      <w:proofErr w:type="gramStart"/>
+      <w:r>
+        <w:t>accionAdicionar</w:t>
+      </w:r>
+      <w:proofErr w:type="spellEnd"/>
+      <w:r>
+        <w:t>(</w:t>
+      </w:r>
+      <w:proofErr w:type="gramEnd"/>
+      <w:r>
+        <w:t xml:space="preserve">), ya que este método nos recopila la información que tenemos de la aplicación y la redirige a la clase </w:t>
+      </w:r>
+      <w:proofErr w:type="spellStart"/>
+      <w:r>
+        <w:t>Sinap</w:t>
+      </w:r>
+      <w:proofErr w:type="spellEnd"/>
+      <w:r>
+        <w:t xml:space="preserve"> el cual manda las Excepciones. Entonces allí debemos de poner el try y el catch, para cuando tengamos una </w:t>
+      </w:r>
+      <w:proofErr w:type="spellStart"/>
+      <w:r>
+        <w:t>exception</w:t>
+      </w:r>
+      <w:proofErr w:type="spellEnd"/>
+      <w:r>
+        <w:t xml:space="preserve"> la registre.</w:t>
+      </w:r>
+    </w:p>
+    <w:p>
+      <w:pPr>
+        <w:pStyle w:val="Prrafodelista"/>
+        <w:rPr>
+          <w:lang w:val="es-CO"/>
+        </w:rPr>
+      </w:pPr>
+      <w:r>
+        <w:rPr>
           <w:noProof/>
           <w:lang w:val="es-CO" w:eastAsia="es-CO"/>
         </w:rPr>
-      </w:pPr>
-      <w:r>
-        <w:rPr>
-          <w:noProof/>
-          <w:lang w:val="es-CO" w:eastAsia="es-CO"/>
-        </w:rPr>
-        <w:t xml:space="preserve">La aplicación no termina, en el archivo de errores el cual nos la crea un archivo dentro de </w:t>
-      </w:r>
-      <w:r>
-        <w:rPr>
-          <w:b/>
-          <w:noProof/>
-          <w:lang w:val="es-CO" w:eastAsia="es-CO"/>
-        </w:rPr>
-        <w:t>SINAP</w:t>
-      </w:r>
-      <w:r>
-        <w:rPr>
-          <w:b/>
-          <w:noProof/>
-          <w:lang w:val="es-CO" w:eastAsia="es-CO"/>
-        </w:rPr>
-        <w:t>.</w:t>
-      </w:r>
-    </w:p>
-    <w:p>
-      <w:pPr>
-        <w:pStyle w:val="Prrafodelista"/>
-        <w:rPr>
-          <w:lang w:val="es-CO"/>
-        </w:rPr>
-      </w:pPr>
-      <w:r>
-        <w:rPr>
-          <w:noProof/>
-          <w:lang w:val="es-CO" w:eastAsia="es-CO"/>
-        </w:rPr>
         <w:drawing>
-          <wp:inline distT="0" distB="0" distL="0" distR="0" wp14:anchorId="39497106" wp14:editId="75BDA67D">
-            <wp:extent cx="3648075" cy="5353050"/>
-            <wp:effectExtent l="0" t="0" r="9525" b="0"/>
-            <wp:docPr id="30" name="Imagen 30"/>
+          <wp:inline distT="0" distB="0" distL="0" distR="0" wp14:anchorId="5D4F316D" wp14:editId="4A1F9B3A">
+            <wp:extent cx="5612130" cy="1207770"/>
+            <wp:effectExtent l="0" t="0" r="7620" b="0"/>
+            <wp:docPr id="28" name="Imagen 28"/>
             <wp:cNvGraphicFramePr>
               <a:graphicFrameLocks xmlns:a="http://schemas.openxmlformats.org/drawingml/2006/main" noChangeAspect="1"/>
             </wp:cNvGraphicFramePr>
@@ -4854,7 +4813,7 @@
                   <pic:spPr>
                     <a:xfrm>
                       <a:off x="0" y="0"/>
-                      <a:ext cx="3648075" cy="5353050"/>
+                      <a:ext cx="5612130" cy="1207770"/>
                     </a:xfrm>
                     <a:prstGeom prst="rect">
                       <a:avLst/>
@@ -4890,107 +4849,68 @@
         <w:rPr>
           <w:lang w:val="es-CO"/>
         </w:rPr>
-        <w:t>¿Es adecuado que la aplicación continúe su ejecución después de sufrir un incidente como este? ¿de qué dependería continuar o parar?</w:t>
-      </w:r>
-    </w:p>
-    <w:p>
-      <w:pPr>
-        <w:pStyle w:val="Prrafodelista"/>
-        <w:rPr>
-          <w:lang w:val="es-CO"/>
-        </w:rPr>
-      </w:pPr>
-    </w:p>
-    <w:p>
-      <w:pPr>
-        <w:pStyle w:val="Prrafodelista"/>
-        <w:rPr>
-          <w:lang w:val="es-CO"/>
-        </w:rPr>
-      </w:pPr>
-      <w:r>
-        <w:rPr>
-          <w:lang w:val="es-CO"/>
-        </w:rPr>
-        <w:t xml:space="preserve">Si, ya que solo debe de mandar el mensaje y no ejecutar la acción, pero no debería de parar. </w:t>
-      </w:r>
-      <w:r>
-        <w:rPr>
-          <w:lang w:val="es-CO"/>
-        </w:rPr>
-        <w:t xml:space="preserve">El parar depende de un error dentro del código, no debería ser por un error del usuario. </w:t>
-      </w:r>
-    </w:p>
-    <w:p>
-      <w:pPr>
-        <w:pStyle w:val="Prrafodelista"/>
-        <w:numPr>
-          <w:ilvl w:val="0"/>
-          <w:numId w:val="18"/>
-        </w:numPr>
-        <w:rPr>
-          <w:lang w:val="es-CO"/>
-        </w:rPr>
-      </w:pPr>
-      <w:r>
-        <w:t>Analicen el punto adecuado para que EN ESTE CASO se presente un mensaje especial de alerta al usuario, se guarde la información del error en el registro y continúe la ejecución. Expliquen y construyan la solución. No eliminen la solución de 3.</w:t>
-      </w:r>
-    </w:p>
-    <w:p>
-      <w:pPr>
-        <w:pStyle w:val="Prrafodelista"/>
-      </w:pPr>
-    </w:p>
-    <w:p>
-      <w:pPr>
-        <w:pStyle w:val="Prrafodelista"/>
-      </w:pPr>
-      <w:r>
-        <w:t>Archivo SinapGUI.java</w:t>
-      </w:r>
-    </w:p>
-    <w:p>
-      <w:pPr>
-        <w:pStyle w:val="Prrafodelista"/>
-      </w:pPr>
-    </w:p>
-    <w:p>
-      <w:pPr>
-        <w:pStyle w:val="Prrafodelista"/>
-        <w:numPr>
-          <w:ilvl w:val="0"/>
-          <w:numId w:val="18"/>
-        </w:numPr>
-        <w:rPr>
-          <w:lang w:val="es-CO"/>
-        </w:rPr>
-      </w:pPr>
-      <w:r>
-        <w:t>Ejecuten nuevamente la aplicación con el caso propuesto en 1. ¿Qué mensaje salió en pantalla? ¿La aplicación termina? ¿Qué información tiene el archivo de errores?</w:t>
-      </w:r>
-    </w:p>
-    <w:p>
-      <w:pPr>
-        <w:pStyle w:val="Prrafodelista"/>
-      </w:pPr>
-    </w:p>
-    <w:p>
-      <w:pPr>
-        <w:pStyle w:val="Prrafodelista"/>
-        <w:rPr>
-          <w:lang w:val="es-CO"/>
-        </w:rPr>
-      </w:pPr>
-      <w:r>
-        <w:rPr>
+        <w:t>Ejecuten nuevamente la aplicación con el caso propuesto en 1. ¿Qué mensaje salió en la pantalla? ¿La aplicación termina? ¿Qué información tiene el archivo de errores?</w:t>
+      </w:r>
+    </w:p>
+    <w:p>
+      <w:pPr>
+        <w:pStyle w:val="Prrafodelista"/>
+        <w:rPr>
+          <w:lang w:val="es-CO"/>
+        </w:rPr>
+      </w:pPr>
+    </w:p>
+    <w:p>
+      <w:pPr>
+        <w:pStyle w:val="Prrafodelista"/>
+        <w:rPr>
+          <w:b/>
           <w:noProof/>
           <w:lang w:val="es-CO" w:eastAsia="es-CO"/>
         </w:rPr>
+      </w:pPr>
+      <w:r>
+        <w:rPr>
+          <w:noProof/>
+          <w:lang w:val="es-CO" w:eastAsia="es-CO"/>
+        </w:rPr>
+        <w:t xml:space="preserve">La aplicación no termina, en el archivo de errores el cual nos la crea un archivo dentro de </w:t>
+      </w:r>
+      <w:r>
+        <w:rPr>
+          <w:b/>
+          <w:noProof/>
+          <w:lang w:val="es-CO" w:eastAsia="es-CO"/>
+        </w:rPr>
+        <w:t>SINAP</w:t>
+      </w:r>
+      <w:r>
+        <w:rPr>
+          <w:b/>
+          <w:noProof/>
+          <w:lang w:val="es-CO" w:eastAsia="es-CO"/>
+        </w:rPr>
+        <w:t>.</w:t>
+      </w:r>
+    </w:p>
+    <w:p>
+      <w:pPr>
+        <w:pStyle w:val="Prrafodelista"/>
+        <w:rPr>
+          <w:lang w:val="es-CO"/>
+        </w:rPr>
+      </w:pPr>
+      <w:r>
+        <w:rPr>
+          <w:noProof/>
+          <w:lang w:val="es-CO" w:eastAsia="es-CO"/>
+        </w:rPr>
+        <w:lastRenderedPageBreak/>
         <w:drawing>
-          <wp:inline distT="0" distB="0" distL="0" distR="0" wp14:anchorId="60A67090" wp14:editId="30CA8001">
-            <wp:extent cx="5612130" cy="2939415"/>
-            <wp:effectExtent l="0" t="0" r="7620" b="0"/>
-            <wp:docPr id="29" name="Imagen 29"/>
+          <wp:inline distT="0" distB="0" distL="0" distR="0" wp14:anchorId="39497106" wp14:editId="75BDA67D">
+            <wp:extent cx="3648075" cy="5353050"/>
+            <wp:effectExtent l="0" t="0" r="9525" b="0"/>
+            <wp:docPr id="30" name="Imagen 30"/>
             <wp:cNvGraphicFramePr>
               <a:graphicFrameLocks xmlns:a="http://schemas.openxmlformats.org/drawingml/2006/main" noChangeAspect="1"/>
             </wp:cNvGraphicFramePr>
@@ -5010,7 +4930,7 @@
                   <pic:spPr>
                     <a:xfrm>
                       <a:off x="0" y="0"/>
-                      <a:ext cx="5612130" cy="2939415"/>
+                      <a:ext cx="3648075" cy="5353050"/>
                     </a:xfrm>
                     <a:prstGeom prst="rect">
                       <a:avLst/>
@@ -5034,16 +4954,101 @@
     <w:p>
       <w:pPr>
         <w:pStyle w:val="Prrafodelista"/>
-        <w:rPr>
-          <w:lang w:val="es-CO"/>
-        </w:rPr>
-      </w:pPr>
-      <w:r>
-        <w:rPr>
-          <w:lang w:val="es-CO"/>
-        </w:rPr>
-        <w:t>Al darle aceptar la aplicación no acaba.</w:t>
-      </w:r>
+        <w:numPr>
+          <w:ilvl w:val="0"/>
+          <w:numId w:val="18"/>
+        </w:numPr>
+        <w:rPr>
+          <w:lang w:val="es-CO"/>
+        </w:rPr>
+      </w:pPr>
+      <w:r>
+        <w:rPr>
+          <w:lang w:val="es-CO"/>
+        </w:rPr>
+        <w:t>¿Es adecuado que la aplicación continúe su ejecución después de sufrir un incidente como este? ¿de qué dependería continuar o parar?</w:t>
+      </w:r>
+    </w:p>
+    <w:p>
+      <w:pPr>
+        <w:pStyle w:val="Prrafodelista"/>
+        <w:rPr>
+          <w:lang w:val="es-CO"/>
+        </w:rPr>
+      </w:pPr>
+    </w:p>
+    <w:p>
+      <w:pPr>
+        <w:pStyle w:val="Prrafodelista"/>
+        <w:rPr>
+          <w:lang w:val="es-CO"/>
+        </w:rPr>
+      </w:pPr>
+      <w:r>
+        <w:rPr>
+          <w:lang w:val="es-CO"/>
+        </w:rPr>
+        <w:t xml:space="preserve">Si, ya que solo debe de mandar el mensaje y no ejecutar la acción, pero no debería de parar. </w:t>
+      </w:r>
+      <w:r>
+        <w:rPr>
+          <w:lang w:val="es-CO"/>
+        </w:rPr>
+        <w:t xml:space="preserve">El parar depende de un error dentro del código, no debería ser por un error del usuario. </w:t>
+      </w:r>
+    </w:p>
+    <w:p>
+      <w:pPr>
+        <w:pStyle w:val="Prrafodelista"/>
+        <w:numPr>
+          <w:ilvl w:val="0"/>
+          <w:numId w:val="18"/>
+        </w:numPr>
+        <w:rPr>
+          <w:lang w:val="es-CO"/>
+        </w:rPr>
+      </w:pPr>
+      <w:r>
+        <w:t>Analicen el punto adecuado para que EN ESTE CASO se presente un mensaje especial de alerta al usuario, se guarde la información del error en el registro y continúe la ejecución. Expliquen y construyan la solución. No eliminen la solución de 3.</w:t>
+      </w:r>
+    </w:p>
+    <w:p>
+      <w:pPr>
+        <w:pStyle w:val="Prrafodelista"/>
+      </w:pPr>
+    </w:p>
+    <w:p>
+      <w:pPr>
+        <w:pStyle w:val="Prrafodelista"/>
+      </w:pPr>
+      <w:r>
+        <w:t>Archivo SinapGUI.java</w:t>
+      </w:r>
+    </w:p>
+    <w:p>
+      <w:pPr>
+        <w:pStyle w:val="Prrafodelista"/>
+      </w:pPr>
+    </w:p>
+    <w:p>
+      <w:pPr>
+        <w:pStyle w:val="Prrafodelista"/>
+        <w:numPr>
+          <w:ilvl w:val="0"/>
+          <w:numId w:val="18"/>
+        </w:numPr>
+        <w:rPr>
+          <w:lang w:val="es-CO"/>
+        </w:rPr>
+      </w:pPr>
+      <w:r>
+        <w:t>Ejecuten nuevamente la aplicación con el caso propuesto en 1. ¿Qué mensaje salió en pantalla? ¿La aplicación termina? ¿Qué información tiene el archivo de errores?</w:t>
+      </w:r>
+    </w:p>
+    <w:p>
+      <w:pPr>
+        <w:pStyle w:val="Prrafodelista"/>
+      </w:pPr>
     </w:p>
     <w:p>
       <w:pPr>
@@ -5057,12 +5062,11 @@
           <w:noProof/>
           <w:lang w:val="es-CO" w:eastAsia="es-CO"/>
         </w:rPr>
-        <w:lastRenderedPageBreak/>
         <w:drawing>
-          <wp:inline distT="0" distB="0" distL="0" distR="0" wp14:anchorId="1317E7A7" wp14:editId="4522D875">
-            <wp:extent cx="5612130" cy="3736975"/>
+          <wp:inline distT="0" distB="0" distL="0" distR="0" wp14:anchorId="60A67090" wp14:editId="30CA8001">
+            <wp:extent cx="5612130" cy="2939415"/>
             <wp:effectExtent l="0" t="0" r="7620" b="0"/>
-            <wp:docPr id="31" name="Imagen 31"/>
+            <wp:docPr id="29" name="Imagen 29"/>
             <wp:cNvGraphicFramePr>
               <a:graphicFrameLocks xmlns:a="http://schemas.openxmlformats.org/drawingml/2006/main" noChangeAspect="1"/>
             </wp:cNvGraphicFramePr>
@@ -5082,7 +5086,7 @@
                   <pic:spPr>
                     <a:xfrm>
                       <a:off x="0" y="0"/>
-                      <a:ext cx="5612130" cy="3736975"/>
+                      <a:ext cx="5612130" cy="2939415"/>
                     </a:xfrm>
                     <a:prstGeom prst="rect">
                       <a:avLst/>
@@ -5097,283 +5101,25 @@
     </w:p>
     <w:p>
       <w:pPr>
-        <w:rPr>
-          <w:lang w:val="es-CO"/>
-        </w:rPr>
-      </w:pPr>
-    </w:p>
-    <w:p>
-      <w:pPr>
-        <w:rPr>
-          <w:b/>
-          <w:lang w:val="es-CO"/>
-        </w:rPr>
-      </w:pPr>
-      <w:r>
-        <w:rPr>
-          <w:b/>
-          <w:lang w:val="es-CO"/>
-        </w:rPr>
-        <w:t>Consultando por patrones. ¡Ahora si funciona!</w:t>
-      </w:r>
-    </w:p>
-    <w:p>
-      <w:pPr>
-        <w:pStyle w:val="Prrafodelista"/>
-        <w:numPr>
-          <w:ilvl w:val="0"/>
-          <w:numId w:val="20"/>
-        </w:numPr>
-        <w:rPr>
-          <w:lang w:val="es-CO"/>
-        </w:rPr>
-      </w:pPr>
-      <w:r>
-        <w:rPr>
-          <w:lang w:val="es-CO"/>
-        </w:rPr>
-        <w:t xml:space="preserve">Revisen el código asociado a </w:t>
-      </w:r>
-      <w:r>
-        <w:rPr>
-          <w:b/>
-          <w:lang w:val="es-CO"/>
-        </w:rPr>
-        <w:t xml:space="preserve">buscar </w:t>
-      </w:r>
-      <w:r>
-        <w:rPr>
-          <w:lang w:val="es-CO"/>
-        </w:rPr>
-        <w:t xml:space="preserve">en la capa de presentación y la </w:t>
-      </w:r>
-      <w:r>
-        <w:rPr>
-          <w:lang w:val="es-CO"/>
-        </w:rPr>
-        <w:t>capa de aplicación.</w:t>
-      </w:r>
-    </w:p>
-    <w:p>
-      <w:pPr>
-        <w:pStyle w:val="Prrafodelista"/>
-        <w:rPr>
-          <w:lang w:val="es-CO"/>
-        </w:rPr>
-      </w:pPr>
-      <w:r>
-        <w:rPr>
-          <w:lang w:val="es-CO"/>
-        </w:rPr>
-        <w:t>¿Qué método es responsable en la capa de presentación? ¿Qué método es responsable en la capa de aplicación?</w:t>
-      </w:r>
-    </w:p>
-    <w:p>
-      <w:pPr>
-        <w:pStyle w:val="Prrafodelista"/>
-        <w:numPr>
-          <w:ilvl w:val="0"/>
-          <w:numId w:val="21"/>
-        </w:numPr>
-        <w:rPr>
-          <w:lang w:val="es-CO"/>
-        </w:rPr>
-      </w:pPr>
-      <w:r>
-        <w:rPr>
-          <w:lang w:val="es-CO"/>
-        </w:rPr>
-        <w:t xml:space="preserve">El método </w:t>
-      </w:r>
-      <w:proofErr w:type="spellStart"/>
-      <w:proofErr w:type="gramStart"/>
-      <w:r>
-        <w:rPr>
-          <w:lang w:val="es-CO"/>
-        </w:rPr>
-        <w:t>accionBuscar</w:t>
-      </w:r>
-      <w:proofErr w:type="spellEnd"/>
-      <w:r>
-        <w:rPr>
-          <w:lang w:val="es-CO"/>
-        </w:rPr>
-        <w:t>(</w:t>
-      </w:r>
-      <w:proofErr w:type="gramEnd"/>
-      <w:r>
-        <w:rPr>
-          <w:lang w:val="es-CO"/>
-        </w:rPr>
-        <w:t xml:space="preserve">) de la clase </w:t>
-      </w:r>
-      <w:proofErr w:type="spellStart"/>
-      <w:r>
-        <w:rPr>
-          <w:lang w:val="es-CO"/>
-        </w:rPr>
-        <w:t>SinapGUI</w:t>
-      </w:r>
-      <w:proofErr w:type="spellEnd"/>
-      <w:r>
-        <w:rPr>
-          <w:lang w:val="es-CO"/>
-        </w:rPr>
-        <w:t xml:space="preserve"> es el encargado de gestionar la búsqueda en la capa </w:t>
-      </w:r>
-      <w:proofErr w:type="spellStart"/>
-      <w:r>
-        <w:rPr>
-          <w:lang w:val="es-CO"/>
-        </w:rPr>
-        <w:t>presentacion</w:t>
-      </w:r>
-      <w:proofErr w:type="spellEnd"/>
-      <w:r>
-        <w:rPr>
-          <w:lang w:val="es-CO"/>
-        </w:rPr>
-        <w:t>.</w:t>
-      </w:r>
-    </w:p>
-    <w:p>
-      <w:pPr>
-        <w:pStyle w:val="Prrafodelista"/>
-        <w:numPr>
-          <w:ilvl w:val="0"/>
-          <w:numId w:val="21"/>
-        </w:numPr>
-        <w:rPr>
-          <w:lang w:val="es-CO"/>
-        </w:rPr>
-      </w:pPr>
-      <w:r>
-        <w:rPr>
-          <w:lang w:val="es-CO"/>
-        </w:rPr>
-        <w:t xml:space="preserve">El método </w:t>
-      </w:r>
-      <w:proofErr w:type="gramStart"/>
-      <w:r>
-        <w:rPr>
-          <w:lang w:val="es-CO"/>
-        </w:rPr>
-        <w:t>busque(</w:t>
-      </w:r>
-      <w:proofErr w:type="spellStart"/>
-      <w:proofErr w:type="gramEnd"/>
-      <w:r>
-        <w:rPr>
-          <w:lang w:val="es-CO"/>
-        </w:rPr>
-        <w:t>String</w:t>
-      </w:r>
-      <w:proofErr w:type="spellEnd"/>
-      <w:r>
-        <w:rPr>
-          <w:lang w:val="es-CO"/>
-        </w:rPr>
-        <w:t xml:space="preserve"> prefijo) de la clase </w:t>
-      </w:r>
-      <w:proofErr w:type="spellStart"/>
-      <w:r>
-        <w:rPr>
-          <w:lang w:val="es-CO"/>
-        </w:rPr>
-        <w:t>Sinap</w:t>
-      </w:r>
-      <w:proofErr w:type="spellEnd"/>
-      <w:r>
-        <w:rPr>
-          <w:lang w:val="es-CO"/>
-        </w:rPr>
-        <w:t xml:space="preserve"> es el encargado de gestionar la búsqueda en la capa aplicación. </w:t>
-      </w:r>
-    </w:p>
-    <w:p>
-      <w:pPr>
-        <w:pStyle w:val="Prrafodelista"/>
-        <w:numPr>
-          <w:ilvl w:val="0"/>
-          <w:numId w:val="20"/>
-        </w:numPr>
-        <w:rPr>
-          <w:lang w:val="es-CO"/>
-        </w:rPr>
-      </w:pPr>
-      <w:r>
-        <w:t>Realicen ingeniería reversa para la capa de aplicación para buscar. Capturen los resultados de las pruebas. Deben fallar.</w:t>
-      </w:r>
-    </w:p>
-    <w:p>
-      <w:pPr>
-        <w:pStyle w:val="Prrafodelista"/>
-        <w:rPr>
-          <w:lang w:val="es-CO"/>
-        </w:rPr>
-      </w:pPr>
-      <w:proofErr w:type="gramStart"/>
-      <w:r>
-        <w:t>Archivo .</w:t>
-      </w:r>
-      <w:proofErr w:type="spellStart"/>
-      <w:r>
-        <w:t>astah</w:t>
-      </w:r>
-      <w:proofErr w:type="spellEnd"/>
-      <w:proofErr w:type="gramEnd"/>
-    </w:p>
-    <w:p>
-      <w:pPr>
-        <w:pStyle w:val="Prrafodelista"/>
-        <w:numPr>
-          <w:ilvl w:val="0"/>
-          <w:numId w:val="20"/>
-        </w:numPr>
-        <w:rPr>
-          <w:lang w:val="es-CO"/>
-        </w:rPr>
-      </w:pPr>
-      <w:r>
-        <w:t>¿Cuál es el error? Soluciónenlo. Capturen los resultados de las pruebas.</w:t>
-      </w:r>
-    </w:p>
-    <w:p>
-      <w:pPr>
-        <w:pStyle w:val="Prrafodelista"/>
-      </w:pPr>
-      <w:r>
-        <w:t xml:space="preserve">El error es que resultados no estaba definido, lo igualaban a </w:t>
-      </w:r>
-      <w:proofErr w:type="spellStart"/>
-      <w:r>
-        <w:t>null</w:t>
-      </w:r>
-      <w:proofErr w:type="spellEnd"/>
-      <w:r>
-        <w:t xml:space="preserve">, se debía de crear un nuevo objeto de tipo </w:t>
-      </w:r>
-      <w:proofErr w:type="spellStart"/>
-      <w:r>
-        <w:t>ArrayList</w:t>
-      </w:r>
-      <w:proofErr w:type="spellEnd"/>
-      <w:r>
-        <w:t>&lt;</w:t>
-      </w:r>
-      <w:proofErr w:type="spellStart"/>
-      <w:r>
-        <w:t>Area</w:t>
-      </w:r>
-      <w:proofErr w:type="spellEnd"/>
-      <w:r>
-        <w:t>&gt;.</w:t>
-      </w:r>
-    </w:p>
-    <w:p>
-      <w:pPr>
-        <w:pStyle w:val="Prrafodelista"/>
-      </w:pPr>
+        <w:pStyle w:val="Prrafodelista"/>
+        <w:rPr>
+          <w:lang w:val="es-CO"/>
+        </w:rPr>
+      </w:pPr>
+    </w:p>
+    <w:p>
+      <w:pPr>
+        <w:pStyle w:val="Prrafodelista"/>
+        <w:rPr>
+          <w:lang w:val="es-CO"/>
+        </w:rPr>
+      </w:pPr>
+      <w:r>
+        <w:rPr>
+          <w:lang w:val="es-CO"/>
+        </w:rPr>
+        <w:t>Al darle aceptar la aplicación no acaba.</w:t>
+      </w:r>
     </w:p>
     <w:p>
       <w:pPr>
@@ -5387,12 +5133,11 @@
           <w:noProof/>
           <w:lang w:val="es-CO" w:eastAsia="es-CO"/>
         </w:rPr>
-        <w:lastRenderedPageBreak/>
         <w:drawing>
-          <wp:inline distT="0" distB="0" distL="0" distR="0" wp14:anchorId="45BBFD6D" wp14:editId="7C12DDB9">
-            <wp:extent cx="4733925" cy="1971675"/>
-            <wp:effectExtent l="0" t="0" r="9525" b="9525"/>
-            <wp:docPr id="32" name="Imagen 32"/>
+          <wp:inline distT="0" distB="0" distL="0" distR="0" wp14:anchorId="1317E7A7" wp14:editId="4522D875">
+            <wp:extent cx="5612130" cy="3736975"/>
+            <wp:effectExtent l="0" t="0" r="7620" b="0"/>
+            <wp:docPr id="31" name="Imagen 31"/>
             <wp:cNvGraphicFramePr>
               <a:graphicFrameLocks xmlns:a="http://schemas.openxmlformats.org/drawingml/2006/main" noChangeAspect="1"/>
             </wp:cNvGraphicFramePr>
@@ -5412,7 +5157,7 @@
                   <pic:spPr>
                     <a:xfrm>
                       <a:off x="0" y="0"/>
-                      <a:ext cx="4733925" cy="1971675"/>
+                      <a:ext cx="5612130" cy="3736975"/>
                     </a:xfrm>
                     <a:prstGeom prst="rect">
                       <a:avLst/>
@@ -5427,10 +5172,283 @@
     </w:p>
     <w:p>
       <w:pPr>
-        <w:pStyle w:val="Prrafodelista"/>
-        <w:rPr>
-          <w:lang w:val="es-CO"/>
-        </w:rPr>
+        <w:rPr>
+          <w:lang w:val="es-CO"/>
+        </w:rPr>
+      </w:pPr>
+    </w:p>
+    <w:p>
+      <w:pPr>
+        <w:rPr>
+          <w:b/>
+          <w:lang w:val="es-CO"/>
+        </w:rPr>
+      </w:pPr>
+      <w:r>
+        <w:rPr>
+          <w:b/>
+          <w:lang w:val="es-CO"/>
+        </w:rPr>
+        <w:t>Consultando por patrones. ¡Ahora si funciona!</w:t>
+      </w:r>
+    </w:p>
+    <w:p>
+      <w:pPr>
+        <w:pStyle w:val="Prrafodelista"/>
+        <w:numPr>
+          <w:ilvl w:val="0"/>
+          <w:numId w:val="20"/>
+        </w:numPr>
+        <w:rPr>
+          <w:lang w:val="es-CO"/>
+        </w:rPr>
+      </w:pPr>
+      <w:r>
+        <w:rPr>
+          <w:lang w:val="es-CO"/>
+        </w:rPr>
+        <w:t xml:space="preserve">Revisen el código asociado a </w:t>
+      </w:r>
+      <w:r>
+        <w:rPr>
+          <w:b/>
+          <w:lang w:val="es-CO"/>
+        </w:rPr>
+        <w:t xml:space="preserve">buscar </w:t>
+      </w:r>
+      <w:r>
+        <w:rPr>
+          <w:lang w:val="es-CO"/>
+        </w:rPr>
+        <w:t xml:space="preserve">en la capa de presentación y la </w:t>
+      </w:r>
+      <w:r>
+        <w:rPr>
+          <w:lang w:val="es-CO"/>
+        </w:rPr>
+        <w:t>capa de aplicación.</w:t>
+      </w:r>
+    </w:p>
+    <w:p>
+      <w:pPr>
+        <w:pStyle w:val="Prrafodelista"/>
+        <w:rPr>
+          <w:lang w:val="es-CO"/>
+        </w:rPr>
+      </w:pPr>
+      <w:r>
+        <w:rPr>
+          <w:lang w:val="es-CO"/>
+        </w:rPr>
+        <w:lastRenderedPageBreak/>
+        <w:t>¿Qué método es responsable en la capa de presentación? ¿Qué método es responsable en la capa de aplicación?</w:t>
+      </w:r>
+    </w:p>
+    <w:p>
+      <w:pPr>
+        <w:pStyle w:val="Prrafodelista"/>
+        <w:numPr>
+          <w:ilvl w:val="0"/>
+          <w:numId w:val="21"/>
+        </w:numPr>
+        <w:rPr>
+          <w:lang w:val="es-CO"/>
+        </w:rPr>
+      </w:pPr>
+      <w:r>
+        <w:rPr>
+          <w:lang w:val="es-CO"/>
+        </w:rPr>
+        <w:t xml:space="preserve">El método </w:t>
+      </w:r>
+      <w:proofErr w:type="spellStart"/>
+      <w:proofErr w:type="gramStart"/>
+      <w:r>
+        <w:rPr>
+          <w:lang w:val="es-CO"/>
+        </w:rPr>
+        <w:t>accionBuscar</w:t>
+      </w:r>
+      <w:proofErr w:type="spellEnd"/>
+      <w:r>
+        <w:rPr>
+          <w:lang w:val="es-CO"/>
+        </w:rPr>
+        <w:t>(</w:t>
+      </w:r>
+      <w:proofErr w:type="gramEnd"/>
+      <w:r>
+        <w:rPr>
+          <w:lang w:val="es-CO"/>
+        </w:rPr>
+        <w:t xml:space="preserve">) de la clase </w:t>
+      </w:r>
+      <w:proofErr w:type="spellStart"/>
+      <w:r>
+        <w:rPr>
+          <w:lang w:val="es-CO"/>
+        </w:rPr>
+        <w:t>SinapGUI</w:t>
+      </w:r>
+      <w:proofErr w:type="spellEnd"/>
+      <w:r>
+        <w:rPr>
+          <w:lang w:val="es-CO"/>
+        </w:rPr>
+        <w:t xml:space="preserve"> es el encargado de gestionar la búsqueda en la capa </w:t>
+      </w:r>
+      <w:proofErr w:type="spellStart"/>
+      <w:r>
+        <w:rPr>
+          <w:lang w:val="es-CO"/>
+        </w:rPr>
+        <w:t>presentacion</w:t>
+      </w:r>
+      <w:proofErr w:type="spellEnd"/>
+      <w:r>
+        <w:rPr>
+          <w:lang w:val="es-CO"/>
+        </w:rPr>
+        <w:t>.</w:t>
+      </w:r>
+    </w:p>
+    <w:p>
+      <w:pPr>
+        <w:pStyle w:val="Prrafodelista"/>
+        <w:numPr>
+          <w:ilvl w:val="0"/>
+          <w:numId w:val="21"/>
+        </w:numPr>
+        <w:rPr>
+          <w:lang w:val="es-CO"/>
+        </w:rPr>
+      </w:pPr>
+      <w:r>
+        <w:rPr>
+          <w:lang w:val="es-CO"/>
+        </w:rPr>
+        <w:t xml:space="preserve">El método </w:t>
+      </w:r>
+      <w:proofErr w:type="gramStart"/>
+      <w:r>
+        <w:rPr>
+          <w:lang w:val="es-CO"/>
+        </w:rPr>
+        <w:t>busque(</w:t>
+      </w:r>
+      <w:proofErr w:type="spellStart"/>
+      <w:proofErr w:type="gramEnd"/>
+      <w:r>
+        <w:rPr>
+          <w:lang w:val="es-CO"/>
+        </w:rPr>
+        <w:t>String</w:t>
+      </w:r>
+      <w:proofErr w:type="spellEnd"/>
+      <w:r>
+        <w:rPr>
+          <w:lang w:val="es-CO"/>
+        </w:rPr>
+        <w:t xml:space="preserve"> prefijo) de la clase </w:t>
+      </w:r>
+      <w:proofErr w:type="spellStart"/>
+      <w:r>
+        <w:rPr>
+          <w:lang w:val="es-CO"/>
+        </w:rPr>
+        <w:t>Sinap</w:t>
+      </w:r>
+      <w:proofErr w:type="spellEnd"/>
+      <w:r>
+        <w:rPr>
+          <w:lang w:val="es-CO"/>
+        </w:rPr>
+        <w:t xml:space="preserve"> es el encargado de gestionar la búsqueda en la capa aplicación. </w:t>
+      </w:r>
+    </w:p>
+    <w:p>
+      <w:pPr>
+        <w:pStyle w:val="Prrafodelista"/>
+        <w:numPr>
+          <w:ilvl w:val="0"/>
+          <w:numId w:val="20"/>
+        </w:numPr>
+        <w:rPr>
+          <w:lang w:val="es-CO"/>
+        </w:rPr>
+      </w:pPr>
+      <w:r>
+        <w:t>Realicen ingeniería reversa para la capa de aplicación para buscar. Capturen los resultados de las pruebas. Deben fallar.</w:t>
+      </w:r>
+    </w:p>
+    <w:p>
+      <w:pPr>
+        <w:pStyle w:val="Prrafodelista"/>
+        <w:rPr>
+          <w:lang w:val="es-CO"/>
+        </w:rPr>
+      </w:pPr>
+      <w:proofErr w:type="gramStart"/>
+      <w:r>
+        <w:t>Archivo .</w:t>
+      </w:r>
+      <w:proofErr w:type="spellStart"/>
+      <w:r>
+        <w:t>astah</w:t>
+      </w:r>
+      <w:proofErr w:type="spellEnd"/>
+      <w:proofErr w:type="gramEnd"/>
+    </w:p>
+    <w:p>
+      <w:pPr>
+        <w:pStyle w:val="Prrafodelista"/>
+        <w:numPr>
+          <w:ilvl w:val="0"/>
+          <w:numId w:val="20"/>
+        </w:numPr>
+        <w:rPr>
+          <w:lang w:val="es-CO"/>
+        </w:rPr>
+      </w:pPr>
+      <w:r>
+        <w:t>¿Cuál es el error? Soluciónenlo. Capturen los resultados de las pruebas.</w:t>
+      </w:r>
+    </w:p>
+    <w:p>
+      <w:pPr>
+        <w:pStyle w:val="Prrafodelista"/>
+      </w:pPr>
+      <w:r>
+        <w:t xml:space="preserve">El error es que resultados no estaba definido, lo igualaban a </w:t>
+      </w:r>
+      <w:proofErr w:type="spellStart"/>
+      <w:r>
+        <w:t>null</w:t>
+      </w:r>
+      <w:proofErr w:type="spellEnd"/>
+      <w:r>
+        <w:t xml:space="preserve">, se debía de crear un nuevo objeto de tipo </w:t>
+      </w:r>
+      <w:proofErr w:type="spellStart"/>
+      <w:r>
+        <w:t>ArrayList</w:t>
+      </w:r>
+      <w:proofErr w:type="spellEnd"/>
+      <w:r>
+        <w:t>&lt;</w:t>
+      </w:r>
+      <w:proofErr w:type="spellStart"/>
+      <w:r>
+        <w:t>Area</w:t>
+      </w:r>
+      <w:proofErr w:type="spellEnd"/>
+      <w:r>
+        <w:t>&gt;.</w:t>
+      </w:r>
+    </w:p>
+    <w:p>
+      <w:pPr>
+        <w:pStyle w:val="Prrafodelista"/>
       </w:pPr>
     </w:p>
     <w:p>
@@ -5446,10 +5464,10 @@
           <w:lang w:val="es-CO" w:eastAsia="es-CO"/>
         </w:rPr>
         <w:drawing>
-          <wp:inline distT="0" distB="0" distL="0" distR="0" wp14:anchorId="2F340DBE" wp14:editId="4FA9C78D">
-            <wp:extent cx="5438775" cy="4067175"/>
+          <wp:inline distT="0" distB="0" distL="0" distR="0" wp14:anchorId="45BBFD6D" wp14:editId="7C12DDB9">
+            <wp:extent cx="4733925" cy="1971675"/>
             <wp:effectExtent l="0" t="0" r="9525" b="9525"/>
-            <wp:docPr id="33" name="Imagen 33"/>
+            <wp:docPr id="32" name="Imagen 32"/>
             <wp:cNvGraphicFramePr>
               <a:graphicFrameLocks xmlns:a="http://schemas.openxmlformats.org/drawingml/2006/main" noChangeAspect="1"/>
             </wp:cNvGraphicFramePr>
@@ -5469,7 +5487,7 @@
                   <pic:spPr>
                     <a:xfrm>
                       <a:off x="0" y="0"/>
-                      <a:ext cx="5438775" cy="4067175"/>
+                      <a:ext cx="4733925" cy="1971675"/>
                     </a:xfrm>
                     <a:prstGeom prst="rect">
                       <a:avLst/>
@@ -5493,6 +5511,65 @@
     <w:p>
       <w:pPr>
         <w:pStyle w:val="Prrafodelista"/>
+        <w:rPr>
+          <w:lang w:val="es-CO"/>
+        </w:rPr>
+      </w:pPr>
+      <w:r>
+        <w:rPr>
+          <w:noProof/>
+          <w:lang w:val="es-CO" w:eastAsia="es-CO"/>
+        </w:rPr>
+        <w:drawing>
+          <wp:inline distT="0" distB="0" distL="0" distR="0" wp14:anchorId="4C46D605" wp14:editId="4F9080DF">
+            <wp:extent cx="4438650" cy="3429000"/>
+            <wp:effectExtent l="0" t="0" r="0" b="0"/>
+            <wp:docPr id="42" name="Imagen 42"/>
+            <wp:cNvGraphicFramePr>
+              <a:graphicFrameLocks xmlns:a="http://schemas.openxmlformats.org/drawingml/2006/main" noChangeAspect="1"/>
+            </wp:cNvGraphicFramePr>
+            <a:graphic xmlns:a="http://schemas.openxmlformats.org/drawingml/2006/main">
+              <a:graphicData uri="http://schemas.openxmlformats.org/drawingml/2006/picture">
+                <pic:pic xmlns:pic="http://schemas.openxmlformats.org/drawingml/2006/picture">
+                  <pic:nvPicPr>
+                    <pic:cNvPr id="1" name=""/>
+                    <pic:cNvPicPr/>
+                  </pic:nvPicPr>
+                  <pic:blipFill>
+                    <a:blip r:embed="rId31"/>
+                    <a:stretch>
+                      <a:fillRect/>
+                    </a:stretch>
+                  </pic:blipFill>
+                  <pic:spPr>
+                    <a:xfrm>
+                      <a:off x="0" y="0"/>
+                      <a:ext cx="4438650" cy="3429000"/>
+                    </a:xfrm>
+                    <a:prstGeom prst="rect">
+                      <a:avLst/>
+                    </a:prstGeom>
+                  </pic:spPr>
+                </pic:pic>
+              </a:graphicData>
+            </a:graphic>
+          </wp:inline>
+        </w:drawing>
+      </w:r>
+      <w:bookmarkStart w:id="0" w:name="_GoBack"/>
+      <w:bookmarkEnd w:id="0"/>
+    </w:p>
+    <w:p>
+      <w:pPr>
+        <w:pStyle w:val="Prrafodelista"/>
+        <w:rPr>
+          <w:lang w:val="es-CO"/>
+        </w:rPr>
+      </w:pPr>
+    </w:p>
+    <w:p>
+      <w:pPr>
+        <w:pStyle w:val="Prrafodelista"/>
         <w:numPr>
           <w:ilvl w:val="0"/>
           <w:numId w:val="20"/>
@@ -5502,6 +5579,7 @@
         </w:rPr>
       </w:pPr>
       <w:r>
+        <w:lastRenderedPageBreak/>
         <w:t>Ejecuten la aplicación nuevamente con el caso propuesto. ¿Qué tenemos en pantalla? ¿Qué información tiene el archivo de errores?</w:t>
       </w:r>
     </w:p>
@@ -5517,7 +5595,6 @@
           <w:noProof/>
           <w:lang w:val="es-CO" w:eastAsia="es-CO"/>
         </w:rPr>
-        <w:lastRenderedPageBreak/>
         <w:drawing>
           <wp:inline distT="0" distB="0" distL="0" distR="0" wp14:anchorId="096383F3" wp14:editId="0D7C2D70">
             <wp:extent cx="5612130" cy="2971165"/>
@@ -5705,6 +5782,7 @@
         <w:rPr>
           <w:lang w:val="es-CO"/>
         </w:rPr>
+        <w:lastRenderedPageBreak/>
         <w:t>Ricardo Amaya – 48</w:t>
       </w:r>
     </w:p>
@@ -5740,7 +5818,6 @@
         <w:rPr>
           <w:lang w:val="es-CO"/>
         </w:rPr>
-        <w:lastRenderedPageBreak/>
         <w:t>¿Cuál es el estado actual del laboratorio? ¿Por qué?</w:t>
       </w:r>
     </w:p>
@@ -5961,8 +6038,6 @@
         </w:rPr>
         <w:t xml:space="preserve"> </w:t>
       </w:r>
-      <w:bookmarkStart w:id="0" w:name="_GoBack"/>
-      <w:bookmarkEnd w:id="0"/>
     </w:p>
     <w:p>
       <w:pPr>

</xml_diff>

<commit_message>
Se termino el lab
</commit_message>
<xml_diff>
--- a/Lab04/lab04.docx
+++ b/Lab04/lab04.docx
@@ -104,6 +104,14 @@
         <w:t>Martínez</w:t>
       </w:r>
       <w:proofErr w:type="spellEnd"/>
+      <w:r>
+        <w:rPr>
+          <w:lang w:val="es-CO"/>
+        </w:rPr>
+        <w:t xml:space="preserve"> y Ricardo Amaya</w:t>
+      </w:r>
+      <w:bookmarkStart w:id="0" w:name="_GoBack"/>
+      <w:bookmarkEnd w:id="0"/>
     </w:p>
     <w:p>
       <w:pPr>
@@ -5556,8 +5564,6 @@
           </wp:inline>
         </w:drawing>
       </w:r>
-      <w:bookmarkStart w:id="0" w:name="_GoBack"/>
-      <w:bookmarkEnd w:id="0"/>
     </w:p>
     <w:p>
       <w:pPr>

</xml_diff>